<commit_message>
update Report 2 + Use case specification
</commit_message>
<xml_diff>
--- a/Document/Report 2.docx
+++ b/Document/Report 2.docx
@@ -10,7 +10,7 @@
         <w:spacing w:after="0" w:line="240" w:lineRule="auto"/>
         <w:jc w:val="both"/>
         <w:rPr>
-          <w:rFonts w:ascii="Arial" w:eastAsia="Times New Roman" w:hAnsi="Arial" w:cs="Arial"/>
+          <w:rFonts w:ascii="Cambria" w:eastAsia="Times New Roman" w:hAnsi="Cambria" w:cs="Arial"/>
           <w:b/>
           <w:bCs/>
           <w:sz w:val="28"/>
@@ -20,7 +20,7 @@
       </w:pPr>
       <w:r>
         <w:rPr>
-          <w:rFonts w:ascii="Arial" w:eastAsia="Times New Roman" w:hAnsi="Arial" w:cs="Arial"/>
+          <w:rFonts w:ascii="Cambria" w:eastAsia="Times New Roman" w:hAnsi="Cambria" w:cs="Arial"/>
           <w:b/>
           <w:bCs/>
           <w:sz w:val="28"/>
@@ -37,7 +37,7 @@
         <w:adjustRightInd w:val="0"/>
         <w:spacing w:after="0" w:line="240" w:lineRule="auto"/>
         <w:rPr>
-          <w:rFonts w:ascii="Times New Roman" w:eastAsia="Times New Roman" w:hAnsi="Times New Roman" w:cs="Times New Roman"/>
+          <w:rFonts w:ascii="Cambria" w:eastAsia="Times New Roman" w:hAnsi="Cambria" w:cs="Times New Roman"/>
           <w:b/>
           <w:bCs/>
           <w:sz w:val="24"/>
@@ -53,7 +53,7 @@
         <w:adjustRightInd w:val="0"/>
         <w:spacing w:after="0" w:line="240" w:lineRule="auto"/>
         <w:rPr>
-          <w:rFonts w:ascii="Times New Roman" w:eastAsia="Times New Roman" w:hAnsi="Times New Roman" w:cs="Times New Roman"/>
+          <w:rFonts w:ascii="Cambria" w:eastAsia="Times New Roman" w:hAnsi="Cambria" w:cs="Times New Roman"/>
           <w:b/>
           <w:sz w:val="24"/>
           <w:szCs w:val="24"/>
@@ -62,7 +62,7 @@
       </w:pPr>
       <w:r>
         <w:rPr>
-          <w:rFonts w:ascii="Times New Roman" w:eastAsia="Times New Roman" w:hAnsi="Times New Roman" w:cs="Times New Roman"/>
+          <w:rFonts w:ascii="Cambria" w:eastAsia="Times New Roman" w:hAnsi="Cambria" w:cs="Times New Roman"/>
           <w:b/>
           <w:bCs/>
           <w:sz w:val="24"/>
@@ -73,7 +73,7 @@
       </w:r>
       <w:r>
         <w:rPr>
-          <w:rFonts w:ascii="Times New Roman" w:eastAsia="Times New Roman" w:hAnsi="Times New Roman" w:cs="Times New Roman"/>
+          <w:rFonts w:ascii="Cambria" w:eastAsia="Times New Roman" w:hAnsi="Cambria" w:cs="Times New Roman"/>
           <w:b/>
           <w:sz w:val="24"/>
           <w:szCs w:val="24"/>
@@ -89,15 +89,15 @@
         <w:adjustRightInd w:val="0"/>
         <w:spacing w:after="0" w:line="240" w:lineRule="auto"/>
         <w:rPr>
-          <w:rFonts w:ascii="Times New Roman" w:eastAsia="Times New Roman" w:hAnsi="Times New Roman" w:cs="Times New Roman"/>
-          <w:sz w:val="24"/>
-          <w:szCs w:val="24"/>
-          <w:lang w:eastAsia="en-US"/>
-        </w:rPr>
-      </w:pPr>
-      <w:r>
-        <w:rPr>
-          <w:rFonts w:ascii="Times New Roman" w:eastAsia="Times New Roman" w:hAnsi="Times New Roman" w:cs="Times New Roman"/>
+          <w:rFonts w:ascii="Cambria" w:eastAsia="Times New Roman" w:hAnsi="Cambria" w:cs="Times New Roman"/>
+          <w:sz w:val="24"/>
+          <w:szCs w:val="24"/>
+          <w:lang w:eastAsia="en-US"/>
+        </w:rPr>
+      </w:pPr>
+      <w:r>
+        <w:rPr>
+          <w:rFonts w:ascii="Cambria" w:eastAsia="Times New Roman" w:hAnsi="Cambria" w:cs="Times New Roman"/>
           <w:sz w:val="24"/>
           <w:szCs w:val="24"/>
           <w:lang w:eastAsia="en-US"/>
@@ -106,7 +106,7 @@
       </w:r>
       <w:r>
         <w:rPr>
-          <w:rFonts w:ascii="Times New Roman" w:eastAsia="Times New Roman" w:hAnsi="Times New Roman" w:cs="Times New Roman"/>
+          <w:rFonts w:ascii="Cambria" w:eastAsia="Times New Roman" w:hAnsi="Cambria" w:cs="Times New Roman"/>
           <w:sz w:val="24"/>
           <w:szCs w:val="24"/>
           <w:lang w:eastAsia="en-US"/>
@@ -126,15 +126,15 @@
         <w:adjustRightInd w:val="0"/>
         <w:spacing w:after="0" w:line="240" w:lineRule="auto"/>
         <w:rPr>
-          <w:rFonts w:ascii="Times New Roman" w:eastAsia="Times New Roman" w:hAnsi="Times New Roman" w:cs="Times New Roman"/>
-          <w:sz w:val="24"/>
-          <w:szCs w:val="24"/>
-          <w:lang w:eastAsia="en-US"/>
-        </w:rPr>
-      </w:pPr>
-      <w:r>
-        <w:rPr>
-          <w:rFonts w:ascii="Times New Roman" w:eastAsia="Times New Roman" w:hAnsi="Times New Roman" w:cs="Times New Roman"/>
+          <w:rFonts w:ascii="Cambria" w:eastAsia="Times New Roman" w:hAnsi="Cambria" w:cs="Times New Roman"/>
+          <w:sz w:val="24"/>
+          <w:szCs w:val="24"/>
+          <w:lang w:eastAsia="en-US"/>
+        </w:rPr>
+      </w:pPr>
+      <w:r>
+        <w:rPr>
+          <w:rFonts w:ascii="Cambria" w:eastAsia="Times New Roman" w:hAnsi="Cambria" w:cs="Times New Roman"/>
           <w:sz w:val="24"/>
           <w:szCs w:val="24"/>
           <w:lang w:eastAsia="en-US"/>
@@ -154,15 +154,15 @@
         <w:adjustRightInd w:val="0"/>
         <w:spacing w:after="0" w:line="240" w:lineRule="auto"/>
         <w:rPr>
-          <w:rFonts w:ascii="Times New Roman" w:eastAsia="Times New Roman" w:hAnsi="Times New Roman" w:cs="Times New Roman"/>
-          <w:sz w:val="24"/>
-          <w:szCs w:val="24"/>
-          <w:lang w:eastAsia="en-US"/>
-        </w:rPr>
-      </w:pPr>
-      <w:r>
-        <w:rPr>
-          <w:rFonts w:ascii="Times New Roman" w:eastAsia="Times New Roman" w:hAnsi="Times New Roman" w:cs="Times New Roman"/>
+          <w:rFonts w:ascii="Cambria" w:eastAsia="Times New Roman" w:hAnsi="Cambria" w:cs="Times New Roman"/>
+          <w:sz w:val="24"/>
+          <w:szCs w:val="24"/>
+          <w:lang w:eastAsia="en-US"/>
+        </w:rPr>
+      </w:pPr>
+      <w:r>
+        <w:rPr>
+          <w:rFonts w:ascii="Cambria" w:eastAsia="Times New Roman" w:hAnsi="Cambria" w:cs="Times New Roman"/>
           <w:sz w:val="24"/>
           <w:szCs w:val="24"/>
           <w:lang w:eastAsia="en-US"/>
@@ -182,15 +182,15 @@
         <w:adjustRightInd w:val="0"/>
         <w:spacing w:after="0" w:line="240" w:lineRule="auto"/>
         <w:rPr>
-          <w:rFonts w:ascii="Times New Roman" w:eastAsia="Times New Roman" w:hAnsi="Times New Roman" w:cs="Times New Roman"/>
-          <w:sz w:val="24"/>
-          <w:szCs w:val="24"/>
-          <w:lang w:eastAsia="en-US"/>
-        </w:rPr>
-      </w:pPr>
-      <w:r>
-        <w:rPr>
-          <w:rFonts w:ascii="Times New Roman" w:eastAsia="Times New Roman" w:hAnsi="Times New Roman" w:cs="Times New Roman"/>
+          <w:rFonts w:ascii="Cambria" w:eastAsia="Times New Roman" w:hAnsi="Cambria" w:cs="Times New Roman"/>
+          <w:sz w:val="24"/>
+          <w:szCs w:val="24"/>
+          <w:lang w:eastAsia="en-US"/>
+        </w:rPr>
+      </w:pPr>
+      <w:r>
+        <w:rPr>
+          <w:rFonts w:ascii="Cambria" w:eastAsia="Times New Roman" w:hAnsi="Cambria" w:cs="Times New Roman"/>
           <w:sz w:val="24"/>
           <w:szCs w:val="24"/>
           <w:lang w:eastAsia="en-US"/>
@@ -199,7 +199,7 @@
       </w:r>
       <w:r>
         <w:rPr>
-          <w:rFonts w:ascii="Times New Roman" w:eastAsia="Times New Roman" w:hAnsi="Times New Roman" w:cs="Times New Roman"/>
+          <w:rFonts w:ascii="Cambria" w:eastAsia="Times New Roman" w:hAnsi="Cambria" w:cs="Times New Roman"/>
           <w:sz w:val="24"/>
           <w:szCs w:val="24"/>
           <w:lang w:eastAsia="en-US"/>
@@ -214,15 +214,15 @@
         <w:adjustRightInd w:val="0"/>
         <w:spacing w:after="0" w:line="240" w:lineRule="auto"/>
         <w:rPr>
-          <w:rFonts w:ascii="Times New Roman" w:eastAsia="Times New Roman" w:hAnsi="Times New Roman" w:cs="Times New Roman"/>
-          <w:sz w:val="24"/>
-          <w:szCs w:val="24"/>
-          <w:lang w:eastAsia="en-US"/>
-        </w:rPr>
-      </w:pPr>
-      <w:r>
-        <w:rPr>
-          <w:rFonts w:ascii="Times New Roman" w:eastAsia="Times New Roman" w:hAnsi="Times New Roman" w:cs="Times New Roman"/>
+          <w:rFonts w:ascii="Cambria" w:eastAsia="Times New Roman" w:hAnsi="Cambria" w:cs="Times New Roman"/>
+          <w:sz w:val="24"/>
+          <w:szCs w:val="24"/>
+          <w:lang w:eastAsia="en-US"/>
+        </w:rPr>
+      </w:pPr>
+      <w:r>
+        <w:rPr>
+          <w:rFonts w:ascii="Cambria" w:eastAsia="Times New Roman" w:hAnsi="Cambria" w:cs="Times New Roman"/>
           <w:sz w:val="24"/>
           <w:szCs w:val="24"/>
           <w:lang w:eastAsia="en-US"/>
@@ -238,15 +238,15 @@
         <w:spacing w:after="0" w:line="240" w:lineRule="auto"/>
         <w:jc w:val="both"/>
         <w:rPr>
-          <w:rFonts w:ascii="Times New Roman" w:eastAsia="Times New Roman" w:hAnsi="Times New Roman" w:cs="Times New Roman"/>
-          <w:sz w:val="24"/>
-          <w:szCs w:val="24"/>
-          <w:lang w:eastAsia="en-US"/>
-        </w:rPr>
-      </w:pPr>
-      <w:r>
-        <w:rPr>
-          <w:rFonts w:ascii="Times New Roman" w:eastAsia="Times New Roman" w:hAnsi="Times New Roman" w:cs="Times New Roman"/>
+          <w:rFonts w:ascii="Cambria" w:eastAsia="Times New Roman" w:hAnsi="Cambria" w:cs="Times New Roman"/>
+          <w:sz w:val="24"/>
+          <w:szCs w:val="24"/>
+          <w:lang w:eastAsia="en-US"/>
+        </w:rPr>
+      </w:pPr>
+      <w:r>
+        <w:rPr>
+          <w:rFonts w:ascii="Cambria" w:eastAsia="Times New Roman" w:hAnsi="Cambria" w:cs="Times New Roman"/>
           <w:i/>
           <w:sz w:val="20"/>
           <w:szCs w:val="20"/>
@@ -256,7 +256,7 @@
       </w:r>
       <w:r>
         <w:rPr>
-          <w:rFonts w:ascii="Times New Roman" w:eastAsia="Times New Roman" w:hAnsi="Times New Roman" w:cs="Times New Roman"/>
+          <w:rFonts w:ascii="Cambria" w:eastAsia="Times New Roman" w:hAnsi="Cambria" w:cs="Times New Roman"/>
           <w:sz w:val="24"/>
           <w:szCs w:val="24"/>
           <w:lang w:eastAsia="en-US"/>
@@ -272,15 +272,15 @@
         <w:spacing w:after="0" w:line="240" w:lineRule="auto"/>
         <w:jc w:val="both"/>
         <w:rPr>
-          <w:rFonts w:ascii="Times New Roman" w:eastAsia="Times New Roman" w:hAnsi="Times New Roman" w:cs="Times New Roman"/>
-          <w:sz w:val="24"/>
-          <w:szCs w:val="24"/>
-          <w:lang w:eastAsia="en-US"/>
-        </w:rPr>
-      </w:pPr>
-      <w:r>
-        <w:rPr>
-          <w:rFonts w:ascii="Times New Roman" w:eastAsia="Times New Roman" w:hAnsi="Times New Roman" w:cs="Times New Roman"/>
+          <w:rFonts w:ascii="Cambria" w:eastAsia="Times New Roman" w:hAnsi="Cambria" w:cs="Times New Roman"/>
+          <w:sz w:val="24"/>
+          <w:szCs w:val="24"/>
+          <w:lang w:eastAsia="en-US"/>
+        </w:rPr>
+      </w:pPr>
+      <w:r>
+        <w:rPr>
+          <w:rFonts w:ascii="Cambria" w:eastAsia="Times New Roman" w:hAnsi="Cambria" w:cs="Times New Roman"/>
           <w:sz w:val="24"/>
           <w:szCs w:val="24"/>
           <w:lang w:eastAsia="en-US"/>
@@ -290,7 +290,7 @@
       </w:r>
       <w:r>
         <w:rPr>
-          <w:rFonts w:ascii="Times New Roman" w:eastAsia="Times New Roman" w:hAnsi="Times New Roman" w:cs="Times New Roman"/>
+          <w:rFonts w:ascii="Cambria" w:eastAsia="Times New Roman" w:hAnsi="Cambria" w:cs="Times New Roman"/>
           <w:sz w:val="24"/>
           <w:szCs w:val="24"/>
           <w:lang w:eastAsia="en-US"/>
@@ -299,7 +299,7 @@
       </w:r>
       <w:r>
         <w:rPr>
-          <w:rFonts w:ascii="Times New Roman" w:eastAsia="Times New Roman" w:hAnsi="Times New Roman" w:cs="Times New Roman"/>
+          <w:rFonts w:ascii="Cambria" w:eastAsia="Times New Roman" w:hAnsi="Cambria" w:cs="Times New Roman"/>
           <w:sz w:val="24"/>
           <w:szCs w:val="24"/>
           <w:lang w:eastAsia="en-US"/>
@@ -308,7 +308,7 @@
       </w:r>
       <w:r>
         <w:rPr>
-          <w:rFonts w:ascii="Times New Roman" w:eastAsia="Times New Roman" w:hAnsi="Times New Roman" w:cs="Times New Roman"/>
+          <w:rFonts w:ascii="Cambria" w:eastAsia="Times New Roman" w:hAnsi="Cambria" w:cs="Times New Roman"/>
           <w:sz w:val="24"/>
           <w:szCs w:val="24"/>
           <w:lang w:eastAsia="en-US"/>
@@ -317,7 +317,7 @@
       </w:r>
       <w:r>
         <w:rPr>
-          <w:rFonts w:ascii="Times New Roman" w:eastAsia="Times New Roman" w:hAnsi="Times New Roman" w:cs="Times New Roman"/>
+          <w:rFonts w:ascii="Cambria" w:eastAsia="Times New Roman" w:hAnsi="Cambria" w:cs="Times New Roman"/>
           <w:sz w:val="24"/>
           <w:szCs w:val="24"/>
           <w:lang w:eastAsia="en-US"/>
@@ -332,15 +332,15 @@
         <w:adjustRightInd w:val="0"/>
         <w:spacing w:after="0" w:line="240" w:lineRule="auto"/>
         <w:rPr>
-          <w:rFonts w:ascii="Times New Roman" w:eastAsia="Times New Roman" w:hAnsi="Times New Roman" w:cs="Times New Roman"/>
-          <w:sz w:val="24"/>
-          <w:szCs w:val="24"/>
-          <w:lang w:eastAsia="en-US"/>
-        </w:rPr>
-      </w:pPr>
-      <w:r>
-        <w:rPr>
-          <w:rFonts w:ascii="Times New Roman" w:eastAsia="Times New Roman" w:hAnsi="Times New Roman" w:cs="Times New Roman"/>
+          <w:rFonts w:ascii="Cambria" w:eastAsia="Times New Roman" w:hAnsi="Cambria" w:cs="Times New Roman"/>
+          <w:sz w:val="24"/>
+          <w:szCs w:val="24"/>
+          <w:lang w:eastAsia="en-US"/>
+        </w:rPr>
+      </w:pPr>
+      <w:r>
+        <w:rPr>
+          <w:rFonts w:ascii="Cambria" w:eastAsia="Times New Roman" w:hAnsi="Cambria" w:cs="Times New Roman"/>
           <w:sz w:val="24"/>
           <w:szCs w:val="24"/>
           <w:lang w:eastAsia="en-US"/>
@@ -356,51 +356,20 @@
         <w:spacing w:after="0" w:line="240" w:lineRule="auto"/>
         <w:ind w:left="720"/>
         <w:rPr>
-          <w:rFonts w:ascii="Times New Roman" w:eastAsia="Times New Roman" w:hAnsi="Times New Roman" w:cs="Times New Roman"/>
-          <w:sz w:val="24"/>
-          <w:szCs w:val="24"/>
-          <w:lang w:eastAsia="en-US"/>
-        </w:rPr>
-      </w:pPr>
-      <w:r>
-        <w:rPr>
-          <w:rFonts w:ascii="Times New Roman" w:eastAsia="Times New Roman" w:hAnsi="Times New Roman" w:cs="Times New Roman"/>
+          <w:rFonts w:ascii="Cambria" w:eastAsia="Times New Roman" w:hAnsi="Cambria" w:cs="Times New Roman"/>
+          <w:sz w:val="24"/>
+          <w:szCs w:val="24"/>
+          <w:lang w:eastAsia="en-US"/>
+        </w:rPr>
+      </w:pPr>
+      <w:r>
+        <w:rPr>
+          <w:rFonts w:ascii="Cambria" w:eastAsia="Times New Roman" w:hAnsi="Cambria" w:cs="Times New Roman"/>
           <w:sz w:val="24"/>
           <w:szCs w:val="24"/>
           <w:lang w:eastAsia="en-US"/>
         </w:rPr>
         <w:t xml:space="preserve">   2.1.3.1. The Current Situation</w:t>
-      </w:r>
-    </w:p>
-    <w:p>
-      <w:pPr>
-        <w:pStyle w:val="ListParagraph"/>
-        <w:jc w:val="both"/>
-        <w:rPr>
-          <w:rFonts w:ascii="Cambria" w:hAnsi="Cambria"/>
-          <w:sz w:val="24"/>
-          <w:szCs w:val="24"/>
-          <w:lang w:eastAsia="en-US"/>
-        </w:rPr>
-      </w:pPr>
-      <w:r>
-        <w:rPr>
-          <w:rFonts w:ascii="Cambria" w:hAnsi="Cambria"/>
-          <w:sz w:val="24"/>
-          <w:szCs w:val="24"/>
-          <w:lang w:eastAsia="en-US"/>
-        </w:rPr>
-        <w:t>Below are the problems encountered in this project:</w:t>
-      </w:r>
-      <w:r>
-        <w:rPr>
-          <w:rFonts w:ascii="Times New Roman" w:eastAsia="Times New Roman" w:hAnsi="Times New Roman" w:cs="Times New Roman"/>
-          <w:i/>
-          <w:sz w:val="20"/>
-          <w:szCs w:val="20"/>
-          <w:lang w:eastAsia="en-US"/>
-        </w:rPr>
-        <w:t xml:space="preserve">               </w:t>
       </w:r>
     </w:p>
     <w:p>
@@ -411,20 +380,226 @@
         <w:spacing w:after="0" w:line="240" w:lineRule="auto"/>
         <w:ind w:left="720"/>
         <w:rPr>
-          <w:rFonts w:ascii="Times New Roman" w:eastAsia="Times New Roman" w:hAnsi="Times New Roman" w:cs="Times New Roman"/>
-          <w:sz w:val="24"/>
-          <w:szCs w:val="24"/>
-          <w:lang w:eastAsia="en-US"/>
-        </w:rPr>
-      </w:pPr>
-      <w:r>
-        <w:rPr>
-          <w:rFonts w:ascii="Times New Roman" w:eastAsia="Times New Roman" w:hAnsi="Times New Roman" w:cs="Times New Roman"/>
-          <w:sz w:val="24"/>
-          <w:szCs w:val="24"/>
-          <w:lang w:eastAsia="en-US"/>
-        </w:rPr>
-        <w:t xml:space="preserve">   2.1.3.2. The Proposed System</w:t>
+          <w:rFonts w:ascii="Cambria" w:eastAsia="Times New Roman" w:hAnsi="Cambria" w:cs="Times New Roman"/>
+          <w:sz w:val="24"/>
+          <w:szCs w:val="24"/>
+          <w:lang w:eastAsia="en-US"/>
+        </w:rPr>
+      </w:pPr>
+      <w:r>
+        <w:rPr>
+          <w:rFonts w:ascii="Cambria" w:hAnsi="Cambria"/>
+          <w:sz w:val="24"/>
+          <w:szCs w:val="24"/>
+          <w:lang w:eastAsia="en-US"/>
+        </w:rPr>
+        <w:tab/>
+      </w:r>
+      <w:r>
+        <w:rPr>
+          <w:rFonts w:ascii="Cambria" w:hAnsi="Cambria"/>
+          <w:sz w:val="24"/>
+          <w:szCs w:val="24"/>
+          <w:lang w:eastAsia="en-US"/>
+        </w:rPr>
+        <w:t>Below are t</w:t>
+      </w:r>
+      <w:r>
+        <w:rPr>
+          <w:rFonts w:ascii="Cambria" w:hAnsi="Cambria"/>
+          <w:sz w:val="24"/>
+          <w:szCs w:val="24"/>
+          <w:lang w:eastAsia="en-US"/>
+        </w:rPr>
+        <w:t xml:space="preserve">he problems encountered in this </w:t>
+      </w:r>
+      <w:r>
+        <w:rPr>
+          <w:rFonts w:ascii="Cambria" w:hAnsi="Cambria"/>
+          <w:sz w:val="24"/>
+          <w:szCs w:val="24"/>
+          <w:lang w:eastAsia="en-US"/>
+        </w:rPr>
+        <w:t>project:</w:t>
+      </w:r>
+    </w:p>
+    <w:p>
+      <w:pPr>
+        <w:pStyle w:val="ListParagraph"/>
+        <w:numPr>
+          <w:ilvl w:val="0"/>
+          <w:numId w:val="12"/>
+        </w:numPr>
+        <w:jc w:val="both"/>
+        <w:rPr>
+          <w:rFonts w:ascii="Cambria" w:hAnsi="Cambria"/>
+          <w:sz w:val="24"/>
+          <w:szCs w:val="24"/>
+          <w:lang w:eastAsia="en-US"/>
+        </w:rPr>
+      </w:pPr>
+      <w:r>
+        <w:rPr>
+          <w:rFonts w:ascii="Cambria" w:hAnsi="Cambria"/>
+          <w:sz w:val="24"/>
+          <w:szCs w:val="24"/>
+          <w:lang w:eastAsia="en-US"/>
+        </w:rPr>
+        <w:t>Limit of time: our team has only 4 members and we have to get requirements, complete document, develop product and do the test in just 14 weeks.</w:t>
+      </w:r>
+    </w:p>
+    <w:p>
+      <w:pPr>
+        <w:pStyle w:val="ListParagraph"/>
+        <w:numPr>
+          <w:ilvl w:val="0"/>
+          <w:numId w:val="12"/>
+        </w:numPr>
+        <w:jc w:val="both"/>
+        <w:rPr>
+          <w:rFonts w:ascii="Cambria" w:hAnsi="Cambria"/>
+          <w:sz w:val="24"/>
+          <w:szCs w:val="24"/>
+          <w:lang w:eastAsia="en-US"/>
+        </w:rPr>
+      </w:pPr>
+      <w:r>
+        <w:rPr>
+          <w:rFonts w:ascii="Cambria" w:hAnsi="Cambria"/>
+          <w:sz w:val="24"/>
+          <w:szCs w:val="24"/>
+          <w:lang w:eastAsia="en-US"/>
+        </w:rPr>
+        <w:t>New technique and framework: when applying new framework into capstone project, all members of the team need an amount of time to get used to new techniques.</w:t>
+      </w:r>
+    </w:p>
+    <w:p>
+      <w:pPr>
+        <w:pStyle w:val="ListParagraph"/>
+        <w:numPr>
+          <w:ilvl w:val="0"/>
+          <w:numId w:val="12"/>
+        </w:numPr>
+        <w:jc w:val="both"/>
+        <w:rPr>
+          <w:rFonts w:ascii="Cambria" w:hAnsi="Cambria"/>
+          <w:sz w:val="24"/>
+          <w:szCs w:val="24"/>
+          <w:lang w:eastAsia="en-US"/>
+        </w:rPr>
+      </w:pPr>
+      <w:r>
+        <w:rPr>
+          <w:rFonts w:ascii="Cambria" w:hAnsi="Cambria"/>
+          <w:sz w:val="24"/>
+          <w:szCs w:val="24"/>
+          <w:lang w:eastAsia="en-US"/>
+        </w:rPr>
+        <w:t>Lack of User Interface and User Experience design skill: all team members are studying JS for major, no one has studied about UI and UC designing before.</w:t>
+      </w:r>
+    </w:p>
+    <w:p>
+      <w:pPr>
+        <w:pStyle w:val="ListParagraph"/>
+        <w:numPr>
+          <w:ilvl w:val="0"/>
+          <w:numId w:val="12"/>
+        </w:numPr>
+        <w:jc w:val="both"/>
+        <w:rPr>
+          <w:rFonts w:ascii="Cambria" w:hAnsi="Cambria"/>
+          <w:sz w:val="24"/>
+          <w:szCs w:val="24"/>
+          <w:lang w:eastAsia="en-US"/>
+        </w:rPr>
+      </w:pPr>
+      <w:r>
+        <w:rPr>
+          <w:rFonts w:ascii="Cambria" w:hAnsi="Cambria"/>
+          <w:sz w:val="24"/>
+          <w:szCs w:val="24"/>
+          <w:lang w:eastAsia="en-US"/>
+        </w:rPr>
+        <w:t>Misunderstanding in business logic: the business login of scrap collecting is quite strange with us, and all requirements are given by the mentor, who is not a scrap collector. Although we have observed many scrap collectors, there are still some misunderstood logic.</w:t>
+      </w:r>
+    </w:p>
+    <w:p>
+      <w:pPr>
+        <w:pStyle w:val="ListParagraph"/>
+        <w:numPr>
+          <w:ilvl w:val="0"/>
+          <w:numId w:val="12"/>
+        </w:numPr>
+        <w:jc w:val="both"/>
+        <w:rPr>
+          <w:rFonts w:ascii="Cambria" w:hAnsi="Cambria"/>
+          <w:sz w:val="24"/>
+          <w:szCs w:val="24"/>
+          <w:lang w:eastAsia="en-US"/>
+        </w:rPr>
+      </w:pPr>
+      <w:r>
+        <w:rPr>
+          <w:rFonts w:ascii="Cambria" w:hAnsi="Cambria"/>
+          <w:sz w:val="24"/>
+          <w:szCs w:val="24"/>
+          <w:lang w:eastAsia="en-US"/>
+        </w:rPr>
+        <w:t>Absence</w:t>
+      </w:r>
+      <w:r>
+        <w:rPr>
+          <w:rFonts w:ascii="Cambria" w:hAnsi="Cambria"/>
+          <w:sz w:val="24"/>
+          <w:szCs w:val="24"/>
+          <w:lang w:eastAsia="en-US"/>
+        </w:rPr>
+        <w:t xml:space="preserve"> of team member: team members can have a conflict in meeti</w:t>
+      </w:r>
+      <w:r>
+        <w:rPr>
+          <w:rFonts w:ascii="Cambria" w:hAnsi="Cambria"/>
+          <w:sz w:val="24"/>
+          <w:szCs w:val="24"/>
+          <w:lang w:eastAsia="en-US"/>
+        </w:rPr>
+        <w:t xml:space="preserve">ng schedule because of sick, </w:t>
+      </w:r>
+      <w:r>
+        <w:rPr>
+          <w:rFonts w:ascii="Cambria" w:hAnsi="Cambria"/>
+          <w:sz w:val="24"/>
+          <w:szCs w:val="24"/>
+          <w:lang w:eastAsia="en-US"/>
+        </w:rPr>
+        <w:t>class</w:t>
+      </w:r>
+      <w:r>
+        <w:rPr>
+          <w:rFonts w:ascii="Cambria" w:hAnsi="Cambria"/>
+          <w:sz w:val="24"/>
+          <w:szCs w:val="24"/>
+          <w:lang w:eastAsia="en-US"/>
+        </w:rPr>
+        <w:t xml:space="preserve"> timetable or</w:t>
+      </w:r>
+      <w:r>
+        <w:rPr>
+          <w:rFonts w:ascii="Cambria" w:hAnsi="Cambria"/>
+          <w:sz w:val="24"/>
+          <w:szCs w:val="24"/>
+          <w:lang w:eastAsia="en-US"/>
+        </w:rPr>
+        <w:t xml:space="preserve"> work schedule, etc</w:t>
+      </w:r>
+      <w:r>
+        <w:rPr>
+          <w:rFonts w:ascii="Cambria" w:hAnsi="Cambria"/>
+          <w:sz w:val="24"/>
+          <w:szCs w:val="24"/>
+          <w:lang w:eastAsia="en-US"/>
+        </w:rPr>
+        <w:t>…</w:t>
       </w:r>
     </w:p>
     <w:p>
@@ -435,21 +610,29 @@
         <w:spacing w:after="0" w:line="240" w:lineRule="auto"/>
         <w:ind w:left="720"/>
         <w:rPr>
-          <w:rFonts w:ascii="Times New Roman" w:eastAsia="Times New Roman" w:hAnsi="Times New Roman" w:cs="Times New Roman"/>
-          <w:sz w:val="24"/>
-          <w:szCs w:val="24"/>
-          <w:lang w:eastAsia="en-US"/>
-        </w:rPr>
-      </w:pPr>
-      <w:r>
-        <w:rPr>
-          <w:rFonts w:ascii="Times New Roman" w:eastAsia="Times New Roman" w:hAnsi="Times New Roman" w:cs="Times New Roman"/>
-          <w:i/>
-          <w:sz w:val="20"/>
-          <w:szCs w:val="20"/>
-          <w:lang w:eastAsia="en-US"/>
-        </w:rPr>
-        <w:t xml:space="preserve">               </w:t>
+          <w:rFonts w:ascii="Cambria" w:eastAsia="Times New Roman" w:hAnsi="Cambria" w:cs="Times New Roman"/>
+          <w:sz w:val="24"/>
+          <w:szCs w:val="24"/>
+          <w:lang w:eastAsia="en-US"/>
+        </w:rPr>
+      </w:pPr>
+      <w:r>
+        <w:rPr>
+          <w:rFonts w:ascii="Cambria" w:eastAsia="Times New Roman" w:hAnsi="Cambria" w:cs="Times New Roman"/>
+          <w:sz w:val="24"/>
+          <w:szCs w:val="24"/>
+          <w:lang w:eastAsia="en-US"/>
+        </w:rPr>
+        <w:t xml:space="preserve">   2.1.3.2. The Proposed System</w:t>
+      </w:r>
+      <w:r>
+        <w:rPr>
+          <w:rFonts w:ascii="Cambria" w:eastAsia="Times New Roman" w:hAnsi="Cambria" w:cs="Times New Roman"/>
+          <w:sz w:val="24"/>
+          <w:szCs w:val="24"/>
+          <w:lang w:eastAsia="en-US"/>
+        </w:rPr>
+        <w:t>s</w:t>
       </w:r>
     </w:p>
     <w:p>
@@ -459,16 +642,993 @@
         <w:adjustRightInd w:val="0"/>
         <w:spacing w:after="0" w:line="240" w:lineRule="auto"/>
         <w:ind w:left="720"/>
-        <w:rPr>
-          <w:rFonts w:ascii="Times New Roman" w:eastAsia="Times New Roman" w:hAnsi="Times New Roman" w:cs="Times New Roman"/>
-          <w:sz w:val="24"/>
-          <w:szCs w:val="24"/>
-          <w:lang w:eastAsia="en-US"/>
-        </w:rPr>
-      </w:pPr>
-      <w:r>
-        <w:rPr>
-          <w:rFonts w:ascii="Times New Roman" w:eastAsia="Times New Roman" w:hAnsi="Times New Roman" w:cs="Times New Roman"/>
+        <w:jc w:val="both"/>
+        <w:rPr>
+          <w:rFonts w:ascii="Cambria" w:eastAsia="SimSun" w:hAnsi="Cambria" w:cs="Times New Roman"/>
+          <w:sz w:val="24"/>
+          <w:szCs w:val="24"/>
+        </w:rPr>
+      </w:pPr>
+      <w:r>
+        <w:rPr>
+          <w:rFonts w:ascii="Cambria" w:eastAsia="Times New Roman" w:hAnsi="Cambria" w:cs="Times New Roman"/>
+          <w:i/>
+          <w:sz w:val="20"/>
+          <w:szCs w:val="20"/>
+          <w:lang w:eastAsia="en-US"/>
+        </w:rPr>
+        <w:t xml:space="preserve">               </w:t>
+      </w:r>
+      <w:r>
+        <w:rPr>
+          <w:rFonts w:ascii="Cambria" w:eastAsia="SimSun" w:hAnsi="Cambria" w:cs="Times New Roman"/>
+          <w:sz w:val="24"/>
+          <w:szCs w:val="24"/>
+        </w:rPr>
+        <w:t>According to the technology researches</w:t>
+      </w:r>
+      <w:r>
+        <w:rPr>
+          <w:rFonts w:ascii="Cambria" w:eastAsia="SimSun" w:hAnsi="Cambria" w:cs="Times New Roman"/>
+          <w:sz w:val="24"/>
+          <w:szCs w:val="24"/>
+        </w:rPr>
+        <w:t xml:space="preserve">, we found out that the </w:t>
+      </w:r>
+      <w:r>
+        <w:rPr>
+          <w:rFonts w:ascii="Cambria" w:eastAsia="SimSun" w:hAnsi="Cambria" w:cs="Times New Roman"/>
+          <w:sz w:val="24"/>
+          <w:szCs w:val="24"/>
+        </w:rPr>
+        <w:t xml:space="preserve">Dijkstra's Algorithm </w:t>
+      </w:r>
+      <w:r>
+        <w:rPr>
+          <w:rFonts w:ascii="Cambria" w:eastAsia="SimSun" w:hAnsi="Cambria" w:cs="Times New Roman"/>
+          <w:sz w:val="24"/>
+          <w:szCs w:val="24"/>
+        </w:rPr>
+        <w:t>(</w:t>
+      </w:r>
+      <w:r>
+        <w:rPr>
+          <w:rFonts w:ascii="Cambria" w:eastAsia="SimSun" w:hAnsi="Cambria" w:cs="Times New Roman"/>
+          <w:sz w:val="24"/>
+          <w:szCs w:val="24"/>
+        </w:rPr>
+        <w:t>Dijkstra's Shortest Path First algorithm</w:t>
+      </w:r>
+      <w:r>
+        <w:rPr>
+          <w:rFonts w:ascii="Cambria" w:eastAsia="SimSun" w:hAnsi="Cambria" w:cs="Times New Roman"/>
+          <w:sz w:val="24"/>
+          <w:szCs w:val="24"/>
+        </w:rPr>
+        <w:t>)</w:t>
+      </w:r>
+      <w:r>
+        <w:rPr>
+          <w:rFonts w:ascii="Cambria" w:eastAsia="SimSun" w:hAnsi="Cambria" w:cs="Times New Roman"/>
+          <w:sz w:val="24"/>
+          <w:szCs w:val="24"/>
+        </w:rPr>
+        <w:t xml:space="preserve"> </w:t>
+      </w:r>
+      <w:r>
+        <w:rPr>
+          <w:rFonts w:ascii="Cambria" w:eastAsia="SimSun" w:hAnsi="Cambria" w:cs="Times New Roman"/>
+          <w:sz w:val="24"/>
+          <w:szCs w:val="24"/>
+        </w:rPr>
+        <w:t xml:space="preserve">is very capable of resolving the </w:t>
+      </w:r>
+      <w:r>
+        <w:rPr>
+          <w:rFonts w:ascii="Cambria" w:eastAsia="SimSun" w:hAnsi="Cambria" w:cs="Times New Roman"/>
+          <w:sz w:val="24"/>
+          <w:szCs w:val="24"/>
+        </w:rPr>
+        <w:lastRenderedPageBreak/>
+        <w:t xml:space="preserve">problem of collecting scrap. Because </w:t>
+      </w:r>
+      <w:r>
+        <w:rPr>
+          <w:rFonts w:ascii="Cambria" w:eastAsia="SimSun" w:hAnsi="Cambria" w:cs="Times New Roman"/>
+          <w:sz w:val="24"/>
+          <w:szCs w:val="24"/>
+        </w:rPr>
+        <w:t xml:space="preserve">of its popularity and the high </w:t>
+      </w:r>
+      <w:r>
+        <w:rPr>
+          <w:rFonts w:ascii="Cambria" w:eastAsia="SimSun" w:hAnsi="Cambria" w:cs="Times New Roman"/>
+          <w:sz w:val="24"/>
+          <w:szCs w:val="24"/>
+        </w:rPr>
+        <w:t>applicability</w:t>
+      </w:r>
+      <w:r>
+        <w:rPr>
+          <w:rFonts w:ascii="Cambria" w:eastAsia="SimSun" w:hAnsi="Cambria" w:cs="Times New Roman"/>
+          <w:sz w:val="24"/>
+          <w:szCs w:val="24"/>
+        </w:rPr>
+        <w:t xml:space="preserve">, we decided to choose </w:t>
+      </w:r>
+      <w:r>
+        <w:rPr>
+          <w:rFonts w:ascii="Cambria" w:eastAsia="SimSun" w:hAnsi="Cambria" w:cs="Times New Roman"/>
+          <w:sz w:val="24"/>
+          <w:szCs w:val="24"/>
+        </w:rPr>
+        <w:t>Dijkstra's Algorithm</w:t>
+      </w:r>
+      <w:r>
+        <w:rPr>
+          <w:rFonts w:ascii="Cambria" w:eastAsia="SimSun" w:hAnsi="Cambria" w:cs="Times New Roman"/>
+          <w:sz w:val="24"/>
+          <w:szCs w:val="24"/>
+        </w:rPr>
+        <w:t xml:space="preserve"> to use in application.</w:t>
+      </w:r>
+    </w:p>
+    <w:p>
+      <w:pPr>
+        <w:autoSpaceDE w:val="0"/>
+        <w:autoSpaceDN w:val="0"/>
+        <w:adjustRightInd w:val="0"/>
+        <w:spacing w:after="0" w:line="240" w:lineRule="auto"/>
+        <w:ind w:left="720" w:firstLine="720"/>
+        <w:jc w:val="both"/>
+        <w:rPr>
+          <w:rFonts w:ascii="Cambria" w:eastAsia="Times New Roman" w:hAnsi="Cambria" w:cs="Times New Roman"/>
+          <w:sz w:val="24"/>
+          <w:szCs w:val="24"/>
+          <w:lang w:eastAsia="en-US"/>
+        </w:rPr>
+      </w:pPr>
+      <w:r>
+        <w:rPr>
+          <w:rFonts w:ascii="Cambria" w:eastAsia="Times New Roman" w:hAnsi="Cambria" w:cs="Times New Roman"/>
+          <w:sz w:val="24"/>
+          <w:szCs w:val="24"/>
+          <w:lang w:eastAsia="en-US"/>
+        </w:rPr>
+        <w:t>We also build a high available web server to maintain the main system to work 24/7 to make sure that if mobile applications have the need of accessing to the server to get or update the information there will always be available.</w:t>
+      </w:r>
+    </w:p>
+    <w:p>
+      <w:pPr>
+        <w:autoSpaceDE w:val="0"/>
+        <w:autoSpaceDN w:val="0"/>
+        <w:adjustRightInd w:val="0"/>
+        <w:spacing w:after="0" w:line="240" w:lineRule="auto"/>
+        <w:ind w:left="720" w:firstLine="720"/>
+        <w:jc w:val="both"/>
+        <w:rPr>
+          <w:rFonts w:ascii="Cambria" w:eastAsia="Times New Roman" w:hAnsi="Cambria" w:cs="Times New Roman"/>
+          <w:sz w:val="24"/>
+          <w:szCs w:val="24"/>
+          <w:lang w:eastAsia="en-US"/>
+        </w:rPr>
+      </w:pPr>
+      <w:r>
+        <w:rPr>
+          <w:rFonts w:ascii="Cambria" w:eastAsia="Times New Roman" w:hAnsi="Cambria" w:cs="Times New Roman"/>
+          <w:sz w:val="24"/>
+          <w:szCs w:val="24"/>
+          <w:lang w:eastAsia="en-US"/>
+        </w:rPr>
+        <w:t xml:space="preserve">We assign responsibility in vertical to make sure if any member in </w:t>
+      </w:r>
+      <w:r>
+        <w:rPr>
+          <w:rFonts w:ascii="Cambria" w:eastAsia="Times New Roman" w:hAnsi="Cambria" w:cs="Times New Roman"/>
+          <w:sz w:val="24"/>
+          <w:szCs w:val="24"/>
+          <w:lang w:eastAsia="en-US"/>
+        </w:rPr>
+        <w:t xml:space="preserve">this problem cannot continue to </w:t>
+      </w:r>
+      <w:r>
+        <w:rPr>
+          <w:rFonts w:ascii="Cambria" w:eastAsia="Times New Roman" w:hAnsi="Cambria" w:cs="Times New Roman"/>
+          <w:sz w:val="24"/>
+          <w:szCs w:val="24"/>
+          <w:lang w:eastAsia="en-US"/>
+        </w:rPr>
+        <w:t>work in our team there will be the least harmful to the project processes.</w:t>
+      </w:r>
+    </w:p>
+    <w:p>
+      <w:pPr>
+        <w:autoSpaceDE w:val="0"/>
+        <w:autoSpaceDN w:val="0"/>
+        <w:adjustRightInd w:val="0"/>
+        <w:spacing w:after="0" w:line="240" w:lineRule="auto"/>
+        <w:ind w:left="720" w:firstLine="720"/>
+        <w:jc w:val="both"/>
+        <w:rPr>
+          <w:rFonts w:ascii="Cambria" w:eastAsia="Times New Roman" w:hAnsi="Cambria" w:cs="Times New Roman"/>
+          <w:sz w:val="24"/>
+          <w:szCs w:val="24"/>
+          <w:lang w:eastAsia="en-US"/>
+        </w:rPr>
+      </w:pPr>
+      <w:r>
+        <w:rPr>
+          <w:rFonts w:ascii="Cambria" w:eastAsia="Times New Roman" w:hAnsi="Cambria" w:cs="Times New Roman"/>
+          <w:sz w:val="24"/>
+          <w:szCs w:val="24"/>
+          <w:lang w:eastAsia="en-US"/>
+        </w:rPr>
+        <w:t>Our system includes 2 main subsystems:</w:t>
+      </w:r>
+    </w:p>
+    <w:p>
+      <w:pPr>
+        <w:autoSpaceDE w:val="0"/>
+        <w:autoSpaceDN w:val="0"/>
+        <w:adjustRightInd w:val="0"/>
+        <w:spacing w:after="0" w:line="240" w:lineRule="auto"/>
+        <w:ind w:left="720" w:firstLine="720"/>
+        <w:jc w:val="both"/>
+        <w:rPr>
+          <w:rFonts w:ascii="Cambria" w:eastAsia="Times New Roman" w:hAnsi="Cambria" w:cs="Times New Roman"/>
+          <w:sz w:val="24"/>
+          <w:szCs w:val="24"/>
+          <w:lang w:eastAsia="en-US"/>
+        </w:rPr>
+      </w:pPr>
+      <w:r>
+        <w:rPr>
+          <w:rFonts w:ascii="Cambria" w:eastAsia="Times New Roman" w:hAnsi="Cambria" w:cs="Times New Roman"/>
+          <w:sz w:val="24"/>
+          <w:szCs w:val="24"/>
+          <w:lang w:eastAsia="en-US"/>
+        </w:rPr>
+        <w:t xml:space="preserve">- </w:t>
+      </w:r>
+      <w:r>
+        <w:rPr>
+          <w:rFonts w:ascii="Cambria" w:eastAsia="Times New Roman" w:hAnsi="Cambria" w:cs="Times New Roman"/>
+          <w:sz w:val="24"/>
+          <w:szCs w:val="24"/>
+          <w:lang w:eastAsia="en-US"/>
+        </w:rPr>
+        <w:t xml:space="preserve">An online website for the </w:t>
+      </w:r>
+      <w:r>
+        <w:rPr>
+          <w:rFonts w:ascii="Cambria" w:eastAsia="Times New Roman" w:hAnsi="Cambria" w:cs="Times New Roman"/>
+          <w:sz w:val="24"/>
+          <w:szCs w:val="24"/>
+          <w:lang w:eastAsia="en-US"/>
+        </w:rPr>
+        <w:t xml:space="preserve">admins </w:t>
+      </w:r>
+      <w:r>
+        <w:rPr>
+          <w:rFonts w:ascii="Cambria" w:eastAsia="Times New Roman" w:hAnsi="Cambria" w:cs="Times New Roman"/>
+          <w:sz w:val="24"/>
+          <w:szCs w:val="24"/>
+          <w:lang w:eastAsia="en-US"/>
+        </w:rPr>
+        <w:t xml:space="preserve">to help them manage </w:t>
+      </w:r>
+      <w:r>
+        <w:rPr>
+          <w:rFonts w:ascii="Cambria" w:eastAsia="Times New Roman" w:hAnsi="Cambria" w:cs="Times New Roman"/>
+          <w:sz w:val="24"/>
+          <w:szCs w:val="24"/>
+          <w:lang w:eastAsia="en-US"/>
+        </w:rPr>
+        <w:t>user account, category and scrap post.</w:t>
+      </w:r>
+    </w:p>
+    <w:p>
+      <w:pPr>
+        <w:autoSpaceDE w:val="0"/>
+        <w:autoSpaceDN w:val="0"/>
+        <w:adjustRightInd w:val="0"/>
+        <w:spacing w:after="0" w:line="240" w:lineRule="auto"/>
+        <w:ind w:left="720" w:firstLine="720"/>
+        <w:jc w:val="both"/>
+        <w:rPr>
+          <w:rFonts w:ascii="Cambria" w:eastAsia="Times New Roman" w:hAnsi="Cambria" w:cs="Times New Roman"/>
+          <w:sz w:val="24"/>
+          <w:szCs w:val="24"/>
+          <w:lang w:eastAsia="en-US"/>
+        </w:rPr>
+      </w:pPr>
+      <w:r>
+        <w:rPr>
+          <w:rFonts w:ascii="Cambria" w:eastAsia="Times New Roman" w:hAnsi="Cambria" w:cs="Times New Roman"/>
+          <w:sz w:val="24"/>
+          <w:szCs w:val="24"/>
+          <w:lang w:eastAsia="en-US"/>
+        </w:rPr>
+        <w:t xml:space="preserve">- </w:t>
+      </w:r>
+      <w:r>
+        <w:rPr>
+          <w:rFonts w:ascii="Cambria" w:eastAsia="Times New Roman" w:hAnsi="Cambria" w:cs="Times New Roman"/>
+          <w:sz w:val="24"/>
+          <w:szCs w:val="24"/>
+          <w:lang w:eastAsia="en-US"/>
+        </w:rPr>
+        <w:t xml:space="preserve">A mobile application for </w:t>
+      </w:r>
+      <w:r>
+        <w:rPr>
+          <w:rFonts w:ascii="Cambria" w:eastAsia="Times New Roman" w:hAnsi="Cambria" w:cs="Times New Roman"/>
+          <w:sz w:val="24"/>
+          <w:szCs w:val="24"/>
+          <w:lang w:eastAsia="en-US"/>
+        </w:rPr>
+        <w:t>homeowner and collector to sell and buy scrap.</w:t>
+      </w:r>
+    </w:p>
+    <w:p>
+      <w:pPr>
+        <w:autoSpaceDE w:val="0"/>
+        <w:autoSpaceDN w:val="0"/>
+        <w:adjustRightInd w:val="0"/>
+        <w:spacing w:after="0" w:line="240" w:lineRule="auto"/>
+        <w:ind w:left="720" w:firstLine="720"/>
+        <w:jc w:val="both"/>
+        <w:rPr>
+          <w:rFonts w:ascii="Cambria" w:eastAsia="Times New Roman" w:hAnsi="Cambria" w:cs="Times New Roman"/>
+          <w:sz w:val="24"/>
+          <w:szCs w:val="24"/>
+          <w:lang w:eastAsia="en-US"/>
+        </w:rPr>
+      </w:pPr>
+      <w:r>
+        <w:rPr>
+          <w:rFonts w:ascii="Cambria" w:eastAsia="Times New Roman" w:hAnsi="Cambria" w:cs="Times New Roman"/>
+          <w:sz w:val="24"/>
+          <w:szCs w:val="24"/>
+          <w:lang w:eastAsia="en-US"/>
+        </w:rPr>
+        <w:t>2.1.3.2.1 Web application</w:t>
+      </w:r>
+    </w:p>
+    <w:p>
+      <w:pPr>
+        <w:autoSpaceDE w:val="0"/>
+        <w:autoSpaceDN w:val="0"/>
+        <w:adjustRightInd w:val="0"/>
+        <w:spacing w:after="0" w:line="240" w:lineRule="auto"/>
+        <w:ind w:left="720" w:firstLine="720"/>
+        <w:jc w:val="both"/>
+        <w:rPr>
+          <w:rFonts w:ascii="Cambria" w:eastAsia="Times New Roman" w:hAnsi="Cambria" w:cs="Times New Roman"/>
+          <w:sz w:val="24"/>
+          <w:szCs w:val="24"/>
+          <w:lang w:eastAsia="en-US"/>
+        </w:rPr>
+      </w:pPr>
+      <w:r>
+        <w:rPr>
+          <w:rFonts w:ascii="Cambria" w:eastAsia="Times New Roman" w:hAnsi="Cambria" w:cs="Times New Roman"/>
+          <w:sz w:val="24"/>
+          <w:szCs w:val="24"/>
+          <w:lang w:eastAsia="en-US"/>
+        </w:rPr>
+        <w:tab/>
+        <w:t xml:space="preserve">Web application is </w:t>
+      </w:r>
+      <w:r>
+        <w:rPr>
+          <w:rFonts w:ascii="Cambria" w:eastAsia="Times New Roman" w:hAnsi="Cambria" w:cs="Times New Roman"/>
+          <w:sz w:val="24"/>
+          <w:szCs w:val="24"/>
+          <w:lang w:eastAsia="en-US"/>
+        </w:rPr>
+        <w:t>common tool</w:t>
+      </w:r>
+      <w:r>
+        <w:rPr>
+          <w:rFonts w:ascii="Cambria" w:eastAsia="Times New Roman" w:hAnsi="Cambria" w:cs="Times New Roman"/>
+          <w:sz w:val="24"/>
+          <w:szCs w:val="24"/>
+          <w:lang w:eastAsia="en-US"/>
+        </w:rPr>
+        <w:t xml:space="preserve"> to help admin manage user, category and scrap post. </w:t>
+      </w:r>
+      <w:r>
+        <w:rPr>
+          <w:rFonts w:ascii="Cambria" w:eastAsia="Times New Roman" w:hAnsi="Cambria" w:cs="Times New Roman"/>
+          <w:sz w:val="24"/>
+          <w:szCs w:val="24"/>
+          <w:lang w:eastAsia="en-US"/>
+        </w:rPr>
+        <w:t xml:space="preserve">This application is used by </w:t>
+      </w:r>
+      <w:r>
+        <w:rPr>
+          <w:rFonts w:ascii="Cambria" w:eastAsia="Times New Roman" w:hAnsi="Cambria" w:cs="Times New Roman"/>
+          <w:sz w:val="24"/>
+          <w:szCs w:val="24"/>
+          <w:lang w:eastAsia="en-US"/>
+        </w:rPr>
+        <w:t>administrator team</w:t>
+      </w:r>
+      <w:r>
+        <w:rPr>
+          <w:rFonts w:ascii="Cambria" w:eastAsia="Times New Roman" w:hAnsi="Cambria" w:cs="Times New Roman"/>
+          <w:sz w:val="24"/>
+          <w:szCs w:val="24"/>
+          <w:lang w:eastAsia="en-US"/>
+        </w:rPr>
+        <w:t xml:space="preserve"> and do followings:</w:t>
+      </w:r>
+    </w:p>
+    <w:p>
+      <w:pPr>
+        <w:pStyle w:val="ListParagraph"/>
+        <w:numPr>
+          <w:ilvl w:val="1"/>
+          <w:numId w:val="14"/>
+        </w:numPr>
+        <w:autoSpaceDE w:val="0"/>
+        <w:autoSpaceDN w:val="0"/>
+        <w:adjustRightInd w:val="0"/>
+        <w:spacing w:after="0" w:line="240" w:lineRule="auto"/>
+        <w:jc w:val="both"/>
+        <w:rPr>
+          <w:rFonts w:ascii="Cambria" w:eastAsia="Times New Roman" w:hAnsi="Cambria" w:cs="Times New Roman"/>
+          <w:sz w:val="24"/>
+          <w:szCs w:val="24"/>
+          <w:lang w:eastAsia="en-US"/>
+        </w:rPr>
+      </w:pPr>
+      <w:r>
+        <w:rPr>
+          <w:rFonts w:ascii="Cambria" w:eastAsia="Times New Roman" w:hAnsi="Cambria" w:cs="Times New Roman"/>
+          <w:sz w:val="24"/>
+          <w:szCs w:val="24"/>
+          <w:lang w:eastAsia="en-US"/>
+        </w:rPr>
+        <w:t>Manage user account</w:t>
+      </w:r>
+    </w:p>
+    <w:p>
+      <w:pPr>
+        <w:pStyle w:val="ListParagraph"/>
+        <w:numPr>
+          <w:ilvl w:val="1"/>
+          <w:numId w:val="14"/>
+        </w:numPr>
+        <w:autoSpaceDE w:val="0"/>
+        <w:autoSpaceDN w:val="0"/>
+        <w:adjustRightInd w:val="0"/>
+        <w:spacing w:after="0" w:line="240" w:lineRule="auto"/>
+        <w:jc w:val="both"/>
+        <w:rPr>
+          <w:rFonts w:ascii="Cambria" w:eastAsia="Times New Roman" w:hAnsi="Cambria" w:cs="Times New Roman"/>
+          <w:sz w:val="24"/>
+          <w:szCs w:val="24"/>
+          <w:lang w:eastAsia="en-US"/>
+        </w:rPr>
+      </w:pPr>
+      <w:r>
+        <w:rPr>
+          <w:rFonts w:ascii="Cambria" w:eastAsia="Times New Roman" w:hAnsi="Cambria" w:cs="Times New Roman"/>
+          <w:sz w:val="24"/>
+          <w:szCs w:val="24"/>
+          <w:lang w:eastAsia="en-US"/>
+        </w:rPr>
+        <w:t>Manage scrap category</w:t>
+      </w:r>
+    </w:p>
+    <w:p>
+      <w:pPr>
+        <w:pStyle w:val="ListParagraph"/>
+        <w:numPr>
+          <w:ilvl w:val="1"/>
+          <w:numId w:val="14"/>
+        </w:numPr>
+        <w:autoSpaceDE w:val="0"/>
+        <w:autoSpaceDN w:val="0"/>
+        <w:adjustRightInd w:val="0"/>
+        <w:spacing w:after="0" w:line="240" w:lineRule="auto"/>
+        <w:jc w:val="both"/>
+        <w:rPr>
+          <w:rFonts w:ascii="Cambria" w:eastAsia="Times New Roman" w:hAnsi="Cambria" w:cs="Times New Roman"/>
+          <w:sz w:val="24"/>
+          <w:szCs w:val="24"/>
+          <w:lang w:eastAsia="en-US"/>
+        </w:rPr>
+      </w:pPr>
+      <w:r>
+        <w:rPr>
+          <w:rFonts w:ascii="Cambria" w:eastAsia="Times New Roman" w:hAnsi="Cambria" w:cs="Times New Roman"/>
+          <w:sz w:val="24"/>
+          <w:szCs w:val="24"/>
+          <w:lang w:eastAsia="en-US"/>
+        </w:rPr>
+        <w:t>Manage posted scrap</w:t>
+      </w:r>
+    </w:p>
+    <w:p>
+      <w:pPr>
+        <w:autoSpaceDE w:val="0"/>
+        <w:autoSpaceDN w:val="0"/>
+        <w:adjustRightInd w:val="0"/>
+        <w:spacing w:after="0" w:line="240" w:lineRule="auto"/>
+        <w:ind w:left="720" w:firstLine="720"/>
+        <w:jc w:val="both"/>
+        <w:rPr>
+          <w:rFonts w:ascii="Cambria" w:eastAsia="Times New Roman" w:hAnsi="Cambria" w:cs="Times New Roman"/>
+          <w:sz w:val="24"/>
+          <w:szCs w:val="24"/>
+          <w:lang w:eastAsia="en-US"/>
+        </w:rPr>
+      </w:pPr>
+      <w:r>
+        <w:rPr>
+          <w:rFonts w:ascii="Cambria" w:eastAsia="Times New Roman" w:hAnsi="Cambria" w:cs="Times New Roman"/>
+          <w:sz w:val="24"/>
+          <w:szCs w:val="24"/>
+          <w:lang w:eastAsia="en-US"/>
+        </w:rPr>
+        <w:t>2.1.3.2.1 Mobile application</w:t>
+      </w:r>
+    </w:p>
+    <w:p>
+      <w:pPr>
+        <w:autoSpaceDE w:val="0"/>
+        <w:autoSpaceDN w:val="0"/>
+        <w:adjustRightInd w:val="0"/>
+        <w:spacing w:after="0" w:line="240" w:lineRule="auto"/>
+        <w:ind w:left="720" w:firstLine="720"/>
+        <w:jc w:val="both"/>
+        <w:rPr>
+          <w:rFonts w:ascii="Cambria" w:eastAsia="Times New Roman" w:hAnsi="Cambria" w:cs="Times New Roman"/>
+          <w:sz w:val="24"/>
+          <w:szCs w:val="24"/>
+          <w:lang w:eastAsia="en-US"/>
+        </w:rPr>
+      </w:pPr>
+      <w:r>
+        <w:rPr>
+          <w:rFonts w:ascii="Cambria" w:eastAsia="Times New Roman" w:hAnsi="Cambria" w:cs="Times New Roman"/>
+          <w:sz w:val="24"/>
+          <w:szCs w:val="24"/>
+          <w:lang w:eastAsia="en-US"/>
+        </w:rPr>
+        <w:tab/>
+      </w:r>
+      <w:r>
+        <w:rPr>
+          <w:rFonts w:ascii="Cambria" w:eastAsia="Times New Roman" w:hAnsi="Cambria" w:cs="Times New Roman"/>
+          <w:sz w:val="24"/>
+          <w:szCs w:val="24"/>
+          <w:lang w:eastAsia="en-US"/>
+        </w:rPr>
+        <w:t xml:space="preserve">Mobile application is a tool to help </w:t>
+      </w:r>
+      <w:r>
+        <w:rPr>
+          <w:rFonts w:ascii="Cambria" w:eastAsia="Times New Roman" w:hAnsi="Cambria" w:cs="Times New Roman"/>
+          <w:sz w:val="24"/>
+          <w:szCs w:val="24"/>
+          <w:lang w:eastAsia="en-US"/>
+        </w:rPr>
+        <w:t>homeowner</w:t>
+      </w:r>
+      <w:r>
+        <w:rPr>
+          <w:rFonts w:ascii="Cambria" w:eastAsia="Times New Roman" w:hAnsi="Cambria" w:cs="Times New Roman"/>
+          <w:sz w:val="24"/>
+          <w:szCs w:val="24"/>
+          <w:lang w:eastAsia="en-US"/>
+        </w:rPr>
+        <w:t xml:space="preserve"> </w:t>
+      </w:r>
+      <w:r>
+        <w:rPr>
+          <w:rFonts w:ascii="Cambria" w:eastAsia="Times New Roman" w:hAnsi="Cambria" w:cs="Times New Roman"/>
+          <w:sz w:val="24"/>
+          <w:szCs w:val="24"/>
+          <w:lang w:eastAsia="en-US"/>
+        </w:rPr>
+        <w:t>and collector to sell and buy scrap. Mobile application</w:t>
+      </w:r>
+      <w:r>
+        <w:rPr>
+          <w:rFonts w:ascii="Cambria" w:eastAsia="Times New Roman" w:hAnsi="Cambria" w:cs="Times New Roman"/>
+          <w:sz w:val="24"/>
+          <w:szCs w:val="24"/>
+          <w:lang w:eastAsia="en-US"/>
+        </w:rPr>
+        <w:t xml:space="preserve"> provide following features:</w:t>
+      </w:r>
+    </w:p>
+    <w:p>
+      <w:pPr>
+        <w:pStyle w:val="ListParagraph"/>
+        <w:numPr>
+          <w:ilvl w:val="0"/>
+          <w:numId w:val="16"/>
+        </w:numPr>
+        <w:autoSpaceDE w:val="0"/>
+        <w:autoSpaceDN w:val="0"/>
+        <w:adjustRightInd w:val="0"/>
+        <w:spacing w:after="0" w:line="240" w:lineRule="auto"/>
+        <w:jc w:val="both"/>
+        <w:rPr>
+          <w:rFonts w:ascii="Cambria" w:eastAsia="Times New Roman" w:hAnsi="Cambria" w:cs="Times New Roman"/>
+          <w:sz w:val="24"/>
+          <w:szCs w:val="24"/>
+          <w:lang w:eastAsia="en-US"/>
+        </w:rPr>
+      </w:pPr>
+      <w:r>
+        <w:rPr>
+          <w:rFonts w:ascii="Cambria" w:eastAsia="Times New Roman" w:hAnsi="Cambria" w:cs="Times New Roman"/>
+          <w:sz w:val="24"/>
+          <w:szCs w:val="24"/>
+          <w:lang w:eastAsia="en-US"/>
+        </w:rPr>
+        <w:t>For homeowner:</w:t>
+      </w:r>
+    </w:p>
+    <w:p>
+      <w:pPr>
+        <w:pStyle w:val="ListParagraph"/>
+        <w:numPr>
+          <w:ilvl w:val="1"/>
+          <w:numId w:val="16"/>
+        </w:numPr>
+        <w:autoSpaceDE w:val="0"/>
+        <w:autoSpaceDN w:val="0"/>
+        <w:adjustRightInd w:val="0"/>
+        <w:spacing w:after="0" w:line="240" w:lineRule="auto"/>
+        <w:jc w:val="both"/>
+        <w:rPr>
+          <w:rFonts w:ascii="Cambria" w:eastAsia="Times New Roman" w:hAnsi="Cambria" w:cs="Times New Roman"/>
+          <w:sz w:val="24"/>
+          <w:szCs w:val="24"/>
+          <w:lang w:eastAsia="en-US"/>
+        </w:rPr>
+      </w:pPr>
+      <w:r>
+        <w:rPr>
+          <w:rFonts w:ascii="Cambria" w:eastAsia="Times New Roman" w:hAnsi="Cambria" w:cs="Times New Roman"/>
+          <w:sz w:val="24"/>
+          <w:szCs w:val="24"/>
+          <w:lang w:eastAsia="en-US"/>
+        </w:rPr>
+        <w:t>Post Scrap for sale</w:t>
+      </w:r>
+    </w:p>
+    <w:p>
+      <w:pPr>
+        <w:pStyle w:val="ListParagraph"/>
+        <w:numPr>
+          <w:ilvl w:val="1"/>
+          <w:numId w:val="16"/>
+        </w:numPr>
+        <w:autoSpaceDE w:val="0"/>
+        <w:autoSpaceDN w:val="0"/>
+        <w:adjustRightInd w:val="0"/>
+        <w:spacing w:after="0" w:line="240" w:lineRule="auto"/>
+        <w:jc w:val="both"/>
+        <w:rPr>
+          <w:rFonts w:ascii="Cambria" w:eastAsia="Times New Roman" w:hAnsi="Cambria" w:cs="Times New Roman"/>
+          <w:sz w:val="24"/>
+          <w:szCs w:val="24"/>
+          <w:lang w:eastAsia="en-US"/>
+        </w:rPr>
+      </w:pPr>
+      <w:r>
+        <w:rPr>
+          <w:rFonts w:ascii="Cambria" w:eastAsia="Times New Roman" w:hAnsi="Cambria" w:cs="Times New Roman"/>
+          <w:sz w:val="24"/>
+          <w:szCs w:val="24"/>
+          <w:lang w:eastAsia="en-US"/>
+        </w:rPr>
+        <w:t>Contact the collector</w:t>
+      </w:r>
+    </w:p>
+    <w:p>
+      <w:pPr>
+        <w:pStyle w:val="ListParagraph"/>
+        <w:numPr>
+          <w:ilvl w:val="1"/>
+          <w:numId w:val="16"/>
+        </w:numPr>
+        <w:autoSpaceDE w:val="0"/>
+        <w:autoSpaceDN w:val="0"/>
+        <w:adjustRightInd w:val="0"/>
+        <w:spacing w:after="0" w:line="240" w:lineRule="auto"/>
+        <w:jc w:val="both"/>
+        <w:rPr>
+          <w:rFonts w:ascii="Cambria" w:eastAsia="Times New Roman" w:hAnsi="Cambria" w:cs="Times New Roman"/>
+          <w:sz w:val="24"/>
+          <w:szCs w:val="24"/>
+          <w:lang w:eastAsia="en-US"/>
+        </w:rPr>
+      </w:pPr>
+      <w:r>
+        <w:rPr>
+          <w:rFonts w:ascii="Cambria" w:eastAsia="Times New Roman" w:hAnsi="Cambria" w:cs="Times New Roman"/>
+          <w:sz w:val="24"/>
+          <w:szCs w:val="24"/>
+          <w:lang w:eastAsia="en-US"/>
+        </w:rPr>
+        <w:t>Manage scrap</w:t>
+      </w:r>
+    </w:p>
+    <w:p>
+      <w:pPr>
+        <w:pStyle w:val="ListParagraph"/>
+        <w:numPr>
+          <w:ilvl w:val="1"/>
+          <w:numId w:val="16"/>
+        </w:numPr>
+        <w:autoSpaceDE w:val="0"/>
+        <w:autoSpaceDN w:val="0"/>
+        <w:adjustRightInd w:val="0"/>
+        <w:spacing w:after="0" w:line="240" w:lineRule="auto"/>
+        <w:jc w:val="both"/>
+        <w:rPr>
+          <w:rFonts w:ascii="Cambria" w:eastAsia="Times New Roman" w:hAnsi="Cambria" w:cs="Times New Roman"/>
+          <w:sz w:val="24"/>
+          <w:szCs w:val="24"/>
+          <w:lang w:eastAsia="en-US"/>
+        </w:rPr>
+      </w:pPr>
+      <w:r>
+        <w:rPr>
+          <w:rFonts w:ascii="Cambria" w:eastAsia="Times New Roman" w:hAnsi="Cambria" w:cs="Times New Roman"/>
+          <w:sz w:val="24"/>
+          <w:szCs w:val="24"/>
+          <w:lang w:eastAsia="en-US"/>
+        </w:rPr>
+        <w:t>Negotiate scrap price</w:t>
+      </w:r>
+    </w:p>
+    <w:p>
+      <w:pPr>
+        <w:pStyle w:val="ListParagraph"/>
+        <w:numPr>
+          <w:ilvl w:val="1"/>
+          <w:numId w:val="16"/>
+        </w:numPr>
+        <w:autoSpaceDE w:val="0"/>
+        <w:autoSpaceDN w:val="0"/>
+        <w:adjustRightInd w:val="0"/>
+        <w:spacing w:after="0" w:line="240" w:lineRule="auto"/>
+        <w:jc w:val="both"/>
+        <w:rPr>
+          <w:rFonts w:ascii="Cambria" w:eastAsia="Times New Roman" w:hAnsi="Cambria" w:cs="Times New Roman"/>
+          <w:sz w:val="24"/>
+          <w:szCs w:val="24"/>
+          <w:lang w:eastAsia="en-US"/>
+        </w:rPr>
+      </w:pPr>
+      <w:r>
+        <w:rPr>
+          <w:rFonts w:ascii="Cambria" w:eastAsia="Times New Roman" w:hAnsi="Cambria" w:cs="Times New Roman"/>
+          <w:sz w:val="24"/>
+          <w:szCs w:val="24"/>
+          <w:lang w:eastAsia="en-US"/>
+        </w:rPr>
+        <w:t>Update information</w:t>
+      </w:r>
+    </w:p>
+    <w:p>
+      <w:pPr>
+        <w:pStyle w:val="ListParagraph"/>
+        <w:numPr>
+          <w:ilvl w:val="0"/>
+          <w:numId w:val="16"/>
+        </w:numPr>
+        <w:autoSpaceDE w:val="0"/>
+        <w:autoSpaceDN w:val="0"/>
+        <w:adjustRightInd w:val="0"/>
+        <w:spacing w:after="0" w:line="240" w:lineRule="auto"/>
+        <w:jc w:val="both"/>
+        <w:rPr>
+          <w:rFonts w:ascii="Cambria" w:eastAsia="Times New Roman" w:hAnsi="Cambria" w:cs="Times New Roman"/>
+          <w:sz w:val="24"/>
+          <w:szCs w:val="24"/>
+          <w:lang w:eastAsia="en-US"/>
+        </w:rPr>
+      </w:pPr>
+      <w:r>
+        <w:rPr>
+          <w:rFonts w:ascii="Cambria" w:eastAsia="Times New Roman" w:hAnsi="Cambria" w:cs="Times New Roman"/>
+          <w:sz w:val="24"/>
+          <w:szCs w:val="24"/>
+          <w:lang w:eastAsia="en-US"/>
+        </w:rPr>
+        <w:t xml:space="preserve">For collector: </w:t>
+      </w:r>
+    </w:p>
+    <w:p>
+      <w:pPr>
+        <w:pStyle w:val="ListParagraph"/>
+        <w:numPr>
+          <w:ilvl w:val="1"/>
+          <w:numId w:val="16"/>
+        </w:numPr>
+        <w:autoSpaceDE w:val="0"/>
+        <w:autoSpaceDN w:val="0"/>
+        <w:adjustRightInd w:val="0"/>
+        <w:spacing w:after="0" w:line="240" w:lineRule="auto"/>
+        <w:jc w:val="both"/>
+        <w:rPr>
+          <w:rFonts w:ascii="Cambria" w:eastAsia="Times New Roman" w:hAnsi="Cambria" w:cs="Times New Roman"/>
+          <w:sz w:val="24"/>
+          <w:szCs w:val="24"/>
+          <w:lang w:eastAsia="en-US"/>
+        </w:rPr>
+      </w:pPr>
+      <w:r>
+        <w:rPr>
+          <w:rFonts w:ascii="Cambria" w:eastAsia="Times New Roman" w:hAnsi="Cambria" w:cs="Times New Roman"/>
+          <w:sz w:val="24"/>
+          <w:szCs w:val="24"/>
+          <w:lang w:eastAsia="en-US"/>
+        </w:rPr>
+        <w:t>Find near-by scrap</w:t>
+      </w:r>
+    </w:p>
+    <w:p>
+      <w:pPr>
+        <w:pStyle w:val="ListParagraph"/>
+        <w:numPr>
+          <w:ilvl w:val="1"/>
+          <w:numId w:val="16"/>
+        </w:numPr>
+        <w:autoSpaceDE w:val="0"/>
+        <w:autoSpaceDN w:val="0"/>
+        <w:adjustRightInd w:val="0"/>
+        <w:spacing w:after="0" w:line="240" w:lineRule="auto"/>
+        <w:jc w:val="both"/>
+        <w:rPr>
+          <w:rFonts w:ascii="Cambria" w:eastAsia="Times New Roman" w:hAnsi="Cambria" w:cs="Times New Roman"/>
+          <w:sz w:val="24"/>
+          <w:szCs w:val="24"/>
+          <w:lang w:eastAsia="en-US"/>
+        </w:rPr>
+      </w:pPr>
+      <w:r>
+        <w:rPr>
+          <w:rFonts w:ascii="Cambria" w:eastAsia="Times New Roman" w:hAnsi="Cambria" w:cs="Times New Roman"/>
+          <w:sz w:val="24"/>
+          <w:szCs w:val="24"/>
+          <w:lang w:eastAsia="en-US"/>
+        </w:rPr>
+        <w:t>Book scrap</w:t>
+      </w:r>
+    </w:p>
+    <w:p>
+      <w:pPr>
+        <w:pStyle w:val="ListParagraph"/>
+        <w:numPr>
+          <w:ilvl w:val="1"/>
+          <w:numId w:val="16"/>
+        </w:numPr>
+        <w:autoSpaceDE w:val="0"/>
+        <w:autoSpaceDN w:val="0"/>
+        <w:adjustRightInd w:val="0"/>
+        <w:spacing w:after="0" w:line="240" w:lineRule="auto"/>
+        <w:jc w:val="both"/>
+        <w:rPr>
+          <w:rFonts w:ascii="Cambria" w:eastAsia="Times New Roman" w:hAnsi="Cambria" w:cs="Times New Roman"/>
+          <w:sz w:val="24"/>
+          <w:szCs w:val="24"/>
+          <w:lang w:eastAsia="en-US"/>
+        </w:rPr>
+      </w:pPr>
+      <w:r>
+        <w:rPr>
+          <w:rFonts w:ascii="Cambria" w:eastAsia="Times New Roman" w:hAnsi="Cambria" w:cs="Times New Roman"/>
+          <w:sz w:val="24"/>
+          <w:szCs w:val="24"/>
+          <w:lang w:eastAsia="en-US"/>
+        </w:rPr>
+        <w:t>Contact the homeowner</w:t>
+      </w:r>
+    </w:p>
+    <w:p>
+      <w:pPr>
+        <w:pStyle w:val="ListParagraph"/>
+        <w:numPr>
+          <w:ilvl w:val="1"/>
+          <w:numId w:val="16"/>
+        </w:numPr>
+        <w:autoSpaceDE w:val="0"/>
+        <w:autoSpaceDN w:val="0"/>
+        <w:adjustRightInd w:val="0"/>
+        <w:spacing w:after="0" w:line="240" w:lineRule="auto"/>
+        <w:jc w:val="both"/>
+        <w:rPr>
+          <w:rFonts w:ascii="Cambria" w:eastAsia="Times New Roman" w:hAnsi="Cambria" w:cs="Times New Roman"/>
+          <w:sz w:val="24"/>
+          <w:szCs w:val="24"/>
+          <w:lang w:eastAsia="en-US"/>
+        </w:rPr>
+      </w:pPr>
+      <w:r>
+        <w:rPr>
+          <w:rFonts w:ascii="Cambria" w:eastAsia="Times New Roman" w:hAnsi="Cambria" w:cs="Times New Roman"/>
+          <w:sz w:val="24"/>
+          <w:szCs w:val="24"/>
+          <w:lang w:eastAsia="en-US"/>
+        </w:rPr>
+        <w:t>Schedule scrap</w:t>
+      </w:r>
+    </w:p>
+    <w:p>
+      <w:pPr>
+        <w:pStyle w:val="ListParagraph"/>
+        <w:numPr>
+          <w:ilvl w:val="1"/>
+          <w:numId w:val="16"/>
+        </w:numPr>
+        <w:autoSpaceDE w:val="0"/>
+        <w:autoSpaceDN w:val="0"/>
+        <w:adjustRightInd w:val="0"/>
+        <w:spacing w:after="0" w:line="240" w:lineRule="auto"/>
+        <w:jc w:val="both"/>
+        <w:rPr>
+          <w:rFonts w:ascii="Cambria" w:eastAsia="Times New Roman" w:hAnsi="Cambria" w:cs="Times New Roman"/>
+          <w:sz w:val="24"/>
+          <w:szCs w:val="24"/>
+          <w:lang w:eastAsia="en-US"/>
+        </w:rPr>
+      </w:pPr>
+      <w:r>
+        <w:rPr>
+          <w:rFonts w:ascii="Cambria" w:eastAsia="Times New Roman" w:hAnsi="Cambria" w:cs="Times New Roman"/>
+          <w:sz w:val="24"/>
+          <w:szCs w:val="24"/>
+          <w:lang w:eastAsia="en-US"/>
+        </w:rPr>
+        <w:t>Negotiate price</w:t>
+      </w:r>
+    </w:p>
+    <w:p>
+      <w:pPr>
+        <w:autoSpaceDE w:val="0"/>
+        <w:autoSpaceDN w:val="0"/>
+        <w:adjustRightInd w:val="0"/>
+        <w:spacing w:after="0" w:line="240" w:lineRule="auto"/>
+        <w:ind w:left="720"/>
+        <w:jc w:val="both"/>
+        <w:rPr>
+          <w:rFonts w:ascii="Cambria" w:eastAsia="Times New Roman" w:hAnsi="Cambria" w:cs="Times New Roman"/>
+          <w:sz w:val="24"/>
+          <w:szCs w:val="24"/>
+          <w:lang w:eastAsia="en-US"/>
+        </w:rPr>
+      </w:pPr>
+    </w:p>
+    <w:p>
+      <w:pPr>
+        <w:autoSpaceDE w:val="0"/>
+        <w:autoSpaceDN w:val="0"/>
+        <w:adjustRightInd w:val="0"/>
+        <w:spacing w:after="0" w:line="240" w:lineRule="auto"/>
+        <w:ind w:left="720"/>
+        <w:rPr>
+          <w:rFonts w:ascii="Cambria" w:eastAsia="Times New Roman" w:hAnsi="Cambria" w:cs="Times New Roman"/>
+          <w:sz w:val="24"/>
+          <w:szCs w:val="24"/>
+          <w:lang w:eastAsia="en-US"/>
+        </w:rPr>
+      </w:pPr>
+      <w:r>
+        <w:rPr>
+          <w:rFonts w:ascii="Cambria" w:eastAsia="Times New Roman" w:hAnsi="Cambria" w:cs="Times New Roman"/>
           <w:sz w:val="24"/>
           <w:szCs w:val="24"/>
           <w:lang w:eastAsia="en-US"/>
@@ -477,12 +1637,21 @@
       </w:r>
       <w:r>
         <w:rPr>
-          <w:rFonts w:ascii="Times New Roman" w:eastAsia="Times New Roman" w:hAnsi="Times New Roman" w:cs="Times New Roman"/>
-          <w:sz w:val="24"/>
-          <w:szCs w:val="24"/>
-          <w:lang w:eastAsia="en-US"/>
-        </w:rPr>
-        <w:t>.1.3.3. Boundaries of the System:</w:t>
+          <w:rFonts w:ascii="Cambria" w:eastAsia="Times New Roman" w:hAnsi="Cambria" w:cs="Times New Roman"/>
+          <w:sz w:val="24"/>
+          <w:szCs w:val="24"/>
+          <w:lang w:eastAsia="en-US"/>
+        </w:rPr>
+        <w:t>.</w:t>
+      </w:r>
+      <w:r>
+        <w:rPr>
+          <w:rFonts w:ascii="Cambria" w:eastAsia="Times New Roman" w:hAnsi="Cambria" w:cs="Times New Roman"/>
+          <w:sz w:val="24"/>
+          <w:szCs w:val="24"/>
+          <w:lang w:eastAsia="en-US"/>
+        </w:rPr>
+        <w:t>1.3.3. Boundaries of the System</w:t>
       </w:r>
     </w:p>
     <w:p>
@@ -493,7 +1662,7 @@
         <w:spacing w:after="0" w:line="240" w:lineRule="auto"/>
         <w:ind w:left="720" w:firstLine="412"/>
         <w:rPr>
-          <w:rFonts w:ascii="Times New Roman" w:eastAsia="Times New Roman" w:hAnsi="Times New Roman" w:cs="Times New Roman"/>
+          <w:rFonts w:ascii="Cambria" w:eastAsia="Times New Roman" w:hAnsi="Cambria" w:cs="Times New Roman"/>
           <w:sz w:val="24"/>
           <w:szCs w:val="24"/>
           <w:lang w:eastAsia="en-US"/>
@@ -608,15 +1777,7 @@
           <w:sz w:val="24"/>
           <w:szCs w:val="24"/>
         </w:rPr>
-        <w:t xml:space="preserve"> </w:t>
-      </w:r>
-      <w:r>
-        <w:rPr>
-          <w:rFonts w:ascii="Cambria" w:hAnsi="Cambria" w:cstheme="minorHAnsi"/>
-          <w:sz w:val="24"/>
-          <w:szCs w:val="24"/>
-        </w:rPr>
-        <w:t>list category of scrap.</w:t>
+        <w:t xml:space="preserve"> list category of scrap.</w:t>
       </w:r>
     </w:p>
     <w:p>
@@ -784,15 +1945,7 @@
           <w:sz w:val="24"/>
           <w:szCs w:val="24"/>
         </w:rPr>
-        <w:t>Allow Homeowner to</w:t>
-      </w:r>
-      <w:r>
-        <w:rPr>
-          <w:rFonts w:ascii="Cambria" w:hAnsi="Cambria" w:cstheme="minorHAnsi"/>
-          <w:sz w:val="24"/>
-          <w:szCs w:val="24"/>
-        </w:rPr>
-        <w:t xml:space="preserve"> review the collector.</w:t>
+        <w:t>Allow Homeowner to review the collector.</w:t>
       </w:r>
     </w:p>
     <w:p>
@@ -876,23 +2029,8 @@
           <w:sz w:val="24"/>
           <w:szCs w:val="24"/>
         </w:rPr>
-        <w:t xml:space="preserve">Allow </w:t>
-      </w:r>
-      <w:r>
-        <w:rPr>
-          <w:rFonts w:ascii="Cambria" w:hAnsi="Cambria" w:cstheme="minorHAnsi"/>
-          <w:sz w:val="24"/>
-          <w:szCs w:val="24"/>
-        </w:rPr>
-        <w:t>Collector</w:t>
-      </w:r>
-      <w:r>
-        <w:rPr>
-          <w:rFonts w:ascii="Cambria" w:hAnsi="Cambria" w:cstheme="minorHAnsi"/>
-          <w:sz w:val="24"/>
-          <w:szCs w:val="24"/>
-        </w:rPr>
-        <w:t xml:space="preserve"> to negotiate scrap price.</w:t>
+        <w:lastRenderedPageBreak/>
+        <w:t>Allow Collector to negotiate scrap price.</w:t>
       </w:r>
     </w:p>
     <w:p>
@@ -917,23 +2055,7 @@
           <w:sz w:val="24"/>
           <w:szCs w:val="24"/>
         </w:rPr>
-        <w:t xml:space="preserve">Allow Collector to </w:t>
-      </w:r>
-      <w:r>
-        <w:rPr>
-          <w:rFonts w:ascii="Cambria" w:hAnsi="Cambria" w:cstheme="minorHAnsi"/>
-          <w:sz w:val="24"/>
-          <w:szCs w:val="24"/>
-        </w:rPr>
-        <w:t>schedule a pickup</w:t>
-      </w:r>
-      <w:r>
-        <w:rPr>
-          <w:rFonts w:ascii="Cambria" w:hAnsi="Cambria" w:cstheme="minorHAnsi"/>
-          <w:sz w:val="24"/>
-          <w:szCs w:val="24"/>
-        </w:rPr>
-        <w:t>.</w:t>
+        <w:t>Allow Collector to schedule a pickup.</w:t>
       </w:r>
     </w:p>
     <w:p>
@@ -958,7 +2080,7 @@
           <w:sz w:val="24"/>
           <w:szCs w:val="24"/>
         </w:rPr>
-        <w:t xml:space="preserve">Allow Collector to </w:t>
+        <w:t>Allow Collector to contact</w:t>
       </w:r>
       <w:r>
         <w:rPr>
@@ -966,31 +2088,7 @@
           <w:sz w:val="24"/>
           <w:szCs w:val="24"/>
         </w:rPr>
-        <w:t>contact  the</w:t>
-      </w:r>
-      <w:r>
-        <w:rPr>
-          <w:rFonts w:ascii="Cambria" w:hAnsi="Cambria" w:cstheme="minorHAnsi"/>
-          <w:sz w:val="24"/>
-          <w:szCs w:val="24"/>
-        </w:rPr>
-        <w:t xml:space="preserve"> </w:t>
-      </w:r>
-      <w:r>
-        <w:rPr>
-          <w:rFonts w:ascii="Cambria" w:hAnsi="Cambria" w:cstheme="minorHAnsi"/>
-          <w:sz w:val="24"/>
-          <w:szCs w:val="24"/>
-        </w:rPr>
-        <w:t>homeowner</w:t>
-      </w:r>
-      <w:r>
-        <w:rPr>
-          <w:rFonts w:ascii="Cambria" w:hAnsi="Cambria" w:cstheme="minorHAnsi"/>
-          <w:sz w:val="24"/>
-          <w:szCs w:val="24"/>
-        </w:rPr>
-        <w:t>.</w:t>
+        <w:t xml:space="preserve"> the homeowner.</w:t>
       </w:r>
     </w:p>
     <w:p>
@@ -1034,23 +2132,7 @@
           <w:bCs/>
           <w:color w:val="auto"/>
         </w:rPr>
-        <w:t xml:space="preserve">  </w:t>
-      </w:r>
-      <w:r>
-        <w:rPr>
-          <w:rFonts w:cstheme="minorHAnsi"/>
-          <w:bCs/>
-          <w:color w:val="auto"/>
-        </w:rPr>
-        <w:t>Help collector make payment online.</w:t>
-      </w:r>
-      <w:r>
-        <w:rPr>
-          <w:rFonts w:cstheme="minorHAnsi"/>
-          <w:bCs/>
-          <w:color w:val="auto"/>
-        </w:rPr>
-        <w:t xml:space="preserve"> </w:t>
+        <w:t xml:space="preserve">  Help collector make payment online. </w:t>
       </w:r>
     </w:p>
     <w:p>
@@ -1061,7 +2143,7 @@
         <w:spacing w:after="0" w:line="240" w:lineRule="auto"/>
         <w:ind w:left="720"/>
         <w:rPr>
-          <w:rFonts w:ascii="Times New Roman" w:eastAsia="Times New Roman" w:hAnsi="Times New Roman" w:cs="Times New Roman"/>
+          <w:rFonts w:ascii="Cambria" w:eastAsia="Times New Roman" w:hAnsi="Cambria" w:cs="Times New Roman"/>
           <w:sz w:val="24"/>
           <w:szCs w:val="24"/>
           <w:lang w:eastAsia="en-US"/>
@@ -1076,15 +2158,15 @@
         <w:spacing w:after="0" w:line="240" w:lineRule="auto"/>
         <w:ind w:left="720"/>
         <w:rPr>
-          <w:rFonts w:ascii="Times New Roman" w:eastAsia="Times New Roman" w:hAnsi="Times New Roman" w:cs="Times New Roman"/>
-          <w:sz w:val="24"/>
-          <w:szCs w:val="24"/>
-          <w:lang w:eastAsia="en-US"/>
-        </w:rPr>
-      </w:pPr>
-      <w:r>
-        <w:rPr>
-          <w:rFonts w:ascii="Times New Roman" w:eastAsia="Times New Roman" w:hAnsi="Times New Roman" w:cs="Times New Roman"/>
+          <w:rFonts w:ascii="Cambria" w:eastAsia="Times New Roman" w:hAnsi="Cambria" w:cs="Times New Roman"/>
+          <w:sz w:val="24"/>
+          <w:szCs w:val="24"/>
+          <w:lang w:eastAsia="en-US"/>
+        </w:rPr>
+      </w:pPr>
+      <w:r>
+        <w:rPr>
+          <w:rFonts w:ascii="Cambria" w:eastAsia="Times New Roman" w:hAnsi="Cambria" w:cs="Times New Roman"/>
           <w:sz w:val="24"/>
           <w:szCs w:val="24"/>
           <w:lang w:eastAsia="en-US"/>
@@ -1100,40 +2182,30 @@
         <w:spacing w:after="0" w:line="240" w:lineRule="auto"/>
         <w:ind w:left="720"/>
         <w:rPr>
-          <w:rFonts w:ascii="Times New Roman" w:eastAsia="Times New Roman" w:hAnsi="Times New Roman" w:cs="Times New Roman"/>
-          <w:sz w:val="24"/>
-          <w:szCs w:val="24"/>
-          <w:lang w:eastAsia="en-US"/>
-        </w:rPr>
-      </w:pPr>
-      <w:r>
-        <w:rPr>
-          <w:rFonts w:ascii="Times New Roman" w:eastAsia="Times New Roman" w:hAnsi="Times New Roman" w:cs="Times New Roman"/>
+          <w:rFonts w:ascii="Cambria" w:eastAsia="Times New Roman" w:hAnsi="Cambria" w:cs="Times New Roman"/>
+          <w:sz w:val="24"/>
+          <w:szCs w:val="24"/>
+          <w:lang w:eastAsia="en-US"/>
+        </w:rPr>
+      </w:pPr>
+      <w:r>
+        <w:rPr>
+          <w:rFonts w:ascii="Cambria" w:eastAsia="Times New Roman" w:hAnsi="Cambria" w:cs="Times New Roman"/>
           <w:i/>
           <w:sz w:val="20"/>
           <w:szCs w:val="20"/>
           <w:lang w:eastAsia="en-US"/>
         </w:rPr>
-        <w:lastRenderedPageBreak/>
         <w:t xml:space="preserve">              </w:t>
       </w:r>
       <w:r>
         <w:rPr>
-          <w:rFonts w:ascii="Times New Roman" w:eastAsia="Times New Roman" w:hAnsi="Times New Roman" w:cs="Times New Roman"/>
-          <w:sz w:val="24"/>
-          <w:szCs w:val="24"/>
-          <w:lang w:eastAsia="en-US"/>
-        </w:rPr>
-        <w:t xml:space="preserve">2.1.3.4.1 </w:t>
-      </w:r>
-      <w:r>
-        <w:rPr>
-          <w:rFonts w:ascii="Times New Roman" w:eastAsia="Times New Roman" w:hAnsi="Times New Roman" w:cs="Times New Roman"/>
-          <w:sz w:val="24"/>
-          <w:szCs w:val="24"/>
-          <w:lang w:eastAsia="en-US"/>
-        </w:rPr>
-        <w:t>Hardware requirements</w:t>
+          <w:rFonts w:ascii="Cambria" w:eastAsia="Times New Roman" w:hAnsi="Cambria" w:cs="Times New Roman"/>
+          <w:sz w:val="24"/>
+          <w:szCs w:val="24"/>
+          <w:lang w:eastAsia="en-US"/>
+        </w:rPr>
+        <w:t>2.1.3.4.1 Hardware requirements</w:t>
       </w:r>
     </w:p>
     <w:p>
@@ -1279,25 +2351,7 @@
                 <w:sz w:val="24"/>
                 <w:szCs w:val="24"/>
               </w:rPr>
-              <w:t>Internet</w:t>
-            </w:r>
-            <w:r>
-              <w:rPr>
-                <w:rFonts w:ascii="Cambria" w:hAnsi="Cambria" w:cstheme="minorHAnsi"/>
-                <w:b/>
-                <w:sz w:val="24"/>
-                <w:szCs w:val="24"/>
-              </w:rPr>
-              <w:t xml:space="preserve"> </w:t>
-            </w:r>
-            <w:r>
-              <w:rPr>
-                <w:rFonts w:ascii="Cambria" w:hAnsi="Cambria" w:cstheme="minorHAnsi"/>
-                <w:b/>
-                <w:sz w:val="24"/>
-                <w:szCs w:val="24"/>
-              </w:rPr>
-              <w:t>Connection</w:t>
+              <w:t>Internet Connection</w:t>
             </w:r>
           </w:p>
         </w:tc>
@@ -1456,25 +2510,7 @@
                 <w:sz w:val="24"/>
                 <w:szCs w:val="24"/>
               </w:rPr>
-              <w:t>Computer</w:t>
-            </w:r>
-            <w:r>
-              <w:rPr>
-                <w:rFonts w:ascii="Cambria" w:hAnsi="Cambria" w:cstheme="minorHAnsi"/>
-                <w:b/>
-                <w:sz w:val="24"/>
-                <w:szCs w:val="24"/>
-              </w:rPr>
-              <w:t xml:space="preserve"> </w:t>
-            </w:r>
-            <w:r>
-              <w:rPr>
-                <w:rFonts w:ascii="Cambria" w:hAnsi="Cambria" w:cstheme="minorHAnsi"/>
-                <w:b/>
-                <w:sz w:val="24"/>
-                <w:szCs w:val="24"/>
-              </w:rPr>
-              <w:t>Processor</w:t>
+              <w:t>Computer Processor</w:t>
             </w:r>
           </w:p>
         </w:tc>
@@ -1675,15 +2711,7 @@
                 <w:sz w:val="24"/>
                 <w:szCs w:val="24"/>
               </w:rPr>
-              <w:t>8</w:t>
-            </w:r>
-            <w:r>
-              <w:rPr>
-                <w:rFonts w:ascii="Cambria" w:hAnsi="Cambria" w:cstheme="minorHAnsi"/>
-                <w:sz w:val="24"/>
-                <w:szCs w:val="24"/>
-              </w:rPr>
-              <w:t>GB or more</w:t>
+              <w:t>8GB or more</w:t>
             </w:r>
           </w:p>
         </w:tc>
@@ -1772,27 +2800,7 @@
           <w:sz w:val="24"/>
           <w:szCs w:val="24"/>
         </w:rPr>
-        <w:t xml:space="preserve"> </w:t>
-      </w:r>
-      <w:r>
-        <w:rPr>
-          <w:rFonts w:ascii="Cambria" w:hAnsi="Cambria"/>
-          <w:b w:val="0"/>
-          <w:color w:val="000000" w:themeColor="text1"/>
-          <w:sz w:val="24"/>
-          <w:szCs w:val="24"/>
-        </w:rPr>
-        <w:t xml:space="preserve">- </w:t>
-      </w:r>
-      <w:r>
-        <w:rPr>
-          <w:rFonts w:ascii="Cambria" w:hAnsi="Cambria"/>
-          <w:b w:val="0"/>
-          <w:color w:val="000000" w:themeColor="text1"/>
-          <w:sz w:val="24"/>
-          <w:szCs w:val="24"/>
-        </w:rPr>
-        <w:t>Hardware Requirements for Server</w:t>
+        <w:t xml:space="preserve"> - Hardware Requirements for Server</w:t>
       </w:r>
       <w:bookmarkEnd w:id="0"/>
       <w:bookmarkEnd w:id="1"/>
@@ -2330,6 +3338,9 @@
       <w:pPr>
         <w:pStyle w:val="Caption"/>
         <w:jc w:val="center"/>
+        <w:rPr>
+          <w:rFonts w:ascii="Cambria" w:hAnsi="Cambria"/>
+        </w:rPr>
       </w:pPr>
       <w:bookmarkStart w:id="2" w:name="_Toc532231378"/>
       <w:bookmarkStart w:id="3" w:name="_Toc534287756"/>
@@ -2402,27 +3413,7 @@
           <w:sz w:val="24"/>
           <w:szCs w:val="24"/>
         </w:rPr>
-        <w:t xml:space="preserve"> </w:t>
-      </w:r>
-      <w:r>
-        <w:rPr>
-          <w:rFonts w:ascii="Cambria" w:hAnsi="Cambria"/>
-          <w:b w:val="0"/>
-          <w:color w:val="000000" w:themeColor="text1"/>
-          <w:sz w:val="24"/>
-          <w:szCs w:val="24"/>
-        </w:rPr>
-        <w:t xml:space="preserve">- </w:t>
-      </w:r>
-      <w:r>
-        <w:rPr>
-          <w:rFonts w:ascii="Cambria" w:hAnsi="Cambria"/>
-          <w:b w:val="0"/>
-          <w:color w:val="000000" w:themeColor="text1"/>
-          <w:sz w:val="24"/>
-          <w:szCs w:val="24"/>
-        </w:rPr>
-        <w:t>Hardware requirement for PC</w:t>
+        <w:t xml:space="preserve"> - Hardware requirement for PC</w:t>
       </w:r>
       <w:bookmarkEnd w:id="2"/>
       <w:bookmarkEnd w:id="3"/>
@@ -2430,6 +3421,7 @@
     <w:p>
       <w:pPr>
         <w:rPr>
+          <w:rFonts w:ascii="Cambria" w:hAnsi="Cambria"/>
           <w:lang w:eastAsia="en-US"/>
         </w:rPr>
       </w:pPr>
@@ -2442,7 +3434,7 @@
         <w:spacing w:after="0" w:line="240" w:lineRule="auto"/>
         <w:ind w:left="720"/>
         <w:rPr>
-          <w:rFonts w:ascii="Times New Roman" w:eastAsia="Times New Roman" w:hAnsi="Times New Roman" w:cs="Times New Roman"/>
+          <w:rFonts w:ascii="Cambria" w:eastAsia="Times New Roman" w:hAnsi="Cambria" w:cs="Times New Roman"/>
           <w:sz w:val="24"/>
           <w:szCs w:val="24"/>
           <w:lang w:eastAsia="en-US"/>
@@ -2457,15 +3449,15 @@
         <w:spacing w:after="0" w:line="240" w:lineRule="auto"/>
         <w:ind w:left="720"/>
         <w:rPr>
-          <w:rFonts w:ascii="Times New Roman" w:eastAsia="Times New Roman" w:hAnsi="Times New Roman" w:cs="Times New Roman"/>
-          <w:sz w:val="24"/>
-          <w:szCs w:val="24"/>
-          <w:lang w:eastAsia="en-US"/>
-        </w:rPr>
-      </w:pPr>
-      <w:r>
-        <w:rPr>
-          <w:rFonts w:ascii="Times New Roman" w:eastAsia="Times New Roman" w:hAnsi="Times New Roman" w:cs="Times New Roman"/>
+          <w:rFonts w:ascii="Cambria" w:eastAsia="Times New Roman" w:hAnsi="Cambria" w:cs="Times New Roman"/>
+          <w:sz w:val="24"/>
+          <w:szCs w:val="24"/>
+          <w:lang w:eastAsia="en-US"/>
+        </w:rPr>
+      </w:pPr>
+      <w:r>
+        <w:rPr>
+          <w:rFonts w:ascii="Cambria" w:eastAsia="Times New Roman" w:hAnsi="Cambria" w:cs="Times New Roman"/>
           <w:sz w:val="24"/>
           <w:szCs w:val="24"/>
           <w:lang w:eastAsia="en-US"/>
@@ -2482,7 +3474,7 @@
         <w:spacing w:after="0" w:line="240" w:lineRule="auto"/>
         <w:ind w:left="720"/>
         <w:rPr>
-          <w:rFonts w:ascii="Times New Roman" w:eastAsia="Times New Roman" w:hAnsi="Times New Roman" w:cs="Times New Roman"/>
+          <w:rFonts w:ascii="Cambria" w:eastAsia="Times New Roman" w:hAnsi="Cambria" w:cs="Times New Roman"/>
           <w:sz w:val="24"/>
           <w:szCs w:val="24"/>
           <w:lang w:eastAsia="en-US"/>
@@ -2682,7 +3674,6 @@
                 <w:sz w:val="24"/>
                 <w:szCs w:val="24"/>
               </w:rPr>
-              <w:lastRenderedPageBreak/>
               <w:t>Environment</w:t>
             </w:r>
           </w:p>
@@ -3209,27 +4200,7 @@
           <w:sz w:val="24"/>
           <w:szCs w:val="24"/>
         </w:rPr>
-        <w:t xml:space="preserve"> </w:t>
-      </w:r>
-      <w:r>
-        <w:rPr>
-          <w:rFonts w:ascii="Cambria" w:hAnsi="Cambria"/>
-          <w:b w:val="0"/>
-          <w:color w:val="000000" w:themeColor="text1"/>
-          <w:sz w:val="24"/>
-          <w:szCs w:val="24"/>
-        </w:rPr>
-        <w:t xml:space="preserve">- </w:t>
-      </w:r>
-      <w:r>
-        <w:rPr>
-          <w:rFonts w:ascii="Cambria" w:hAnsi="Cambria"/>
-          <w:b w:val="0"/>
-          <w:color w:val="000000" w:themeColor="text1"/>
-          <w:sz w:val="24"/>
-          <w:szCs w:val="24"/>
-        </w:rPr>
-        <w:t>Software Requirement</w:t>
+        <w:t xml:space="preserve"> - Software Requirement</w:t>
       </w:r>
       <w:bookmarkEnd w:id="4"/>
       <w:bookmarkEnd w:id="5"/>
@@ -3251,7 +4222,7 @@
         <w:adjustRightInd w:val="0"/>
         <w:spacing w:after="0" w:line="240" w:lineRule="auto"/>
         <w:rPr>
-          <w:rFonts w:ascii="Times New Roman" w:eastAsia="Times New Roman" w:hAnsi="Times New Roman" w:cs="Times New Roman"/>
+          <w:rFonts w:ascii="Cambria" w:eastAsia="Times New Roman" w:hAnsi="Cambria" w:cs="Times New Roman"/>
           <w:b/>
           <w:sz w:val="24"/>
           <w:szCs w:val="24"/>
@@ -3260,7 +4231,7 @@
       </w:pPr>
       <w:r>
         <w:rPr>
-          <w:rFonts w:ascii="Times New Roman" w:eastAsia="Times New Roman" w:hAnsi="Times New Roman" w:cs="Times New Roman"/>
+          <w:rFonts w:ascii="Cambria" w:eastAsia="Times New Roman" w:hAnsi="Cambria" w:cs="Times New Roman"/>
           <w:b/>
           <w:sz w:val="24"/>
           <w:szCs w:val="24"/>
@@ -3276,15 +4247,15 @@
         <w:adjustRightInd w:val="0"/>
         <w:spacing w:after="0" w:line="240" w:lineRule="auto"/>
         <w:rPr>
-          <w:rFonts w:ascii="Times New Roman" w:eastAsia="Times New Roman" w:hAnsi="Times New Roman" w:cs="Times New Roman"/>
-          <w:sz w:val="24"/>
-          <w:szCs w:val="24"/>
-          <w:lang w:eastAsia="en-US"/>
-        </w:rPr>
-      </w:pPr>
-      <w:r>
-        <w:rPr>
-          <w:rFonts w:ascii="Times New Roman" w:eastAsia="Times New Roman" w:hAnsi="Times New Roman" w:cs="Times New Roman"/>
+          <w:rFonts w:ascii="Cambria" w:eastAsia="Times New Roman" w:hAnsi="Cambria" w:cs="Times New Roman"/>
+          <w:sz w:val="24"/>
+          <w:szCs w:val="24"/>
+          <w:lang w:eastAsia="en-US"/>
+        </w:rPr>
+      </w:pPr>
+      <w:r>
+        <w:rPr>
+          <w:rFonts w:ascii="Cambria" w:eastAsia="Times New Roman" w:hAnsi="Cambria" w:cs="Times New Roman"/>
           <w:sz w:val="24"/>
           <w:szCs w:val="24"/>
           <w:lang w:eastAsia="en-US"/>
@@ -3293,7 +4264,7 @@
       </w:r>
       <w:r>
         <w:rPr>
-          <w:rFonts w:ascii="Times New Roman" w:eastAsia="Times New Roman" w:hAnsi="Times New Roman" w:cs="Times New Roman"/>
+          <w:rFonts w:ascii="Cambria" w:eastAsia="Times New Roman" w:hAnsi="Cambria" w:cs="Times New Roman"/>
           <w:bCs/>
           <w:sz w:val="24"/>
           <w:szCs w:val="24"/>
@@ -3303,7 +4274,7 @@
       </w:r>
       <w:r>
         <w:rPr>
-          <w:rFonts w:ascii="Times New Roman" w:eastAsia="Times New Roman" w:hAnsi="Times New Roman" w:cs="Times New Roman"/>
+          <w:rFonts w:ascii="Cambria" w:eastAsia="Times New Roman" w:hAnsi="Cambria" w:cs="Times New Roman"/>
           <w:sz w:val="24"/>
           <w:szCs w:val="24"/>
           <w:lang w:eastAsia="en-US"/>
@@ -3326,47 +4297,7 @@
           <w:sz w:val="24"/>
           <w:szCs w:val="24"/>
         </w:rPr>
-        <w:t xml:space="preserve">This project </w:t>
-      </w:r>
-      <w:r>
-        <w:rPr>
-          <w:rFonts w:ascii="Cambria" w:hAnsi="Cambria" w:cstheme="minorHAnsi"/>
-          <w:sz w:val="24"/>
-          <w:szCs w:val="24"/>
-        </w:rPr>
-        <w:t>is developed using Scrum model, a</w:t>
-      </w:r>
-      <w:r>
-        <w:rPr>
-          <w:rFonts w:ascii="Cambria" w:hAnsi="Cambria" w:cstheme="minorHAnsi"/>
-          <w:sz w:val="24"/>
-          <w:szCs w:val="24"/>
-        </w:rPr>
-        <w:t xml:space="preserve"> part of an agile framework for Software development project. </w:t>
-      </w:r>
-      <w:r>
-        <w:rPr>
-          <w:rFonts w:ascii="Cambria" w:hAnsi="Cambria" w:cstheme="minorHAnsi"/>
-          <w:sz w:val="24"/>
-          <w:szCs w:val="24"/>
-        </w:rPr>
-        <w:t>The reasons why o</w:t>
-      </w:r>
-      <w:r>
-        <w:rPr>
-          <w:rFonts w:ascii="Cambria" w:hAnsi="Cambria" w:cstheme="minorHAnsi"/>
-          <w:sz w:val="24"/>
-          <w:szCs w:val="24"/>
-        </w:rPr>
-        <w:t xml:space="preserve">ur team choose Scrum model </w:t>
-      </w:r>
-      <w:r>
-        <w:rPr>
-          <w:rFonts w:ascii="Cambria" w:hAnsi="Cambria" w:cstheme="minorHAnsi"/>
-          <w:sz w:val="24"/>
-          <w:szCs w:val="24"/>
-        </w:rPr>
-        <w:t>are:</w:t>
+        <w:t>This project is developed using Scrum model, a part of an agile framework for Software development project. The reasons why our team choose Scrum model are:</w:t>
       </w:r>
     </w:p>
     <w:p>
@@ -3413,23 +4344,7 @@
           <w:sz w:val="24"/>
           <w:szCs w:val="24"/>
         </w:rPr>
-        <w:t>Product owner can</w:t>
-      </w:r>
-      <w:r>
-        <w:rPr>
-          <w:rFonts w:ascii="Cambria" w:hAnsi="Cambria" w:cstheme="minorHAnsi"/>
-          <w:sz w:val="24"/>
-          <w:szCs w:val="24"/>
-        </w:rPr>
-        <w:t xml:space="preserve"> easily</w:t>
-      </w:r>
-      <w:r>
-        <w:rPr>
-          <w:rFonts w:ascii="Cambria" w:hAnsi="Cambria" w:cstheme="minorHAnsi"/>
-          <w:sz w:val="24"/>
-          <w:szCs w:val="24"/>
-        </w:rPr>
-        <w:t xml:space="preserve"> change requirement or extend scope. The team will adapt to change better.</w:t>
+        <w:t>Product owner can easily change requirement or extend scope. The team will adapt to change better.</w:t>
       </w:r>
     </w:p>
     <w:p>
@@ -3597,27 +4512,7 @@
           <w:sz w:val="24"/>
           <w:szCs w:val="24"/>
         </w:rPr>
-        <w:t xml:space="preserve"> </w:t>
-      </w:r>
-      <w:r>
-        <w:rPr>
-          <w:rFonts w:ascii="Cambria" w:hAnsi="Cambria"/>
-          <w:b w:val="0"/>
-          <w:color w:val="000000" w:themeColor="text1"/>
-          <w:sz w:val="24"/>
-          <w:szCs w:val="24"/>
-        </w:rPr>
-        <w:t xml:space="preserve">- </w:t>
-      </w:r>
-      <w:r>
-        <w:rPr>
-          <w:rFonts w:ascii="Cambria" w:hAnsi="Cambria"/>
-          <w:b w:val="0"/>
-          <w:color w:val="000000" w:themeColor="text1"/>
-          <w:sz w:val="24"/>
-          <w:szCs w:val="24"/>
-        </w:rPr>
-        <w:t>Scrum Framework</w:t>
+        <w:t xml:space="preserve"> - Scrum Framework</w:t>
       </w:r>
       <w:bookmarkEnd w:id="6"/>
     </w:p>
@@ -3628,15 +4523,15 @@
         <w:adjustRightInd w:val="0"/>
         <w:spacing w:after="0" w:line="240" w:lineRule="auto"/>
         <w:rPr>
-          <w:rFonts w:ascii="Times New Roman" w:eastAsia="Times New Roman" w:hAnsi="Times New Roman" w:cs="Times New Roman"/>
-          <w:sz w:val="24"/>
-          <w:szCs w:val="24"/>
-          <w:lang w:eastAsia="en-US"/>
-        </w:rPr>
-      </w:pPr>
-      <w:r>
-        <w:rPr>
-          <w:rFonts w:ascii="Times New Roman" w:eastAsia="Times New Roman" w:hAnsi="Times New Roman" w:cs="Times New Roman"/>
+          <w:rFonts w:ascii="Cambria" w:eastAsia="Times New Roman" w:hAnsi="Cambria" w:cs="Times New Roman"/>
+          <w:sz w:val="24"/>
+          <w:szCs w:val="24"/>
+          <w:lang w:eastAsia="en-US"/>
+        </w:rPr>
+      </w:pPr>
+      <w:r>
+        <w:rPr>
+          <w:rFonts w:ascii="Cambria" w:eastAsia="Times New Roman" w:hAnsi="Cambria" w:cs="Times New Roman"/>
           <w:sz w:val="24"/>
           <w:szCs w:val="24"/>
           <w:lang w:eastAsia="en-US"/>
@@ -3651,15 +4546,15 @@
         <w:adjustRightInd w:val="0"/>
         <w:spacing w:after="0" w:line="240" w:lineRule="auto"/>
         <w:rPr>
-          <w:rFonts w:ascii="Times New Roman" w:eastAsia="Times New Roman" w:hAnsi="Times New Roman" w:cs="Times New Roman"/>
-          <w:sz w:val="24"/>
-          <w:szCs w:val="24"/>
-          <w:lang w:eastAsia="en-US"/>
-        </w:rPr>
-      </w:pPr>
-      <w:r>
-        <w:rPr>
-          <w:rFonts w:ascii="Times New Roman" w:eastAsia="Times New Roman" w:hAnsi="Times New Roman" w:cs="Times New Roman"/>
+          <w:rFonts w:ascii="Cambria" w:eastAsia="Times New Roman" w:hAnsi="Cambria" w:cs="Times New Roman"/>
+          <w:sz w:val="24"/>
+          <w:szCs w:val="24"/>
+          <w:lang w:eastAsia="en-US"/>
+        </w:rPr>
+      </w:pPr>
+      <w:r>
+        <w:rPr>
+          <w:rFonts w:ascii="Cambria" w:eastAsia="Times New Roman" w:hAnsi="Cambria" w:cs="Times New Roman"/>
           <w:sz w:val="24"/>
           <w:szCs w:val="24"/>
           <w:lang w:eastAsia="en-US"/>
@@ -3674,7 +4569,7 @@
         <w:adjustRightInd w:val="0"/>
         <w:spacing w:after="0" w:line="240" w:lineRule="auto"/>
         <w:rPr>
-          <w:rFonts w:ascii="Times New Roman" w:eastAsia="Times New Roman" w:hAnsi="Times New Roman" w:cs="Times New Roman"/>
+          <w:rFonts w:ascii="Cambria" w:eastAsia="Times New Roman" w:hAnsi="Cambria" w:cs="Times New Roman"/>
           <w:sz w:val="24"/>
           <w:szCs w:val="24"/>
           <w:lang w:eastAsia="en-US"/>
@@ -3907,23 +4802,7 @@
                 <w:sz w:val="24"/>
                 <w:szCs w:val="24"/>
               </w:rPr>
-              <w:t>Specify user</w:t>
-            </w:r>
-            <w:r>
-              <w:rPr>
-                <w:rFonts w:ascii="Cambria" w:hAnsi="Cambria" w:cstheme="minorHAnsi"/>
-                <w:sz w:val="24"/>
-                <w:szCs w:val="24"/>
-              </w:rPr>
-              <w:t xml:space="preserve"> </w:t>
-            </w:r>
-            <w:r>
-              <w:rPr>
-                <w:rFonts w:ascii="Cambria" w:hAnsi="Cambria" w:cstheme="minorHAnsi"/>
-                <w:sz w:val="24"/>
-                <w:szCs w:val="24"/>
-              </w:rPr>
-              <w:t xml:space="preserve">requirement </w:t>
+              <w:t xml:space="preserve">Specify user requirement </w:t>
             </w:r>
           </w:p>
           <w:p>
@@ -5091,27 +5970,7 @@
           <w:sz w:val="24"/>
           <w:szCs w:val="24"/>
         </w:rPr>
-        <w:t xml:space="preserve"> </w:t>
-      </w:r>
-      <w:r>
-        <w:rPr>
-          <w:rFonts w:ascii="Cambria" w:hAnsi="Cambria"/>
-          <w:b w:val="0"/>
-          <w:color w:val="000000" w:themeColor="text1"/>
-          <w:sz w:val="24"/>
-          <w:szCs w:val="24"/>
-        </w:rPr>
-        <w:t xml:space="preserve">- </w:t>
-      </w:r>
-      <w:r>
-        <w:rPr>
-          <w:rFonts w:ascii="Cambria" w:hAnsi="Cambria"/>
-          <w:b w:val="0"/>
-          <w:color w:val="000000" w:themeColor="text1"/>
-          <w:sz w:val="24"/>
-          <w:szCs w:val="24"/>
-        </w:rPr>
-        <w:t>Roles and responsibilities</w:t>
+        <w:t xml:space="preserve"> - Roles and responsibilities</w:t>
       </w:r>
       <w:bookmarkEnd w:id="7"/>
       <w:bookmarkEnd w:id="8"/>
@@ -5123,7 +5982,7 @@
         <w:adjustRightInd w:val="0"/>
         <w:spacing w:after="0" w:line="240" w:lineRule="auto"/>
         <w:rPr>
-          <w:rFonts w:ascii="Times New Roman" w:eastAsia="Times New Roman" w:hAnsi="Times New Roman" w:cs="Times New Roman"/>
+          <w:rFonts w:ascii="Cambria" w:eastAsia="Times New Roman" w:hAnsi="Cambria" w:cs="Times New Roman"/>
           <w:sz w:val="24"/>
           <w:szCs w:val="24"/>
           <w:lang w:eastAsia="en-US"/>
@@ -5137,15 +5996,15 @@
         <w:adjustRightInd w:val="0"/>
         <w:spacing w:after="0" w:line="240" w:lineRule="auto"/>
         <w:rPr>
-          <w:rFonts w:ascii="Times New Roman" w:eastAsia="Times New Roman" w:hAnsi="Times New Roman" w:cs="Times New Roman"/>
-          <w:sz w:val="24"/>
-          <w:szCs w:val="24"/>
-          <w:lang w:eastAsia="en-US"/>
-        </w:rPr>
-      </w:pPr>
-      <w:r>
-        <w:rPr>
-          <w:rFonts w:ascii="Times New Roman" w:eastAsia="Times New Roman" w:hAnsi="Times New Roman" w:cs="Times New Roman"/>
+          <w:rFonts w:ascii="Cambria" w:eastAsia="Times New Roman" w:hAnsi="Cambria" w:cs="Times New Roman"/>
+          <w:sz w:val="24"/>
+          <w:szCs w:val="24"/>
+          <w:lang w:eastAsia="en-US"/>
+        </w:rPr>
+      </w:pPr>
+      <w:r>
+        <w:rPr>
+          <w:rFonts w:ascii="Cambria" w:eastAsia="Times New Roman" w:hAnsi="Cambria" w:cs="Times New Roman"/>
           <w:sz w:val="24"/>
           <w:szCs w:val="24"/>
           <w:lang w:eastAsia="en-US"/>
@@ -5160,7 +6019,7 @@
         <w:adjustRightInd w:val="0"/>
         <w:spacing w:after="0" w:line="240" w:lineRule="auto"/>
         <w:rPr>
-          <w:rFonts w:ascii="Times New Roman" w:eastAsia="Times New Roman" w:hAnsi="Times New Roman" w:cs="Times New Roman"/>
+          <w:rFonts w:ascii="Cambria" w:eastAsia="Times New Roman" w:hAnsi="Cambria" w:cs="Times New Roman"/>
           <w:sz w:val="24"/>
           <w:szCs w:val="24"/>
           <w:lang w:eastAsia="en-US"/>
@@ -5374,6 +6233,16 @@
                 <w:szCs w:val="24"/>
               </w:rPr>
             </w:pPr>
+            <w:r>
+              <w:rPr>
+                <w:rFonts w:ascii="Cambria" w:hAnsi="Cambria" w:cstheme="minorHAnsi"/>
+                <w:sz w:val="24"/>
+                <w:szCs w:val="24"/>
+              </w:rPr>
+              <w:t>Visual Studio Code</w:t>
+            </w:r>
+            <w:bookmarkStart w:id="9" w:name="_GoBack"/>
+            <w:bookmarkEnd w:id="9"/>
           </w:p>
         </w:tc>
       </w:tr>
@@ -5468,8 +6337,6 @@
               </w:rPr>
               <w:t>GitHub, GitDesktop</w:t>
             </w:r>
-            <w:bookmarkStart w:id="9" w:name="_GoBack"/>
-            <w:bookmarkEnd w:id="9"/>
           </w:p>
         </w:tc>
       </w:tr>
@@ -5621,7 +6488,7 @@
         <w:adjustRightInd w:val="0"/>
         <w:spacing w:after="0" w:line="240" w:lineRule="auto"/>
         <w:rPr>
-          <w:rFonts w:ascii="Times New Roman" w:eastAsia="Times New Roman" w:hAnsi="Times New Roman" w:cs="Times New Roman"/>
+          <w:rFonts w:ascii="Cambria" w:eastAsia="Times New Roman" w:hAnsi="Cambria" w:cs="Times New Roman"/>
           <w:sz w:val="24"/>
           <w:szCs w:val="24"/>
           <w:lang w:eastAsia="en-US"/>
@@ -5635,7 +6502,7 @@
         <w:adjustRightInd w:val="0"/>
         <w:spacing w:after="0" w:line="240" w:lineRule="auto"/>
         <w:rPr>
-          <w:rFonts w:ascii="Times New Roman" w:eastAsia="Times New Roman" w:hAnsi="Times New Roman" w:cs="Times New Roman"/>
+          <w:rFonts w:ascii="Cambria" w:eastAsia="Times New Roman" w:hAnsi="Cambria" w:cs="Times New Roman"/>
           <w:b/>
           <w:sz w:val="24"/>
           <w:szCs w:val="24"/>
@@ -5644,7 +6511,7 @@
       </w:pPr>
       <w:r>
         <w:rPr>
-          <w:rFonts w:ascii="Times New Roman" w:eastAsia="Times New Roman" w:hAnsi="Times New Roman" w:cs="Times New Roman"/>
+          <w:rFonts w:ascii="Cambria" w:eastAsia="Times New Roman" w:hAnsi="Cambria" w:cs="Times New Roman"/>
           <w:b/>
           <w:sz w:val="24"/>
           <w:szCs w:val="24"/>
@@ -5660,15 +6527,15 @@
         <w:adjustRightInd w:val="0"/>
         <w:spacing w:after="0" w:line="240" w:lineRule="auto"/>
         <w:rPr>
-          <w:rFonts w:ascii="Times New Roman" w:eastAsia="Times New Roman" w:hAnsi="Times New Roman" w:cs="Times New Roman"/>
-          <w:sz w:val="24"/>
-          <w:szCs w:val="24"/>
-          <w:lang w:eastAsia="en-US"/>
-        </w:rPr>
-      </w:pPr>
-      <w:r>
-        <w:rPr>
-          <w:rFonts w:ascii="Times New Roman" w:eastAsia="Times New Roman" w:hAnsi="Times New Roman" w:cs="Times New Roman"/>
+          <w:rFonts w:ascii="Cambria" w:eastAsia="Times New Roman" w:hAnsi="Cambria" w:cs="Times New Roman"/>
+          <w:sz w:val="24"/>
+          <w:szCs w:val="24"/>
+          <w:lang w:eastAsia="en-US"/>
+        </w:rPr>
+      </w:pPr>
+      <w:r>
+        <w:rPr>
+          <w:rFonts w:ascii="Cambria" w:eastAsia="Times New Roman" w:hAnsi="Cambria" w:cs="Times New Roman"/>
           <w:sz w:val="24"/>
           <w:szCs w:val="24"/>
           <w:lang w:eastAsia="en-US"/>
@@ -5683,7 +6550,7 @@
         <w:adjustRightInd w:val="0"/>
         <w:spacing w:after="0" w:line="240" w:lineRule="auto"/>
         <w:rPr>
-          <w:rFonts w:ascii="Times New Roman" w:eastAsia="Times New Roman" w:hAnsi="Times New Roman" w:cs="Times New Roman"/>
+          <w:rFonts w:ascii="Cambria" w:eastAsia="Times New Roman" w:hAnsi="Cambria" w:cs="Times New Roman"/>
           <w:i/>
           <w:iCs/>
           <w:sz w:val="24"/>
@@ -5693,7 +6560,7 @@
       </w:pPr>
       <w:r>
         <w:rPr>
-          <w:rFonts w:ascii="Times New Roman" w:eastAsia="Times New Roman" w:hAnsi="Times New Roman" w:cs="Times New Roman"/>
+          <w:rFonts w:ascii="Cambria" w:eastAsia="Times New Roman" w:hAnsi="Cambria" w:cs="Times New Roman"/>
           <w:sz w:val="24"/>
           <w:szCs w:val="24"/>
           <w:lang w:eastAsia="en-US"/>
@@ -5712,15 +6579,15 @@
         <w:adjustRightInd w:val="0"/>
         <w:spacing w:after="0" w:line="240" w:lineRule="auto"/>
         <w:rPr>
-          <w:rFonts w:ascii="Times New Roman" w:eastAsia="Times New Roman" w:hAnsi="Times New Roman" w:cs="Times New Roman"/>
-          <w:sz w:val="24"/>
-          <w:szCs w:val="24"/>
-          <w:lang w:eastAsia="en-US"/>
-        </w:rPr>
-      </w:pPr>
-      <w:r>
-        <w:rPr>
-          <w:rFonts w:ascii="Times New Roman" w:eastAsia="Times New Roman" w:hAnsi="Times New Roman" w:cs="Times New Roman"/>
+          <w:rFonts w:ascii="Cambria" w:eastAsia="Times New Roman" w:hAnsi="Cambria" w:cs="Times New Roman"/>
+          <w:sz w:val="24"/>
+          <w:szCs w:val="24"/>
+          <w:lang w:eastAsia="en-US"/>
+        </w:rPr>
+      </w:pPr>
+      <w:r>
+        <w:rPr>
+          <w:rFonts w:ascii="Cambria" w:eastAsia="Times New Roman" w:hAnsi="Cambria" w:cs="Times New Roman"/>
           <w:sz w:val="24"/>
           <w:szCs w:val="24"/>
           <w:lang w:eastAsia="en-US"/>
@@ -5739,15 +6606,15 @@
         <w:adjustRightInd w:val="0"/>
         <w:spacing w:after="0" w:line="240" w:lineRule="auto"/>
         <w:rPr>
-          <w:rFonts w:ascii="Times New Roman" w:eastAsia="Times New Roman" w:hAnsi="Times New Roman" w:cs="Times New Roman"/>
-          <w:sz w:val="24"/>
-          <w:szCs w:val="24"/>
-          <w:lang w:eastAsia="en-US"/>
-        </w:rPr>
-      </w:pPr>
-      <w:r>
-        <w:rPr>
-          <w:rFonts w:ascii="Times New Roman" w:eastAsia="Times New Roman" w:hAnsi="Times New Roman" w:cs="Times New Roman"/>
+          <w:rFonts w:ascii="Cambria" w:eastAsia="Times New Roman" w:hAnsi="Cambria" w:cs="Times New Roman"/>
+          <w:sz w:val="24"/>
+          <w:szCs w:val="24"/>
+          <w:lang w:eastAsia="en-US"/>
+        </w:rPr>
+      </w:pPr>
+      <w:r>
+        <w:rPr>
+          <w:rFonts w:ascii="Cambria" w:eastAsia="Times New Roman" w:hAnsi="Cambria" w:cs="Times New Roman"/>
           <w:sz w:val="24"/>
           <w:szCs w:val="24"/>
           <w:lang w:eastAsia="en-US"/>
@@ -5766,15 +6633,15 @@
         <w:adjustRightInd w:val="0"/>
         <w:spacing w:after="0" w:line="240" w:lineRule="auto"/>
         <w:rPr>
-          <w:rFonts w:ascii="Times New Roman" w:eastAsia="Times New Roman" w:hAnsi="Times New Roman" w:cs="Times New Roman"/>
-          <w:sz w:val="24"/>
-          <w:szCs w:val="24"/>
-          <w:lang w:eastAsia="en-US"/>
-        </w:rPr>
-      </w:pPr>
-      <w:r>
-        <w:rPr>
-          <w:rFonts w:ascii="Times New Roman" w:eastAsia="Times New Roman" w:hAnsi="Times New Roman" w:cs="Times New Roman"/>
+          <w:rFonts w:ascii="Cambria" w:eastAsia="Times New Roman" w:hAnsi="Cambria" w:cs="Times New Roman"/>
+          <w:sz w:val="24"/>
+          <w:szCs w:val="24"/>
+          <w:lang w:eastAsia="en-US"/>
+        </w:rPr>
+      </w:pPr>
+      <w:r>
+        <w:rPr>
+          <w:rFonts w:ascii="Cambria" w:eastAsia="Times New Roman" w:hAnsi="Cambria" w:cs="Times New Roman"/>
           <w:sz w:val="24"/>
           <w:szCs w:val="24"/>
           <w:lang w:eastAsia="en-US"/>
@@ -5793,15 +6660,15 @@
         <w:adjustRightInd w:val="0"/>
         <w:spacing w:after="0" w:line="240" w:lineRule="auto"/>
         <w:rPr>
-          <w:rFonts w:ascii="Times New Roman" w:eastAsia="Times New Roman" w:hAnsi="Times New Roman" w:cs="Times New Roman"/>
-          <w:sz w:val="24"/>
-          <w:szCs w:val="24"/>
-          <w:lang w:eastAsia="en-US"/>
-        </w:rPr>
-      </w:pPr>
-      <w:r>
-        <w:rPr>
-          <w:rFonts w:ascii="Times New Roman" w:eastAsia="Times New Roman" w:hAnsi="Times New Roman" w:cs="Times New Roman"/>
+          <w:rFonts w:ascii="Cambria" w:eastAsia="Times New Roman" w:hAnsi="Cambria" w:cs="Times New Roman"/>
+          <w:sz w:val="24"/>
+          <w:szCs w:val="24"/>
+          <w:lang w:eastAsia="en-US"/>
+        </w:rPr>
+      </w:pPr>
+      <w:r>
+        <w:rPr>
+          <w:rFonts w:ascii="Cambria" w:eastAsia="Times New Roman" w:hAnsi="Cambria" w:cs="Times New Roman"/>
           <w:sz w:val="24"/>
           <w:szCs w:val="24"/>
           <w:lang w:eastAsia="en-US"/>
@@ -5820,15 +6687,15 @@
         <w:adjustRightInd w:val="0"/>
         <w:spacing w:after="0" w:line="240" w:lineRule="auto"/>
         <w:rPr>
-          <w:rFonts w:ascii="Times New Roman" w:eastAsia="Times New Roman" w:hAnsi="Times New Roman" w:cs="Times New Roman"/>
-          <w:sz w:val="24"/>
-          <w:szCs w:val="24"/>
-          <w:lang w:eastAsia="en-US"/>
-        </w:rPr>
-      </w:pPr>
-      <w:r>
-        <w:rPr>
-          <w:rFonts w:ascii="Times New Roman" w:eastAsia="Times New Roman" w:hAnsi="Times New Roman" w:cs="Times New Roman"/>
+          <w:rFonts w:ascii="Cambria" w:eastAsia="Times New Roman" w:hAnsi="Cambria" w:cs="Times New Roman"/>
+          <w:sz w:val="24"/>
+          <w:szCs w:val="24"/>
+          <w:lang w:eastAsia="en-US"/>
+        </w:rPr>
+      </w:pPr>
+      <w:r>
+        <w:rPr>
+          <w:rFonts w:ascii="Cambria" w:eastAsia="Times New Roman" w:hAnsi="Cambria" w:cs="Times New Roman"/>
           <w:sz w:val="24"/>
           <w:szCs w:val="24"/>
           <w:lang w:eastAsia="en-US"/>
@@ -5843,15 +6710,15 @@
         <w:adjustRightInd w:val="0"/>
         <w:spacing w:after="0" w:line="240" w:lineRule="auto"/>
         <w:rPr>
-          <w:rFonts w:ascii="Times New Roman" w:eastAsia="Times New Roman" w:hAnsi="Times New Roman" w:cs="Times New Roman"/>
-          <w:sz w:val="24"/>
-          <w:szCs w:val="24"/>
-          <w:lang w:eastAsia="en-US"/>
-        </w:rPr>
-      </w:pPr>
-      <w:r>
-        <w:rPr>
-          <w:rFonts w:ascii="Times New Roman" w:eastAsia="Times New Roman" w:hAnsi="Times New Roman" w:cs="Times New Roman"/>
+          <w:rFonts w:ascii="Cambria" w:eastAsia="Times New Roman" w:hAnsi="Cambria" w:cs="Times New Roman"/>
+          <w:sz w:val="24"/>
+          <w:szCs w:val="24"/>
+          <w:lang w:eastAsia="en-US"/>
+        </w:rPr>
+      </w:pPr>
+      <w:r>
+        <w:rPr>
+          <w:rFonts w:ascii="Cambria" w:eastAsia="Times New Roman" w:hAnsi="Cambria" w:cs="Times New Roman"/>
           <w:sz w:val="24"/>
           <w:szCs w:val="24"/>
           <w:lang w:eastAsia="en-US"/>
@@ -5860,14 +6727,14 @@
       </w:r>
       <w:r>
         <w:rPr>
-          <w:rFonts w:ascii="Times New Roman" w:eastAsia="Times New Roman" w:hAnsi="Times New Roman" w:cs="Times New Roman"/>
+          <w:rFonts w:ascii="Cambria" w:eastAsia="Times New Roman" w:hAnsi="Cambria" w:cs="Times New Roman"/>
           <w:lang w:eastAsia="en-US"/>
         </w:rPr>
         <w:t>Task Sheet:</w:t>
       </w:r>
       <w:r>
         <w:rPr>
-          <w:rFonts w:ascii="Times New Roman" w:eastAsia="Times New Roman" w:hAnsi="Times New Roman" w:cs="Times New Roman"/>
+          <w:rFonts w:ascii="Cambria" w:eastAsia="Times New Roman" w:hAnsi="Cambria" w:cs="Times New Roman"/>
           <w:sz w:val="24"/>
           <w:szCs w:val="24"/>
           <w:lang w:eastAsia="en-US"/>
@@ -5882,15 +6749,15 @@
         <w:adjustRightInd w:val="0"/>
         <w:spacing w:after="0" w:line="240" w:lineRule="auto"/>
         <w:rPr>
-          <w:rFonts w:ascii="Times New Roman" w:eastAsia="Times New Roman" w:hAnsi="Times New Roman" w:cs="Times New Roman"/>
-          <w:sz w:val="24"/>
-          <w:szCs w:val="24"/>
-          <w:lang w:eastAsia="en-US"/>
-        </w:rPr>
-      </w:pPr>
-      <w:r>
-        <w:rPr>
-          <w:rFonts w:ascii="Times New Roman" w:eastAsia="Times New Roman" w:hAnsi="Times New Roman" w:cs="Times New Roman"/>
+          <w:rFonts w:ascii="Cambria" w:eastAsia="Times New Roman" w:hAnsi="Cambria" w:cs="Times New Roman"/>
+          <w:sz w:val="24"/>
+          <w:szCs w:val="24"/>
+          <w:lang w:eastAsia="en-US"/>
+        </w:rPr>
+      </w:pPr>
+      <w:r>
+        <w:rPr>
+          <w:rFonts w:ascii="Cambria" w:eastAsia="Times New Roman" w:hAnsi="Cambria" w:cs="Times New Roman"/>
           <w:sz w:val="24"/>
           <w:szCs w:val="24"/>
           <w:lang w:eastAsia="en-US"/>
@@ -5905,22 +6772,50 @@
         <w:adjustRightInd w:val="0"/>
         <w:spacing w:after="0" w:line="240" w:lineRule="auto"/>
         <w:rPr>
-          <w:rFonts w:ascii="Times New Roman" w:eastAsia="Times New Roman" w:hAnsi="Times New Roman" w:cs="Times New Roman"/>
-          <w:i/>
-          <w:sz w:val="20"/>
-          <w:szCs w:val="20"/>
-          <w:lang w:eastAsia="en-US"/>
-        </w:rPr>
-      </w:pPr>
-      <w:r>
-        <w:rPr>
-          <w:rFonts w:ascii="Times New Roman" w:eastAsia="Times New Roman" w:hAnsi="Times New Roman" w:cs="Times New Roman"/>
-          <w:i/>
-          <w:sz w:val="20"/>
-          <w:szCs w:val="20"/>
-          <w:lang w:eastAsia="en-US"/>
-        </w:rPr>
-        <w:t xml:space="preserve">   &lt;Put all your-team’s meeting minutes here as an appendix &gt;</w:t>
+          <w:rFonts w:ascii="Cambria" w:eastAsia="Times New Roman" w:hAnsi="Cambria" w:cs="Times New Roman"/>
+          <w:sz w:val="24"/>
+          <w:szCs w:val="24"/>
+          <w:lang w:eastAsia="en-US"/>
+        </w:rPr>
+      </w:pPr>
+      <w:r>
+        <w:rPr>
+          <w:rFonts w:ascii="Cambria" w:eastAsia="Times New Roman" w:hAnsi="Cambria" w:cs="Times New Roman"/>
+          <w:sz w:val="24"/>
+          <w:szCs w:val="24"/>
+          <w:lang w:eastAsia="en-US"/>
+        </w:rPr>
+        <w:t xml:space="preserve">   </w:t>
+      </w:r>
+      <w:r>
+        <w:rPr>
+          <w:rFonts w:ascii="Cambria" w:eastAsia="Times New Roman" w:hAnsi="Cambria" w:cs="Times New Roman"/>
+          <w:sz w:val="24"/>
+          <w:szCs w:val="24"/>
+          <w:lang w:eastAsia="en-US"/>
+        </w:rPr>
+        <w:t xml:space="preserve">All sprint meeting minutes could be found </w:t>
+      </w:r>
+      <w:hyperlink r:id="rId6" w:history="1">
+        <w:r>
+          <w:rPr>
+            <w:rStyle w:val="Hyperlink"/>
+            <w:rFonts w:ascii="Cambria" w:eastAsia="Times New Roman" w:hAnsi="Cambria" w:cs="Times New Roman"/>
+            <w:sz w:val="24"/>
+            <w:szCs w:val="24"/>
+            <w:lang w:eastAsia="en-US"/>
+          </w:rPr>
+          <w:t>here</w:t>
+        </w:r>
+      </w:hyperlink>
+      <w:r>
+        <w:rPr>
+          <w:rFonts w:ascii="Cambria" w:eastAsia="Times New Roman" w:hAnsi="Cambria" w:cs="Times New Roman"/>
+          <w:sz w:val="24"/>
+          <w:szCs w:val="24"/>
+          <w:lang w:eastAsia="en-US"/>
+        </w:rPr>
+        <w:t>.</w:t>
       </w:r>
     </w:p>
     <w:p>
@@ -5930,7 +6825,7 @@
         <w:adjustRightInd w:val="0"/>
         <w:spacing w:after="0" w:line="240" w:lineRule="auto"/>
         <w:rPr>
-          <w:rFonts w:ascii="Times New Roman" w:eastAsia="Times New Roman" w:hAnsi="Times New Roman" w:cs="Times New Roman"/>
+          <w:rFonts w:ascii="Cambria" w:eastAsia="Times New Roman" w:hAnsi="Cambria" w:cs="Times New Roman"/>
           <w:b/>
           <w:sz w:val="24"/>
           <w:szCs w:val="24"/>
@@ -5939,7 +6834,7 @@
       </w:pPr>
       <w:r>
         <w:rPr>
-          <w:rFonts w:ascii="Times New Roman" w:eastAsia="Times New Roman" w:hAnsi="Times New Roman" w:cs="Times New Roman"/>
+          <w:rFonts w:ascii="Cambria" w:eastAsia="Times New Roman" w:hAnsi="Cambria" w:cs="Times New Roman"/>
           <w:b/>
           <w:sz w:val="24"/>
           <w:szCs w:val="24"/>
@@ -5950,9 +6845,329 @@
     </w:p>
     <w:p>
       <w:pPr>
+        <w:spacing w:before="120"/>
+        <w:ind w:left="633"/>
+        <w:jc w:val="both"/>
+        <w:rPr>
+          <w:rFonts w:ascii="Cambria" w:eastAsia="Arial" w:hAnsi="Cambria" w:cs="Calibri"/>
+          <w:sz w:val="26"/>
+          <w:szCs w:val="26"/>
+        </w:rPr>
+      </w:pPr>
+      <w:r>
+        <w:rPr>
+          <w:rFonts w:ascii="Cambria" w:eastAsia="Arial" w:hAnsi="Cambria" w:cs="Calibri"/>
+          <w:b/>
+          <w:sz w:val="26"/>
+          <w:szCs w:val="26"/>
+        </w:rPr>
+        <w:t>Summary</w:t>
+      </w:r>
+      <w:r>
+        <w:rPr>
+          <w:rFonts w:ascii="Cambria" w:eastAsia="Arial" w:hAnsi="Cambria" w:cs="Calibri"/>
+          <w:sz w:val="26"/>
+          <w:szCs w:val="26"/>
+        </w:rPr>
+        <w:t>:</w:t>
+      </w:r>
+    </w:p>
+    <w:p>
+      <w:pPr>
+        <w:numPr>
+          <w:ilvl w:val="0"/>
+          <w:numId w:val="17"/>
+        </w:numPr>
+        <w:spacing w:before="120"/>
+        <w:ind w:left="566" w:firstLine="0"/>
+        <w:contextualSpacing/>
+        <w:jc w:val="both"/>
+        <w:rPr>
+          <w:rFonts w:ascii="Cambria" w:eastAsia="Arial" w:hAnsi="Cambria" w:cs="Calibri"/>
+          <w:sz w:val="24"/>
+          <w:szCs w:val="24"/>
+        </w:rPr>
+      </w:pPr>
+      <w:r>
+        <w:rPr>
+          <w:rFonts w:ascii="Cambria" w:eastAsia="Arial" w:hAnsi="Cambria" w:cs="Calibri"/>
+          <w:b/>
+          <w:sz w:val="24"/>
+          <w:szCs w:val="24"/>
+        </w:rPr>
+        <w:t xml:space="preserve">   Naming Convention</w:t>
+      </w:r>
+      <w:r>
+        <w:rPr>
+          <w:rFonts w:ascii="Cambria" w:eastAsia="Arial" w:hAnsi="Cambria" w:cs="Calibri"/>
+          <w:sz w:val="24"/>
+          <w:szCs w:val="24"/>
+        </w:rPr>
+        <w:t>:</w:t>
+      </w:r>
+    </w:p>
+    <w:p>
+      <w:pPr>
+        <w:numPr>
+          <w:ilvl w:val="0"/>
+          <w:numId w:val="18"/>
+        </w:numPr>
+        <w:spacing w:before="120"/>
+        <w:contextualSpacing/>
+        <w:jc w:val="both"/>
+        <w:rPr>
+          <w:rFonts w:ascii="Cambria" w:eastAsia="Arial" w:hAnsi="Cambria" w:cs="Calibri"/>
+          <w:sz w:val="24"/>
+          <w:szCs w:val="24"/>
+        </w:rPr>
+      </w:pPr>
+      <w:r>
+        <w:rPr>
+          <w:rFonts w:ascii="Cambria" w:eastAsia="Arial" w:hAnsi="Cambria" w:cs="Calibri"/>
+          <w:sz w:val="24"/>
+          <w:szCs w:val="24"/>
+        </w:rPr>
+        <w:t>Variable names should be short yet meaningful. The choice of a variable name should be designed to indicate to the casual observer the intent of its use.</w:t>
+      </w:r>
+    </w:p>
+    <w:p>
+      <w:pPr>
+        <w:numPr>
+          <w:ilvl w:val="0"/>
+          <w:numId w:val="18"/>
+        </w:numPr>
+        <w:spacing w:before="120"/>
+        <w:contextualSpacing/>
+        <w:jc w:val="both"/>
+        <w:rPr>
+          <w:rFonts w:ascii="Cambria" w:eastAsia="Arial" w:hAnsi="Cambria" w:cs="Calibri"/>
+          <w:sz w:val="24"/>
+          <w:szCs w:val="24"/>
+        </w:rPr>
+      </w:pPr>
+      <w:r>
+        <w:rPr>
+          <w:rFonts w:ascii="Cambria" w:eastAsia="Arial" w:hAnsi="Cambria" w:cs="Calibri"/>
+          <w:sz w:val="24"/>
+          <w:szCs w:val="24"/>
+        </w:rPr>
+        <w:t>Methods should be verbs, in mixed case with the first letter lowercase, with the first letter of each internal word capitalized.</w:t>
+      </w:r>
+    </w:p>
+    <w:p>
+      <w:pPr>
+        <w:numPr>
+          <w:ilvl w:val="0"/>
+          <w:numId w:val="17"/>
+        </w:numPr>
+        <w:spacing w:before="120"/>
+        <w:ind w:left="566" w:firstLine="0"/>
+        <w:contextualSpacing/>
+        <w:jc w:val="both"/>
+        <w:rPr>
+          <w:rFonts w:ascii="Cambria" w:eastAsia="Arial" w:hAnsi="Cambria" w:cs="Calibri"/>
+          <w:sz w:val="24"/>
+          <w:szCs w:val="24"/>
+        </w:rPr>
+      </w:pPr>
+      <w:r>
+        <w:rPr>
+          <w:rFonts w:ascii="Cambria" w:eastAsia="Arial" w:hAnsi="Cambria" w:cs="Calibri"/>
+          <w:b/>
+          <w:sz w:val="24"/>
+          <w:szCs w:val="24"/>
+        </w:rPr>
+        <w:t xml:space="preserve">   Indentation</w:t>
+      </w:r>
+      <w:r>
+        <w:rPr>
+          <w:rFonts w:ascii="Cambria" w:eastAsia="Arial" w:hAnsi="Cambria" w:cs="Calibri"/>
+          <w:sz w:val="24"/>
+          <w:szCs w:val="24"/>
+        </w:rPr>
+        <w:t>:</w:t>
+      </w:r>
+    </w:p>
+    <w:p>
+      <w:pPr>
+        <w:numPr>
+          <w:ilvl w:val="0"/>
+          <w:numId w:val="19"/>
+        </w:numPr>
+        <w:spacing w:before="120"/>
+        <w:contextualSpacing/>
+        <w:jc w:val="both"/>
+        <w:rPr>
+          <w:rFonts w:ascii="Cambria" w:eastAsia="Arial" w:hAnsi="Cambria" w:cs="Calibri"/>
+          <w:sz w:val="24"/>
+          <w:szCs w:val="24"/>
+        </w:rPr>
+      </w:pPr>
+      <w:r>
+        <w:rPr>
+          <w:rFonts w:ascii="Cambria" w:eastAsia="Arial" w:hAnsi="Cambria" w:cs="Calibri"/>
+          <w:sz w:val="24"/>
+          <w:szCs w:val="24"/>
+        </w:rPr>
+        <w:t>One declaration per line is recommended since it encourages commenting.</w:t>
+      </w:r>
+    </w:p>
+    <w:p>
+      <w:pPr>
+        <w:numPr>
+          <w:ilvl w:val="0"/>
+          <w:numId w:val="19"/>
+        </w:numPr>
+        <w:spacing w:before="120"/>
+        <w:contextualSpacing/>
+        <w:jc w:val="both"/>
+        <w:rPr>
+          <w:rFonts w:ascii="Cambria" w:eastAsia="Arial" w:hAnsi="Cambria" w:cs="Calibri"/>
+          <w:sz w:val="24"/>
+          <w:szCs w:val="24"/>
+        </w:rPr>
+      </w:pPr>
+      <w:r>
+        <w:rPr>
+          <w:rFonts w:ascii="Cambria" w:eastAsia="Arial" w:hAnsi="Cambria" w:cs="Calibri"/>
+          <w:sz w:val="24"/>
+          <w:szCs w:val="24"/>
+        </w:rPr>
+        <w:t>In absolutely no case should variables and functions be declared on the same line.</w:t>
+      </w:r>
+    </w:p>
+    <w:p>
+      <w:pPr>
+        <w:numPr>
+          <w:ilvl w:val="0"/>
+          <w:numId w:val="19"/>
+        </w:numPr>
+        <w:spacing w:before="120"/>
+        <w:contextualSpacing/>
+        <w:jc w:val="both"/>
+        <w:rPr>
+          <w:rFonts w:ascii="Cambria" w:eastAsia="Arial" w:hAnsi="Cambria" w:cs="Calibri"/>
+          <w:sz w:val="24"/>
+          <w:szCs w:val="24"/>
+        </w:rPr>
+      </w:pPr>
+      <w:r>
+        <w:rPr>
+          <w:rFonts w:ascii="Cambria" w:eastAsia="Arial" w:hAnsi="Cambria" w:cs="Calibri"/>
+          <w:sz w:val="24"/>
+          <w:szCs w:val="24"/>
+        </w:rPr>
+        <w:t>Do not put different types on the same line.</w:t>
+      </w:r>
+    </w:p>
+    <w:p>
+      <w:pPr>
+        <w:numPr>
+          <w:ilvl w:val="0"/>
+          <w:numId w:val="17"/>
+        </w:numPr>
+        <w:spacing w:before="120"/>
+        <w:ind w:left="566" w:firstLine="0"/>
+        <w:contextualSpacing/>
+        <w:jc w:val="both"/>
+        <w:rPr>
+          <w:rFonts w:ascii="Cambria" w:eastAsia="Arial" w:hAnsi="Cambria" w:cs="Calibri"/>
+          <w:b/>
+          <w:sz w:val="24"/>
+          <w:szCs w:val="24"/>
+        </w:rPr>
+      </w:pPr>
+      <w:r>
+        <w:rPr>
+          <w:rFonts w:ascii="Cambria" w:eastAsia="Arial" w:hAnsi="Cambria" w:cs="Calibri"/>
+          <w:b/>
+          <w:sz w:val="24"/>
+          <w:szCs w:val="24"/>
+        </w:rPr>
+        <w:t xml:space="preserve">   Declarations Convention:</w:t>
+      </w:r>
+    </w:p>
+    <w:p>
+      <w:pPr>
+        <w:numPr>
+          <w:ilvl w:val="1"/>
+          <w:numId w:val="20"/>
+        </w:numPr>
+        <w:spacing w:before="120"/>
+        <w:contextualSpacing/>
+        <w:jc w:val="both"/>
+        <w:rPr>
+          <w:rFonts w:ascii="Cambria" w:eastAsia="Arial" w:hAnsi="Cambria" w:cs="Calibri"/>
+          <w:sz w:val="24"/>
+          <w:szCs w:val="24"/>
+        </w:rPr>
+      </w:pPr>
+      <w:r>
+        <w:rPr>
+          <w:rFonts w:ascii="Cambria" w:eastAsia="Arial" w:hAnsi="Cambria" w:cs="Calibri"/>
+          <w:sz w:val="24"/>
+          <w:szCs w:val="24"/>
+        </w:rPr>
+        <w:t>One declaration per line is recommended since it encourages commenting.</w:t>
+      </w:r>
+    </w:p>
+    <w:p>
+      <w:pPr>
+        <w:numPr>
+          <w:ilvl w:val="1"/>
+          <w:numId w:val="20"/>
+        </w:numPr>
+        <w:spacing w:before="120"/>
+        <w:contextualSpacing/>
+        <w:jc w:val="both"/>
+        <w:rPr>
+          <w:rFonts w:ascii="Cambria" w:eastAsia="Arial" w:hAnsi="Cambria" w:cs="Calibri"/>
+          <w:sz w:val="24"/>
+          <w:szCs w:val="24"/>
+        </w:rPr>
+      </w:pPr>
+      <w:r>
+        <w:rPr>
+          <w:rFonts w:ascii="Cambria" w:eastAsia="Arial" w:hAnsi="Cambria" w:cs="Calibri"/>
+          <w:sz w:val="24"/>
+          <w:szCs w:val="24"/>
+        </w:rPr>
+        <w:t>Using Java Code Convention from:</w:t>
+      </w:r>
+    </w:p>
+    <w:p>
+      <w:pPr>
+        <w:autoSpaceDE w:val="0"/>
+        <w:autoSpaceDN w:val="0"/>
+        <w:adjustRightInd w:val="0"/>
+        <w:spacing w:after="0" w:line="240" w:lineRule="auto"/>
+        <w:rPr>
+          <w:rFonts w:ascii="Cambria" w:eastAsia="Times New Roman" w:hAnsi="Cambria" w:cs="Times New Roman"/>
+          <w:b/>
+          <w:sz w:val="24"/>
+          <w:szCs w:val="24"/>
+          <w:lang w:eastAsia="en-US"/>
+        </w:rPr>
+      </w:pPr>
+      <w:hyperlink r:id="rId7" w:history="1">
+        <w:r>
+          <w:rPr>
+            <w:rFonts w:ascii="Cambria" w:eastAsia="Calibri" w:hAnsi="Cambria" w:cs="Calibri"/>
+            <w:color w:val="0563C1"/>
+            <w:sz w:val="24"/>
+            <w:szCs w:val="24"/>
+            <w:u w:val="single"/>
+            <w:lang w:val="fr-FR"/>
+          </w:rPr>
+          <w:t>http://www.oracle.com/technetwork/java/codeconvtoc-136057.html</w:t>
+        </w:r>
+      </w:hyperlink>
+    </w:p>
+    <w:p>
+      <w:pPr>
         <w:spacing w:after="200" w:line="276" w:lineRule="auto"/>
         <w:rPr>
-          <w:rFonts w:ascii="Times New Roman" w:eastAsia="Times New Roman" w:hAnsi="Times New Roman" w:cs="Times New Roman"/>
+          <w:rFonts w:ascii="Cambria" w:eastAsia="Times New Roman" w:hAnsi="Cambria" w:cs="Times New Roman"/>
           <w:b/>
           <w:sz w:val="24"/>
           <w:szCs w:val="24"/>
@@ -5961,7 +7176,7 @@
       </w:pPr>
       <w:r>
         <w:rPr>
-          <w:rFonts w:ascii="Times New Roman" w:eastAsia="Times New Roman" w:hAnsi="Times New Roman" w:cs="Times New Roman"/>
+          <w:rFonts w:ascii="Cambria" w:eastAsia="Times New Roman" w:hAnsi="Cambria" w:cs="Times New Roman"/>
           <w:b/>
           <w:sz w:val="24"/>
           <w:szCs w:val="24"/>
@@ -5970,7 +7185,13 @@
         <w:t>2.5. Other material (if any)</w:t>
       </w:r>
     </w:p>
-    <w:p/>
+    <w:p>
+      <w:pPr>
+        <w:rPr>
+          <w:rFonts w:ascii="Cambria" w:hAnsi="Cambria"/>
+        </w:rPr>
+      </w:pPr>
+    </w:p>
     <w:sectPr>
       <w:pgSz w:w="12240" w:h="15840"/>
       <w:pgMar w:top="1440" w:right="1440" w:bottom="1440" w:left="1440" w:header="720" w:footer="720" w:gutter="0"/>
@@ -5984,6 +7205,27 @@
 <file path=word/numbering.xml><?xml version="1.0" encoding="utf-8"?>
 <w:numbering xmlns:wpc="http://schemas.microsoft.com/office/word/2010/wordprocessingCanvas" xmlns:cx="http://schemas.microsoft.com/office/drawing/2014/chartex" xmlns:cx1="http://schemas.microsoft.com/office/drawing/2015/9/8/chartex" xmlns:mc="http://schemas.openxmlformats.org/markup-compatibility/2006" xmlns:o="urn:schemas-microsoft-com:office:office" xmlns:r="http://schemas.openxmlformats.org/officeDocument/2006/relationships" xmlns:m="http://schemas.openxmlformats.org/officeDocument/2006/math" xmlns:v="urn:schemas-microsoft-com:vml" xmlns:wp14="http://schemas.microsoft.com/office/word/2010/wordprocessingDrawing" xmlns:wp="http://schemas.openxmlformats.org/drawingml/2006/wordprocessingDrawing" xmlns:w10="urn:schemas-microsoft-com:office:word" xmlns:w="http://schemas.openxmlformats.org/wordprocessingml/2006/main" xmlns:w14="http://schemas.microsoft.com/office/word/2010/wordml" xmlns:w15="http://schemas.microsoft.com/office/word/2012/wordml" xmlns:w16se="http://schemas.microsoft.com/office/word/2015/wordml/symex" xmlns:wpg="http://schemas.microsoft.com/office/word/2010/wordprocessingGroup" xmlns:wpi="http://schemas.microsoft.com/office/word/2010/wordprocessingInk" xmlns:wne="http://schemas.microsoft.com/office/word/2006/wordml" xmlns:wps="http://schemas.microsoft.com/office/word/2010/wordprocessingShape" mc:Ignorable="w14 w15 w16se wp14">
   <w:abstractNum w:abstractNumId="0" w15:restartNumberingAfterBreak="0">
+    <w:nsid w:val="FFFFFF89"/>
+    <w:multiLevelType w:val="singleLevel"/>
+    <w:tmpl w:val="656E9C18"/>
+    <w:lvl w:ilvl="0">
+      <w:start w:val="1"/>
+      <w:numFmt w:val="bullet"/>
+      <w:pStyle w:val="ListBullet"/>
+      <w:lvlText w:val=""/>
+      <w:lvlJc w:val="left"/>
+      <w:pPr>
+        <w:tabs>
+          <w:tab w:val="num" w:pos="360"/>
+        </w:tabs>
+        <w:ind w:left="360" w:hanging="360"/>
+      </w:pPr>
+      <w:rPr>
+        <w:rFonts w:ascii="Symbol" w:hAnsi="Symbol" w:hint="default"/>
+      </w:rPr>
+    </w:lvl>
+  </w:abstractNum>
+  <w:abstractNum w:abstractNumId="1" w15:restartNumberingAfterBreak="0">
     <w:nsid w:val="04BE0B40"/>
     <w:multiLevelType w:val="hybridMultilevel"/>
     <w:tmpl w:val="9784210A"/>
@@ -6096,7 +7338,346 @@
       </w:rPr>
     </w:lvl>
   </w:abstractNum>
-  <w:abstractNum w:abstractNumId="1" w15:restartNumberingAfterBreak="0">
+  <w:abstractNum w:abstractNumId="2" w15:restartNumberingAfterBreak="0">
+    <w:nsid w:val="110D4F6A"/>
+    <w:multiLevelType w:val="hybridMultilevel"/>
+    <w:tmpl w:val="CB6EC288"/>
+    <w:lvl w:ilvl="0" w:tplc="04090005">
+      <w:start w:val="1"/>
+      <w:numFmt w:val="bullet"/>
+      <w:lvlText w:val=""/>
+      <w:lvlJc w:val="left"/>
+      <w:pPr>
+        <w:ind w:left="1260" w:hanging="360"/>
+      </w:pPr>
+      <w:rPr>
+        <w:rFonts w:ascii="Wingdings" w:hAnsi="Wingdings" w:hint="default"/>
+      </w:rPr>
+    </w:lvl>
+    <w:lvl w:ilvl="1" w:tplc="04090003" w:tentative="1">
+      <w:start w:val="1"/>
+      <w:numFmt w:val="bullet"/>
+      <w:lvlText w:val="o"/>
+      <w:lvlJc w:val="left"/>
+      <w:pPr>
+        <w:ind w:left="3136" w:hanging="360"/>
+      </w:pPr>
+      <w:rPr>
+        <w:rFonts w:ascii="Courier New" w:hAnsi="Courier New" w:cs="Courier New" w:hint="default"/>
+      </w:rPr>
+    </w:lvl>
+    <w:lvl w:ilvl="2" w:tplc="04090005" w:tentative="1">
+      <w:start w:val="1"/>
+      <w:numFmt w:val="bullet"/>
+      <w:lvlText w:val=""/>
+      <w:lvlJc w:val="left"/>
+      <w:pPr>
+        <w:ind w:left="3856" w:hanging="360"/>
+      </w:pPr>
+      <w:rPr>
+        <w:rFonts w:ascii="Wingdings" w:hAnsi="Wingdings" w:hint="default"/>
+      </w:rPr>
+    </w:lvl>
+    <w:lvl w:ilvl="3" w:tplc="04090001" w:tentative="1">
+      <w:start w:val="1"/>
+      <w:numFmt w:val="bullet"/>
+      <w:lvlText w:val=""/>
+      <w:lvlJc w:val="left"/>
+      <w:pPr>
+        <w:ind w:left="4576" w:hanging="360"/>
+      </w:pPr>
+      <w:rPr>
+        <w:rFonts w:ascii="Symbol" w:hAnsi="Symbol" w:hint="default"/>
+      </w:rPr>
+    </w:lvl>
+    <w:lvl w:ilvl="4" w:tplc="04090003" w:tentative="1">
+      <w:start w:val="1"/>
+      <w:numFmt w:val="bullet"/>
+      <w:lvlText w:val="o"/>
+      <w:lvlJc w:val="left"/>
+      <w:pPr>
+        <w:ind w:left="5296" w:hanging="360"/>
+      </w:pPr>
+      <w:rPr>
+        <w:rFonts w:ascii="Courier New" w:hAnsi="Courier New" w:cs="Courier New" w:hint="default"/>
+      </w:rPr>
+    </w:lvl>
+    <w:lvl w:ilvl="5" w:tplc="04090005" w:tentative="1">
+      <w:start w:val="1"/>
+      <w:numFmt w:val="bullet"/>
+      <w:lvlText w:val=""/>
+      <w:lvlJc w:val="left"/>
+      <w:pPr>
+        <w:ind w:left="6016" w:hanging="360"/>
+      </w:pPr>
+      <w:rPr>
+        <w:rFonts w:ascii="Wingdings" w:hAnsi="Wingdings" w:hint="default"/>
+      </w:rPr>
+    </w:lvl>
+    <w:lvl w:ilvl="6" w:tplc="04090001" w:tentative="1">
+      <w:start w:val="1"/>
+      <w:numFmt w:val="bullet"/>
+      <w:lvlText w:val=""/>
+      <w:lvlJc w:val="left"/>
+      <w:pPr>
+        <w:ind w:left="6736" w:hanging="360"/>
+      </w:pPr>
+      <w:rPr>
+        <w:rFonts w:ascii="Symbol" w:hAnsi="Symbol" w:hint="default"/>
+      </w:rPr>
+    </w:lvl>
+    <w:lvl w:ilvl="7" w:tplc="04090003" w:tentative="1">
+      <w:start w:val="1"/>
+      <w:numFmt w:val="bullet"/>
+      <w:lvlText w:val="o"/>
+      <w:lvlJc w:val="left"/>
+      <w:pPr>
+        <w:ind w:left="7456" w:hanging="360"/>
+      </w:pPr>
+      <w:rPr>
+        <w:rFonts w:ascii="Courier New" w:hAnsi="Courier New" w:cs="Courier New" w:hint="default"/>
+      </w:rPr>
+    </w:lvl>
+    <w:lvl w:ilvl="8" w:tplc="04090005" w:tentative="1">
+      <w:start w:val="1"/>
+      <w:numFmt w:val="bullet"/>
+      <w:lvlText w:val=""/>
+      <w:lvlJc w:val="left"/>
+      <w:pPr>
+        <w:ind w:left="8176" w:hanging="360"/>
+      </w:pPr>
+      <w:rPr>
+        <w:rFonts w:ascii="Wingdings" w:hAnsi="Wingdings" w:hint="default"/>
+      </w:rPr>
+    </w:lvl>
+  </w:abstractNum>
+  <w:abstractNum w:abstractNumId="3" w15:restartNumberingAfterBreak="0">
+    <w:nsid w:val="1594028F"/>
+    <w:multiLevelType w:val="hybridMultilevel"/>
+    <w:tmpl w:val="D35AE360"/>
+    <w:lvl w:ilvl="0" w:tplc="04090001">
+      <w:start w:val="1"/>
+      <w:numFmt w:val="bullet"/>
+      <w:lvlText w:val=""/>
+      <w:lvlJc w:val="left"/>
+      <w:pPr>
+        <w:ind w:left="2191" w:hanging="360"/>
+      </w:pPr>
+      <w:rPr>
+        <w:rFonts w:ascii="Symbol" w:hAnsi="Symbol" w:hint="default"/>
+      </w:rPr>
+    </w:lvl>
+    <w:lvl w:ilvl="1" w:tplc="04090003" w:tentative="1">
+      <w:start w:val="1"/>
+      <w:numFmt w:val="bullet"/>
+      <w:lvlText w:val="o"/>
+      <w:lvlJc w:val="left"/>
+      <w:pPr>
+        <w:ind w:left="2911" w:hanging="360"/>
+      </w:pPr>
+      <w:rPr>
+        <w:rFonts w:ascii="Courier New" w:hAnsi="Courier New" w:cs="Courier New" w:hint="default"/>
+      </w:rPr>
+    </w:lvl>
+    <w:lvl w:ilvl="2" w:tplc="04090005" w:tentative="1">
+      <w:start w:val="1"/>
+      <w:numFmt w:val="bullet"/>
+      <w:lvlText w:val=""/>
+      <w:lvlJc w:val="left"/>
+      <w:pPr>
+        <w:ind w:left="3631" w:hanging="360"/>
+      </w:pPr>
+      <w:rPr>
+        <w:rFonts w:ascii="Wingdings" w:hAnsi="Wingdings" w:hint="default"/>
+      </w:rPr>
+    </w:lvl>
+    <w:lvl w:ilvl="3" w:tplc="04090001" w:tentative="1">
+      <w:start w:val="1"/>
+      <w:numFmt w:val="bullet"/>
+      <w:lvlText w:val=""/>
+      <w:lvlJc w:val="left"/>
+      <w:pPr>
+        <w:ind w:left="4351" w:hanging="360"/>
+      </w:pPr>
+      <w:rPr>
+        <w:rFonts w:ascii="Symbol" w:hAnsi="Symbol" w:hint="default"/>
+      </w:rPr>
+    </w:lvl>
+    <w:lvl w:ilvl="4" w:tplc="04090003" w:tentative="1">
+      <w:start w:val="1"/>
+      <w:numFmt w:val="bullet"/>
+      <w:lvlText w:val="o"/>
+      <w:lvlJc w:val="left"/>
+      <w:pPr>
+        <w:ind w:left="5071" w:hanging="360"/>
+      </w:pPr>
+      <w:rPr>
+        <w:rFonts w:ascii="Courier New" w:hAnsi="Courier New" w:cs="Courier New" w:hint="default"/>
+      </w:rPr>
+    </w:lvl>
+    <w:lvl w:ilvl="5" w:tplc="04090005" w:tentative="1">
+      <w:start w:val="1"/>
+      <w:numFmt w:val="bullet"/>
+      <w:lvlText w:val=""/>
+      <w:lvlJc w:val="left"/>
+      <w:pPr>
+        <w:ind w:left="5791" w:hanging="360"/>
+      </w:pPr>
+      <w:rPr>
+        <w:rFonts w:ascii="Wingdings" w:hAnsi="Wingdings" w:hint="default"/>
+      </w:rPr>
+    </w:lvl>
+    <w:lvl w:ilvl="6" w:tplc="04090001" w:tentative="1">
+      <w:start w:val="1"/>
+      <w:numFmt w:val="bullet"/>
+      <w:lvlText w:val=""/>
+      <w:lvlJc w:val="left"/>
+      <w:pPr>
+        <w:ind w:left="6511" w:hanging="360"/>
+      </w:pPr>
+      <w:rPr>
+        <w:rFonts w:ascii="Symbol" w:hAnsi="Symbol" w:hint="default"/>
+      </w:rPr>
+    </w:lvl>
+    <w:lvl w:ilvl="7" w:tplc="04090003" w:tentative="1">
+      <w:start w:val="1"/>
+      <w:numFmt w:val="bullet"/>
+      <w:lvlText w:val="o"/>
+      <w:lvlJc w:val="left"/>
+      <w:pPr>
+        <w:ind w:left="7231" w:hanging="360"/>
+      </w:pPr>
+      <w:rPr>
+        <w:rFonts w:ascii="Courier New" w:hAnsi="Courier New" w:cs="Courier New" w:hint="default"/>
+      </w:rPr>
+    </w:lvl>
+    <w:lvl w:ilvl="8" w:tplc="04090005" w:tentative="1">
+      <w:start w:val="1"/>
+      <w:numFmt w:val="bullet"/>
+      <w:lvlText w:val=""/>
+      <w:lvlJc w:val="left"/>
+      <w:pPr>
+        <w:ind w:left="7951" w:hanging="360"/>
+      </w:pPr>
+      <w:rPr>
+        <w:rFonts w:ascii="Wingdings" w:hAnsi="Wingdings" w:hint="default"/>
+      </w:rPr>
+    </w:lvl>
+  </w:abstractNum>
+  <w:abstractNum w:abstractNumId="4" w15:restartNumberingAfterBreak="0">
+    <w:nsid w:val="15D709CA"/>
+    <w:multiLevelType w:val="hybridMultilevel"/>
+    <w:tmpl w:val="77E884FA"/>
+    <w:lvl w:ilvl="0" w:tplc="04090005">
+      <w:start w:val="1"/>
+      <w:numFmt w:val="bullet"/>
+      <w:lvlText w:val=""/>
+      <w:lvlJc w:val="left"/>
+      <w:pPr>
+        <w:ind w:left="1260" w:hanging="360"/>
+      </w:pPr>
+      <w:rPr>
+        <w:rFonts w:ascii="Wingdings" w:hAnsi="Wingdings" w:hint="default"/>
+      </w:rPr>
+    </w:lvl>
+    <w:lvl w:ilvl="1" w:tplc="04090003" w:tentative="1">
+      <w:start w:val="1"/>
+      <w:numFmt w:val="bullet"/>
+      <w:lvlText w:val="o"/>
+      <w:lvlJc w:val="left"/>
+      <w:pPr>
+        <w:ind w:left="1980" w:hanging="360"/>
+      </w:pPr>
+      <w:rPr>
+        <w:rFonts w:ascii="Courier New" w:hAnsi="Courier New" w:cs="Courier New" w:hint="default"/>
+      </w:rPr>
+    </w:lvl>
+    <w:lvl w:ilvl="2" w:tplc="04090005" w:tentative="1">
+      <w:start w:val="1"/>
+      <w:numFmt w:val="bullet"/>
+      <w:lvlText w:val=""/>
+      <w:lvlJc w:val="left"/>
+      <w:pPr>
+        <w:ind w:left="2700" w:hanging="360"/>
+      </w:pPr>
+      <w:rPr>
+        <w:rFonts w:ascii="Wingdings" w:hAnsi="Wingdings" w:hint="default"/>
+      </w:rPr>
+    </w:lvl>
+    <w:lvl w:ilvl="3" w:tplc="04090001" w:tentative="1">
+      <w:start w:val="1"/>
+      <w:numFmt w:val="bullet"/>
+      <w:lvlText w:val=""/>
+      <w:lvlJc w:val="left"/>
+      <w:pPr>
+        <w:ind w:left="3420" w:hanging="360"/>
+      </w:pPr>
+      <w:rPr>
+        <w:rFonts w:ascii="Symbol" w:hAnsi="Symbol" w:hint="default"/>
+      </w:rPr>
+    </w:lvl>
+    <w:lvl w:ilvl="4" w:tplc="04090003" w:tentative="1">
+      <w:start w:val="1"/>
+      <w:numFmt w:val="bullet"/>
+      <w:lvlText w:val="o"/>
+      <w:lvlJc w:val="left"/>
+      <w:pPr>
+        <w:ind w:left="4140" w:hanging="360"/>
+      </w:pPr>
+      <w:rPr>
+        <w:rFonts w:ascii="Courier New" w:hAnsi="Courier New" w:cs="Courier New" w:hint="default"/>
+      </w:rPr>
+    </w:lvl>
+    <w:lvl w:ilvl="5" w:tplc="04090005" w:tentative="1">
+      <w:start w:val="1"/>
+      <w:numFmt w:val="bullet"/>
+      <w:lvlText w:val=""/>
+      <w:lvlJc w:val="left"/>
+      <w:pPr>
+        <w:ind w:left="4860" w:hanging="360"/>
+      </w:pPr>
+      <w:rPr>
+        <w:rFonts w:ascii="Wingdings" w:hAnsi="Wingdings" w:hint="default"/>
+      </w:rPr>
+    </w:lvl>
+    <w:lvl w:ilvl="6" w:tplc="04090001" w:tentative="1">
+      <w:start w:val="1"/>
+      <w:numFmt w:val="bullet"/>
+      <w:lvlText w:val=""/>
+      <w:lvlJc w:val="left"/>
+      <w:pPr>
+        <w:ind w:left="5580" w:hanging="360"/>
+      </w:pPr>
+      <w:rPr>
+        <w:rFonts w:ascii="Symbol" w:hAnsi="Symbol" w:hint="default"/>
+      </w:rPr>
+    </w:lvl>
+    <w:lvl w:ilvl="7" w:tplc="04090003" w:tentative="1">
+      <w:start w:val="1"/>
+      <w:numFmt w:val="bullet"/>
+      <w:lvlText w:val="o"/>
+      <w:lvlJc w:val="left"/>
+      <w:pPr>
+        <w:ind w:left="6300" w:hanging="360"/>
+      </w:pPr>
+      <w:rPr>
+        <w:rFonts w:ascii="Courier New" w:hAnsi="Courier New" w:cs="Courier New" w:hint="default"/>
+      </w:rPr>
+    </w:lvl>
+    <w:lvl w:ilvl="8" w:tplc="04090005" w:tentative="1">
+      <w:start w:val="1"/>
+      <w:numFmt w:val="bullet"/>
+      <w:lvlText w:val=""/>
+      <w:lvlJc w:val="left"/>
+      <w:pPr>
+        <w:ind w:left="7020" w:hanging="360"/>
+      </w:pPr>
+      <w:rPr>
+        <w:rFonts w:ascii="Wingdings" w:hAnsi="Wingdings" w:hint="default"/>
+      </w:rPr>
+    </w:lvl>
+  </w:abstractNum>
+  <w:abstractNum w:abstractNumId="5" w15:restartNumberingAfterBreak="0">
     <w:nsid w:val="1ACD6B85"/>
     <w:multiLevelType w:val="hybridMultilevel"/>
     <w:tmpl w:val="5DBC8644"/>
@@ -6208,7 +7789,120 @@
       </w:rPr>
     </w:lvl>
   </w:abstractNum>
-  <w:abstractNum w:abstractNumId="2" w15:restartNumberingAfterBreak="0">
+  <w:abstractNum w:abstractNumId="6" w15:restartNumberingAfterBreak="0">
+    <w:nsid w:val="1E694B2B"/>
+    <w:multiLevelType w:val="hybridMultilevel"/>
+    <w:tmpl w:val="C9DEDD08"/>
+    <w:lvl w:ilvl="0" w:tplc="04090001">
+      <w:start w:val="1"/>
+      <w:numFmt w:val="bullet"/>
+      <w:lvlText w:val=""/>
+      <w:lvlJc w:val="left"/>
+      <w:pPr>
+        <w:ind w:left="2886" w:hanging="360"/>
+      </w:pPr>
+      <w:rPr>
+        <w:rFonts w:ascii="Symbol" w:hAnsi="Symbol" w:hint="default"/>
+      </w:rPr>
+    </w:lvl>
+    <w:lvl w:ilvl="1" w:tplc="04090003">
+      <w:start w:val="1"/>
+      <w:numFmt w:val="bullet"/>
+      <w:lvlText w:val="o"/>
+      <w:lvlJc w:val="left"/>
+      <w:pPr>
+        <w:ind w:left="3606" w:hanging="360"/>
+      </w:pPr>
+      <w:rPr>
+        <w:rFonts w:ascii="Courier New" w:hAnsi="Courier New" w:cs="Courier New" w:hint="default"/>
+      </w:rPr>
+    </w:lvl>
+    <w:lvl w:ilvl="2" w:tplc="04090005" w:tentative="1">
+      <w:start w:val="1"/>
+      <w:numFmt w:val="bullet"/>
+      <w:lvlText w:val=""/>
+      <w:lvlJc w:val="left"/>
+      <w:pPr>
+        <w:ind w:left="4326" w:hanging="360"/>
+      </w:pPr>
+      <w:rPr>
+        <w:rFonts w:ascii="Wingdings" w:hAnsi="Wingdings" w:hint="default"/>
+      </w:rPr>
+    </w:lvl>
+    <w:lvl w:ilvl="3" w:tplc="04090001" w:tentative="1">
+      <w:start w:val="1"/>
+      <w:numFmt w:val="bullet"/>
+      <w:lvlText w:val=""/>
+      <w:lvlJc w:val="left"/>
+      <w:pPr>
+        <w:ind w:left="5046" w:hanging="360"/>
+      </w:pPr>
+      <w:rPr>
+        <w:rFonts w:ascii="Symbol" w:hAnsi="Symbol" w:hint="default"/>
+      </w:rPr>
+    </w:lvl>
+    <w:lvl w:ilvl="4" w:tplc="04090003" w:tentative="1">
+      <w:start w:val="1"/>
+      <w:numFmt w:val="bullet"/>
+      <w:lvlText w:val="o"/>
+      <w:lvlJc w:val="left"/>
+      <w:pPr>
+        <w:ind w:left="5766" w:hanging="360"/>
+      </w:pPr>
+      <w:rPr>
+        <w:rFonts w:ascii="Courier New" w:hAnsi="Courier New" w:cs="Courier New" w:hint="default"/>
+      </w:rPr>
+    </w:lvl>
+    <w:lvl w:ilvl="5" w:tplc="04090005" w:tentative="1">
+      <w:start w:val="1"/>
+      <w:numFmt w:val="bullet"/>
+      <w:lvlText w:val=""/>
+      <w:lvlJc w:val="left"/>
+      <w:pPr>
+        <w:ind w:left="6486" w:hanging="360"/>
+      </w:pPr>
+      <w:rPr>
+        <w:rFonts w:ascii="Wingdings" w:hAnsi="Wingdings" w:hint="default"/>
+      </w:rPr>
+    </w:lvl>
+    <w:lvl w:ilvl="6" w:tplc="04090001" w:tentative="1">
+      <w:start w:val="1"/>
+      <w:numFmt w:val="bullet"/>
+      <w:lvlText w:val=""/>
+      <w:lvlJc w:val="left"/>
+      <w:pPr>
+        <w:ind w:left="7206" w:hanging="360"/>
+      </w:pPr>
+      <w:rPr>
+        <w:rFonts w:ascii="Symbol" w:hAnsi="Symbol" w:hint="default"/>
+      </w:rPr>
+    </w:lvl>
+    <w:lvl w:ilvl="7" w:tplc="04090003" w:tentative="1">
+      <w:start w:val="1"/>
+      <w:numFmt w:val="bullet"/>
+      <w:lvlText w:val="o"/>
+      <w:lvlJc w:val="left"/>
+      <w:pPr>
+        <w:ind w:left="7926" w:hanging="360"/>
+      </w:pPr>
+      <w:rPr>
+        <w:rFonts w:ascii="Courier New" w:hAnsi="Courier New" w:cs="Courier New" w:hint="default"/>
+      </w:rPr>
+    </w:lvl>
+    <w:lvl w:ilvl="8" w:tplc="04090005" w:tentative="1">
+      <w:start w:val="1"/>
+      <w:numFmt w:val="bullet"/>
+      <w:lvlText w:val=""/>
+      <w:lvlJc w:val="left"/>
+      <w:pPr>
+        <w:ind w:left="8646" w:hanging="360"/>
+      </w:pPr>
+      <w:rPr>
+        <w:rFonts w:ascii="Wingdings" w:hAnsi="Wingdings" w:hint="default"/>
+      </w:rPr>
+    </w:lvl>
+  </w:abstractNum>
+  <w:abstractNum w:abstractNumId="7" w15:restartNumberingAfterBreak="0">
     <w:nsid w:val="28C24490"/>
     <w:multiLevelType w:val="hybridMultilevel"/>
     <w:tmpl w:val="22E2A2A8"/>
@@ -6349,7 +8043,7 @@
       </w:rPr>
     </w:lvl>
   </w:abstractNum>
-  <w:abstractNum w:abstractNumId="3" w15:restartNumberingAfterBreak="0">
+  <w:abstractNum w:abstractNumId="8" w15:restartNumberingAfterBreak="0">
     <w:nsid w:val="2E1B017D"/>
     <w:multiLevelType w:val="hybridMultilevel"/>
     <w:tmpl w:val="B3123BB8"/>
@@ -6461,7 +8155,7 @@
       </w:rPr>
     </w:lvl>
   </w:abstractNum>
-  <w:abstractNum w:abstractNumId="4" w15:restartNumberingAfterBreak="0">
+  <w:abstractNum w:abstractNumId="9" w15:restartNumberingAfterBreak="0">
     <w:nsid w:val="2FB1507C"/>
     <w:multiLevelType w:val="hybridMultilevel"/>
     <w:tmpl w:val="C212E044"/>
@@ -6573,7 +8267,120 @@
       </w:rPr>
     </w:lvl>
   </w:abstractNum>
-  <w:abstractNum w:abstractNumId="5" w15:restartNumberingAfterBreak="0">
+  <w:abstractNum w:abstractNumId="10" w15:restartNumberingAfterBreak="0">
+    <w:nsid w:val="31721E2E"/>
+    <w:multiLevelType w:val="hybridMultilevel"/>
+    <w:tmpl w:val="0AA490AC"/>
+    <w:lvl w:ilvl="0" w:tplc="08090003">
+      <w:start w:val="1"/>
+      <w:numFmt w:val="bullet"/>
+      <w:lvlText w:val="o"/>
+      <w:lvlJc w:val="left"/>
+      <w:pPr>
+        <w:ind w:left="928" w:hanging="360"/>
+      </w:pPr>
+      <w:rPr>
+        <w:rFonts w:ascii="Courier New" w:hAnsi="Courier New" w:cs="Courier New" w:hint="default"/>
+      </w:rPr>
+    </w:lvl>
+    <w:lvl w:ilvl="1" w:tplc="04090005">
+      <w:start w:val="1"/>
+      <w:numFmt w:val="bullet"/>
+      <w:lvlText w:val=""/>
+      <w:lvlJc w:val="left"/>
+      <w:pPr>
+        <w:ind w:left="1260" w:hanging="360"/>
+      </w:pPr>
+      <w:rPr>
+        <w:rFonts w:ascii="Wingdings" w:hAnsi="Wingdings" w:hint="default"/>
+      </w:rPr>
+    </w:lvl>
+    <w:lvl w:ilvl="2" w:tplc="042A0005" w:tentative="1">
+      <w:start w:val="1"/>
+      <w:numFmt w:val="bullet"/>
+      <w:lvlText w:val=""/>
+      <w:lvlJc w:val="left"/>
+      <w:pPr>
+        <w:ind w:left="2970" w:hanging="360"/>
+      </w:pPr>
+      <w:rPr>
+        <w:rFonts w:ascii="Wingdings" w:hAnsi="Wingdings" w:hint="default"/>
+      </w:rPr>
+    </w:lvl>
+    <w:lvl w:ilvl="3" w:tplc="042A0001" w:tentative="1">
+      <w:start w:val="1"/>
+      <w:numFmt w:val="bullet"/>
+      <w:lvlText w:val=""/>
+      <w:lvlJc w:val="left"/>
+      <w:pPr>
+        <w:ind w:left="3690" w:hanging="360"/>
+      </w:pPr>
+      <w:rPr>
+        <w:rFonts w:ascii="Symbol" w:hAnsi="Symbol" w:hint="default"/>
+      </w:rPr>
+    </w:lvl>
+    <w:lvl w:ilvl="4" w:tplc="042A0003" w:tentative="1">
+      <w:start w:val="1"/>
+      <w:numFmt w:val="bullet"/>
+      <w:lvlText w:val="o"/>
+      <w:lvlJc w:val="left"/>
+      <w:pPr>
+        <w:ind w:left="4410" w:hanging="360"/>
+      </w:pPr>
+      <w:rPr>
+        <w:rFonts w:ascii="Courier New" w:hAnsi="Courier New" w:cs="Courier New" w:hint="default"/>
+      </w:rPr>
+    </w:lvl>
+    <w:lvl w:ilvl="5" w:tplc="042A0005" w:tentative="1">
+      <w:start w:val="1"/>
+      <w:numFmt w:val="bullet"/>
+      <w:lvlText w:val=""/>
+      <w:lvlJc w:val="left"/>
+      <w:pPr>
+        <w:ind w:left="5130" w:hanging="360"/>
+      </w:pPr>
+      <w:rPr>
+        <w:rFonts w:ascii="Wingdings" w:hAnsi="Wingdings" w:hint="default"/>
+      </w:rPr>
+    </w:lvl>
+    <w:lvl w:ilvl="6" w:tplc="042A0001" w:tentative="1">
+      <w:start w:val="1"/>
+      <w:numFmt w:val="bullet"/>
+      <w:lvlText w:val=""/>
+      <w:lvlJc w:val="left"/>
+      <w:pPr>
+        <w:ind w:left="5850" w:hanging="360"/>
+      </w:pPr>
+      <w:rPr>
+        <w:rFonts w:ascii="Symbol" w:hAnsi="Symbol" w:hint="default"/>
+      </w:rPr>
+    </w:lvl>
+    <w:lvl w:ilvl="7" w:tplc="042A0003" w:tentative="1">
+      <w:start w:val="1"/>
+      <w:numFmt w:val="bullet"/>
+      <w:lvlText w:val="o"/>
+      <w:lvlJc w:val="left"/>
+      <w:pPr>
+        <w:ind w:left="6570" w:hanging="360"/>
+      </w:pPr>
+      <w:rPr>
+        <w:rFonts w:ascii="Courier New" w:hAnsi="Courier New" w:cs="Courier New" w:hint="default"/>
+      </w:rPr>
+    </w:lvl>
+    <w:lvl w:ilvl="8" w:tplc="042A0005" w:tentative="1">
+      <w:start w:val="1"/>
+      <w:numFmt w:val="bullet"/>
+      <w:lvlText w:val=""/>
+      <w:lvlJc w:val="left"/>
+      <w:pPr>
+        <w:ind w:left="7290" w:hanging="360"/>
+      </w:pPr>
+      <w:rPr>
+        <w:rFonts w:ascii="Wingdings" w:hAnsi="Wingdings" w:hint="default"/>
+      </w:rPr>
+    </w:lvl>
+  </w:abstractNum>
+  <w:abstractNum w:abstractNumId="11" w15:restartNumberingAfterBreak="0">
     <w:nsid w:val="33712835"/>
     <w:multiLevelType w:val="hybridMultilevel"/>
     <w:tmpl w:val="63307DD2"/>
@@ -6686,7 +8493,120 @@
       </w:rPr>
     </w:lvl>
   </w:abstractNum>
-  <w:abstractNum w:abstractNumId="6" w15:restartNumberingAfterBreak="0">
+  <w:abstractNum w:abstractNumId="12" w15:restartNumberingAfterBreak="0">
+    <w:nsid w:val="3415456C"/>
+    <w:multiLevelType w:val="hybridMultilevel"/>
+    <w:tmpl w:val="82C2F4BC"/>
+    <w:lvl w:ilvl="0" w:tplc="08090003">
+      <w:start w:val="1"/>
+      <w:numFmt w:val="bullet"/>
+      <w:lvlText w:val="o"/>
+      <w:lvlJc w:val="left"/>
+      <w:pPr>
+        <w:ind w:left="1062" w:hanging="360"/>
+      </w:pPr>
+      <w:rPr>
+        <w:rFonts w:ascii="Courier New" w:hAnsi="Courier New" w:cs="Courier New" w:hint="default"/>
+      </w:rPr>
+    </w:lvl>
+    <w:lvl w:ilvl="1" w:tplc="04090005">
+      <w:start w:val="1"/>
+      <w:numFmt w:val="bullet"/>
+      <w:lvlText w:val=""/>
+      <w:lvlJc w:val="left"/>
+      <w:pPr>
+        <w:ind w:left="1345" w:hanging="360"/>
+      </w:pPr>
+      <w:rPr>
+        <w:rFonts w:ascii="Wingdings" w:hAnsi="Wingdings" w:hint="default"/>
+      </w:rPr>
+    </w:lvl>
+    <w:lvl w:ilvl="2" w:tplc="042A0005" w:tentative="1">
+      <w:start w:val="1"/>
+      <w:numFmt w:val="bullet"/>
+      <w:lvlText w:val=""/>
+      <w:lvlJc w:val="left"/>
+      <w:pPr>
+        <w:ind w:left="3104" w:hanging="360"/>
+      </w:pPr>
+      <w:rPr>
+        <w:rFonts w:ascii="Wingdings" w:hAnsi="Wingdings" w:hint="default"/>
+      </w:rPr>
+    </w:lvl>
+    <w:lvl w:ilvl="3" w:tplc="042A0001" w:tentative="1">
+      <w:start w:val="1"/>
+      <w:numFmt w:val="bullet"/>
+      <w:lvlText w:val=""/>
+      <w:lvlJc w:val="left"/>
+      <w:pPr>
+        <w:ind w:left="3824" w:hanging="360"/>
+      </w:pPr>
+      <w:rPr>
+        <w:rFonts w:ascii="Symbol" w:hAnsi="Symbol" w:hint="default"/>
+      </w:rPr>
+    </w:lvl>
+    <w:lvl w:ilvl="4" w:tplc="042A0003" w:tentative="1">
+      <w:start w:val="1"/>
+      <w:numFmt w:val="bullet"/>
+      <w:lvlText w:val="o"/>
+      <w:lvlJc w:val="left"/>
+      <w:pPr>
+        <w:ind w:left="4544" w:hanging="360"/>
+      </w:pPr>
+      <w:rPr>
+        <w:rFonts w:ascii="Courier New" w:hAnsi="Courier New" w:cs="Courier New" w:hint="default"/>
+      </w:rPr>
+    </w:lvl>
+    <w:lvl w:ilvl="5" w:tplc="042A0005" w:tentative="1">
+      <w:start w:val="1"/>
+      <w:numFmt w:val="bullet"/>
+      <w:lvlText w:val=""/>
+      <w:lvlJc w:val="left"/>
+      <w:pPr>
+        <w:ind w:left="5264" w:hanging="360"/>
+      </w:pPr>
+      <w:rPr>
+        <w:rFonts w:ascii="Wingdings" w:hAnsi="Wingdings" w:hint="default"/>
+      </w:rPr>
+    </w:lvl>
+    <w:lvl w:ilvl="6" w:tplc="042A0001" w:tentative="1">
+      <w:start w:val="1"/>
+      <w:numFmt w:val="bullet"/>
+      <w:lvlText w:val=""/>
+      <w:lvlJc w:val="left"/>
+      <w:pPr>
+        <w:ind w:left="5984" w:hanging="360"/>
+      </w:pPr>
+      <w:rPr>
+        <w:rFonts w:ascii="Symbol" w:hAnsi="Symbol" w:hint="default"/>
+      </w:rPr>
+    </w:lvl>
+    <w:lvl w:ilvl="7" w:tplc="042A0003" w:tentative="1">
+      <w:start w:val="1"/>
+      <w:numFmt w:val="bullet"/>
+      <w:lvlText w:val="o"/>
+      <w:lvlJc w:val="left"/>
+      <w:pPr>
+        <w:ind w:left="6704" w:hanging="360"/>
+      </w:pPr>
+      <w:rPr>
+        <w:rFonts w:ascii="Courier New" w:hAnsi="Courier New" w:cs="Courier New" w:hint="default"/>
+      </w:rPr>
+    </w:lvl>
+    <w:lvl w:ilvl="8" w:tplc="042A0005" w:tentative="1">
+      <w:start w:val="1"/>
+      <w:numFmt w:val="bullet"/>
+      <w:lvlText w:val=""/>
+      <w:lvlJc w:val="left"/>
+      <w:pPr>
+        <w:ind w:left="7424" w:hanging="360"/>
+      </w:pPr>
+      <w:rPr>
+        <w:rFonts w:ascii="Wingdings" w:hAnsi="Wingdings" w:hint="default"/>
+      </w:rPr>
+    </w:lvl>
+  </w:abstractNum>
+  <w:abstractNum w:abstractNumId="13" w15:restartNumberingAfterBreak="0">
     <w:nsid w:val="36F87959"/>
     <w:multiLevelType w:val="hybridMultilevel"/>
     <w:tmpl w:val="5A281690"/>
@@ -6799,7 +8719,7 @@
       </w:rPr>
     </w:lvl>
   </w:abstractNum>
-  <w:abstractNum w:abstractNumId="7" w15:restartNumberingAfterBreak="0">
+  <w:abstractNum w:abstractNumId="14" w15:restartNumberingAfterBreak="0">
     <w:nsid w:val="3D331D8B"/>
     <w:multiLevelType w:val="hybridMultilevel"/>
     <w:tmpl w:val="4C302D34"/>
@@ -6912,7 +8832,7 @@
       </w:rPr>
     </w:lvl>
   </w:abstractNum>
-  <w:abstractNum w:abstractNumId="8" w15:restartNumberingAfterBreak="0">
+  <w:abstractNum w:abstractNumId="15" w15:restartNumberingAfterBreak="0">
     <w:nsid w:val="47D16F5E"/>
     <w:multiLevelType w:val="hybridMultilevel"/>
     <w:tmpl w:val="5B868A0E"/>
@@ -7025,7 +8945,7 @@
       </w:rPr>
     </w:lvl>
   </w:abstractNum>
-  <w:abstractNum w:abstractNumId="9" w15:restartNumberingAfterBreak="0">
+  <w:abstractNum w:abstractNumId="16" w15:restartNumberingAfterBreak="0">
     <w:nsid w:val="4C27478E"/>
     <w:multiLevelType w:val="hybridMultilevel"/>
     <w:tmpl w:val="B2B8ED02"/>
@@ -7138,7 +9058,233 @@
       </w:rPr>
     </w:lvl>
   </w:abstractNum>
-  <w:abstractNum w:abstractNumId="10" w15:restartNumberingAfterBreak="0">
+  <w:abstractNum w:abstractNumId="17" w15:restartNumberingAfterBreak="0">
+    <w:nsid w:val="53E96263"/>
+    <w:multiLevelType w:val="hybridMultilevel"/>
+    <w:tmpl w:val="E0F25098"/>
+    <w:lvl w:ilvl="0" w:tplc="04090001">
+      <w:start w:val="1"/>
+      <w:numFmt w:val="bullet"/>
+      <w:lvlText w:val=""/>
+      <w:lvlJc w:val="left"/>
+      <w:pPr>
+        <w:ind w:left="2160" w:hanging="360"/>
+      </w:pPr>
+      <w:rPr>
+        <w:rFonts w:ascii="Symbol" w:hAnsi="Symbol" w:hint="default"/>
+      </w:rPr>
+    </w:lvl>
+    <w:lvl w:ilvl="1" w:tplc="04090001">
+      <w:start w:val="1"/>
+      <w:numFmt w:val="bullet"/>
+      <w:lvlText w:val=""/>
+      <w:lvlJc w:val="left"/>
+      <w:pPr>
+        <w:ind w:left="2880" w:hanging="360"/>
+      </w:pPr>
+      <w:rPr>
+        <w:rFonts w:ascii="Symbol" w:hAnsi="Symbol" w:hint="default"/>
+      </w:rPr>
+    </w:lvl>
+    <w:lvl w:ilvl="2" w:tplc="04090005" w:tentative="1">
+      <w:start w:val="1"/>
+      <w:numFmt w:val="bullet"/>
+      <w:lvlText w:val=""/>
+      <w:lvlJc w:val="left"/>
+      <w:pPr>
+        <w:ind w:left="3600" w:hanging="360"/>
+      </w:pPr>
+      <w:rPr>
+        <w:rFonts w:ascii="Wingdings" w:hAnsi="Wingdings" w:hint="default"/>
+      </w:rPr>
+    </w:lvl>
+    <w:lvl w:ilvl="3" w:tplc="04090001" w:tentative="1">
+      <w:start w:val="1"/>
+      <w:numFmt w:val="bullet"/>
+      <w:lvlText w:val=""/>
+      <w:lvlJc w:val="left"/>
+      <w:pPr>
+        <w:ind w:left="4320" w:hanging="360"/>
+      </w:pPr>
+      <w:rPr>
+        <w:rFonts w:ascii="Symbol" w:hAnsi="Symbol" w:hint="default"/>
+      </w:rPr>
+    </w:lvl>
+    <w:lvl w:ilvl="4" w:tplc="04090003" w:tentative="1">
+      <w:start w:val="1"/>
+      <w:numFmt w:val="bullet"/>
+      <w:lvlText w:val="o"/>
+      <w:lvlJc w:val="left"/>
+      <w:pPr>
+        <w:ind w:left="5040" w:hanging="360"/>
+      </w:pPr>
+      <w:rPr>
+        <w:rFonts w:ascii="Courier New" w:hAnsi="Courier New" w:cs="Courier New" w:hint="default"/>
+      </w:rPr>
+    </w:lvl>
+    <w:lvl w:ilvl="5" w:tplc="04090005" w:tentative="1">
+      <w:start w:val="1"/>
+      <w:numFmt w:val="bullet"/>
+      <w:lvlText w:val=""/>
+      <w:lvlJc w:val="left"/>
+      <w:pPr>
+        <w:ind w:left="5760" w:hanging="360"/>
+      </w:pPr>
+      <w:rPr>
+        <w:rFonts w:ascii="Wingdings" w:hAnsi="Wingdings" w:hint="default"/>
+      </w:rPr>
+    </w:lvl>
+    <w:lvl w:ilvl="6" w:tplc="04090001" w:tentative="1">
+      <w:start w:val="1"/>
+      <w:numFmt w:val="bullet"/>
+      <w:lvlText w:val=""/>
+      <w:lvlJc w:val="left"/>
+      <w:pPr>
+        <w:ind w:left="6480" w:hanging="360"/>
+      </w:pPr>
+      <w:rPr>
+        <w:rFonts w:ascii="Symbol" w:hAnsi="Symbol" w:hint="default"/>
+      </w:rPr>
+    </w:lvl>
+    <w:lvl w:ilvl="7" w:tplc="04090003" w:tentative="1">
+      <w:start w:val="1"/>
+      <w:numFmt w:val="bullet"/>
+      <w:lvlText w:val="o"/>
+      <w:lvlJc w:val="left"/>
+      <w:pPr>
+        <w:ind w:left="7200" w:hanging="360"/>
+      </w:pPr>
+      <w:rPr>
+        <w:rFonts w:ascii="Courier New" w:hAnsi="Courier New" w:cs="Courier New" w:hint="default"/>
+      </w:rPr>
+    </w:lvl>
+    <w:lvl w:ilvl="8" w:tplc="04090005" w:tentative="1">
+      <w:start w:val="1"/>
+      <w:numFmt w:val="bullet"/>
+      <w:lvlText w:val=""/>
+      <w:lvlJc w:val="left"/>
+      <w:pPr>
+        <w:ind w:left="7920" w:hanging="360"/>
+      </w:pPr>
+      <w:rPr>
+        <w:rFonts w:ascii="Wingdings" w:hAnsi="Wingdings" w:hint="default"/>
+      </w:rPr>
+    </w:lvl>
+  </w:abstractNum>
+  <w:abstractNum w:abstractNumId="18" w15:restartNumberingAfterBreak="0">
+    <w:nsid w:val="622450F2"/>
+    <w:multiLevelType w:val="hybridMultilevel"/>
+    <w:tmpl w:val="474A6C66"/>
+    <w:lvl w:ilvl="0" w:tplc="04090001">
+      <w:start w:val="1"/>
+      <w:numFmt w:val="bullet"/>
+      <w:lvlText w:val=""/>
+      <w:lvlJc w:val="left"/>
+      <w:pPr>
+        <w:ind w:left="2160" w:hanging="360"/>
+      </w:pPr>
+      <w:rPr>
+        <w:rFonts w:ascii="Symbol" w:hAnsi="Symbol" w:hint="default"/>
+      </w:rPr>
+    </w:lvl>
+    <w:lvl w:ilvl="1" w:tplc="04090003" w:tentative="1">
+      <w:start w:val="1"/>
+      <w:numFmt w:val="bullet"/>
+      <w:lvlText w:val="o"/>
+      <w:lvlJc w:val="left"/>
+      <w:pPr>
+        <w:ind w:left="2880" w:hanging="360"/>
+      </w:pPr>
+      <w:rPr>
+        <w:rFonts w:ascii="Courier New" w:hAnsi="Courier New" w:cs="Courier New" w:hint="default"/>
+      </w:rPr>
+    </w:lvl>
+    <w:lvl w:ilvl="2" w:tplc="04090005" w:tentative="1">
+      <w:start w:val="1"/>
+      <w:numFmt w:val="bullet"/>
+      <w:lvlText w:val=""/>
+      <w:lvlJc w:val="left"/>
+      <w:pPr>
+        <w:ind w:left="3600" w:hanging="360"/>
+      </w:pPr>
+      <w:rPr>
+        <w:rFonts w:ascii="Wingdings" w:hAnsi="Wingdings" w:hint="default"/>
+      </w:rPr>
+    </w:lvl>
+    <w:lvl w:ilvl="3" w:tplc="04090001" w:tentative="1">
+      <w:start w:val="1"/>
+      <w:numFmt w:val="bullet"/>
+      <w:lvlText w:val=""/>
+      <w:lvlJc w:val="left"/>
+      <w:pPr>
+        <w:ind w:left="4320" w:hanging="360"/>
+      </w:pPr>
+      <w:rPr>
+        <w:rFonts w:ascii="Symbol" w:hAnsi="Symbol" w:hint="default"/>
+      </w:rPr>
+    </w:lvl>
+    <w:lvl w:ilvl="4" w:tplc="04090003" w:tentative="1">
+      <w:start w:val="1"/>
+      <w:numFmt w:val="bullet"/>
+      <w:lvlText w:val="o"/>
+      <w:lvlJc w:val="left"/>
+      <w:pPr>
+        <w:ind w:left="5040" w:hanging="360"/>
+      </w:pPr>
+      <w:rPr>
+        <w:rFonts w:ascii="Courier New" w:hAnsi="Courier New" w:cs="Courier New" w:hint="default"/>
+      </w:rPr>
+    </w:lvl>
+    <w:lvl w:ilvl="5" w:tplc="04090005" w:tentative="1">
+      <w:start w:val="1"/>
+      <w:numFmt w:val="bullet"/>
+      <w:lvlText w:val=""/>
+      <w:lvlJc w:val="left"/>
+      <w:pPr>
+        <w:ind w:left="5760" w:hanging="360"/>
+      </w:pPr>
+      <w:rPr>
+        <w:rFonts w:ascii="Wingdings" w:hAnsi="Wingdings" w:hint="default"/>
+      </w:rPr>
+    </w:lvl>
+    <w:lvl w:ilvl="6" w:tplc="04090001" w:tentative="1">
+      <w:start w:val="1"/>
+      <w:numFmt w:val="bullet"/>
+      <w:lvlText w:val=""/>
+      <w:lvlJc w:val="left"/>
+      <w:pPr>
+        <w:ind w:left="6480" w:hanging="360"/>
+      </w:pPr>
+      <w:rPr>
+        <w:rFonts w:ascii="Symbol" w:hAnsi="Symbol" w:hint="default"/>
+      </w:rPr>
+    </w:lvl>
+    <w:lvl w:ilvl="7" w:tplc="04090003" w:tentative="1">
+      <w:start w:val="1"/>
+      <w:numFmt w:val="bullet"/>
+      <w:lvlText w:val="o"/>
+      <w:lvlJc w:val="left"/>
+      <w:pPr>
+        <w:ind w:left="7200" w:hanging="360"/>
+      </w:pPr>
+      <w:rPr>
+        <w:rFonts w:ascii="Courier New" w:hAnsi="Courier New" w:cs="Courier New" w:hint="default"/>
+      </w:rPr>
+    </w:lvl>
+    <w:lvl w:ilvl="8" w:tplc="04090005" w:tentative="1">
+      <w:start w:val="1"/>
+      <w:numFmt w:val="bullet"/>
+      <w:lvlText w:val=""/>
+      <w:lvlJc w:val="left"/>
+      <w:pPr>
+        <w:ind w:left="7920" w:hanging="360"/>
+      </w:pPr>
+      <w:rPr>
+        <w:rFonts w:ascii="Wingdings" w:hAnsi="Wingdings" w:hint="default"/>
+      </w:rPr>
+    </w:lvl>
+  </w:abstractNum>
+  <w:abstractNum w:abstractNumId="19" w15:restartNumberingAfterBreak="0">
     <w:nsid w:val="74C046FC"/>
     <w:multiLevelType w:val="hybridMultilevel"/>
     <w:tmpl w:val="F4C490BE"/>
@@ -7251,37 +9397,64 @@
     </w:lvl>
   </w:abstractNum>
   <w:num w:numId="1">
+    <w:abstractNumId w:val="7"/>
+  </w:num>
+  <w:num w:numId="2">
+    <w:abstractNumId w:val="13"/>
+  </w:num>
+  <w:num w:numId="3">
+    <w:abstractNumId w:val="14"/>
+  </w:num>
+  <w:num w:numId="4">
+    <w:abstractNumId w:val="1"/>
+  </w:num>
+  <w:num w:numId="5">
+    <w:abstractNumId w:val="15"/>
+  </w:num>
+  <w:num w:numId="6">
+    <w:abstractNumId w:val="16"/>
+  </w:num>
+  <w:num w:numId="7">
+    <w:abstractNumId w:val="19"/>
+  </w:num>
+  <w:num w:numId="8">
+    <w:abstractNumId w:val="9"/>
+  </w:num>
+  <w:num w:numId="9">
+    <w:abstractNumId w:val="5"/>
+  </w:num>
+  <w:num w:numId="10">
+    <w:abstractNumId w:val="8"/>
+  </w:num>
+  <w:num w:numId="11">
+    <w:abstractNumId w:val="11"/>
+  </w:num>
+  <w:num w:numId="12">
+    <w:abstractNumId w:val="3"/>
+  </w:num>
+  <w:num w:numId="13">
+    <w:abstractNumId w:val="0"/>
+  </w:num>
+  <w:num w:numId="14">
+    <w:abstractNumId w:val="17"/>
+  </w:num>
+  <w:num w:numId="15">
+    <w:abstractNumId w:val="18"/>
+  </w:num>
+  <w:num w:numId="16">
+    <w:abstractNumId w:val="6"/>
+  </w:num>
+  <w:num w:numId="17">
+    <w:abstractNumId w:val="12"/>
+  </w:num>
+  <w:num w:numId="18">
+    <w:abstractNumId w:val="4"/>
+  </w:num>
+  <w:num w:numId="19">
     <w:abstractNumId w:val="2"/>
   </w:num>
-  <w:num w:numId="2">
-    <w:abstractNumId w:val="6"/>
-  </w:num>
-  <w:num w:numId="3">
-    <w:abstractNumId w:val="7"/>
-  </w:num>
-  <w:num w:numId="4">
-    <w:abstractNumId w:val="0"/>
-  </w:num>
-  <w:num w:numId="5">
-    <w:abstractNumId w:val="8"/>
-  </w:num>
-  <w:num w:numId="6">
-    <w:abstractNumId w:val="9"/>
-  </w:num>
-  <w:num w:numId="7">
+  <w:num w:numId="20">
     <w:abstractNumId w:val="10"/>
-  </w:num>
-  <w:num w:numId="8">
-    <w:abstractNumId w:val="4"/>
-  </w:num>
-  <w:num w:numId="9">
-    <w:abstractNumId w:val="1"/>
-  </w:num>
-  <w:num w:numId="10">
-    <w:abstractNumId w:val="3"/>
-  </w:num>
-  <w:num w:numId="11">
-    <w:abstractNumId w:val="5"/>
   </w:num>
 </w:numbering>
 </file>
@@ -7683,7 +9856,6 @@
   <w:style w:type="character" w:default="1" w:styleId="DefaultParagraphFont">
     <w:name w:val="Default Paragraph Font"/>
     <w:uiPriority w:val="1"/>
-    <w:semiHidden/>
     <w:unhideWhenUsed/>
   </w:style>
   <w:style w:type="table" w:default="1" w:styleId="TableNormal">
@@ -7804,6 +9976,30 @@
       <w:sz w:val="24"/>
       <w:szCs w:val="24"/>
       <w:lang w:eastAsia="en-US"/>
+    </w:rPr>
+  </w:style>
+  <w:style w:type="paragraph" w:styleId="ListBullet">
+    <w:name w:val="List Bullet"/>
+    <w:basedOn w:val="Normal"/>
+    <w:uiPriority w:val="99"/>
+    <w:unhideWhenUsed/>
+    <w:rsid w:val="00445AFA"/>
+    <w:pPr>
+      <w:numPr>
+        <w:numId w:val="13"/>
+      </w:numPr>
+      <w:contextualSpacing/>
+    </w:pPr>
+  </w:style>
+  <w:style w:type="character" w:styleId="Hyperlink">
+    <w:name w:val="Hyperlink"/>
+    <w:basedOn w:val="DefaultParagraphFont"/>
+    <w:uiPriority w:val="99"/>
+    <w:unhideWhenUsed/>
+    <w:rsid w:val="008A7FD7"/>
+    <w:rPr>
+      <w:color w:val="0563C1" w:themeColor="hyperlink"/>
+      <w:u w:val="single"/>
     </w:rPr>
   </w:style>
 </w:styles>

</xml_diff>